<commit_message>
table centering and nan replacement
</commit_message>
<xml_diff>
--- a/input/templates/2022/2022-23_template.docx
+++ b/input/templates/2022/2022-23_template.docx
@@ -1,6 +1,6 @@
 
 <file path=word/document.xml><?xml version="1.0" encoding="utf-8"?>
-<w:document xmlns:wpc="http://schemas.microsoft.com/office/word/2010/wordprocessingCanvas" xmlns:cx="http://schemas.microsoft.com/office/drawing/2014/chartex" xmlns:cx1="http://schemas.microsoft.com/office/drawing/2015/9/8/chartex" xmlns:cx2="http://schemas.microsoft.com/office/drawing/2015/10/21/chartex" xmlns:cx3="http://schemas.microsoft.com/office/drawing/2016/5/9/chartex" xmlns:cx4="http://schemas.microsoft.com/office/drawing/2016/5/10/chartex" xmlns:cx5="http://schemas.microsoft.com/office/drawing/2016/5/11/chartex" xmlns:cx6="http://schemas.microsoft.com/office/drawing/2016/5/12/chartex" xmlns:cx7="http://schemas.microsoft.com/office/drawing/2016/5/13/chartex" xmlns:cx8="http://schemas.microsoft.com/office/drawing/2016/5/14/chartex" xmlns:mc="http://schemas.openxmlformats.org/markup-compatibility/2006" xmlns:aink="http://schemas.microsoft.com/office/drawing/2016/ink" xmlns:am3d="http://schemas.microsoft.com/office/drawing/2017/model3d" xmlns:o="urn:schemas-microsoft-com:office:office" xmlns:oel="http://schemas.microsoft.com/office/2019/extlst" xmlns:r="http://schemas.openxmlformats.org/officeDocument/2006/relationships" xmlns:m="http://schemas.openxmlformats.org/officeDocument/2006/math" xmlns:v="urn:schemas-microsoft-com:vml" xmlns:wp14="http://schemas.microsoft.com/office/word/2010/wordprocessingDrawing" xmlns:wp="http://schemas.openxmlformats.org/drawingml/2006/wordprocessingDrawing" xmlns:w10="urn:schemas-microsoft-com:office:word" xmlns:w="http://schemas.openxmlformats.org/wordprocessingml/2006/main" xmlns:w14="http://schemas.microsoft.com/office/word/2010/wordml" xmlns:w15="http://schemas.microsoft.com/office/word/2012/wordml" xmlns:w16cex="http://schemas.microsoft.com/office/word/2018/wordml/cex" xmlns:w16cid="http://schemas.microsoft.com/office/word/2016/wordml/cid" xmlns:w16="http://schemas.microsoft.com/office/word/2018/wordml" xmlns:w16sdtdh="http://schemas.microsoft.com/office/word/2020/wordml/sdtdatahash" xmlns:w16se="http://schemas.microsoft.com/office/word/2015/wordml/symex" xmlns:wpg="http://schemas.microsoft.com/office/word/2010/wordprocessingGroup" xmlns:wpi="http://schemas.microsoft.com/office/word/2010/wordprocessingInk" xmlns:wne="http://schemas.microsoft.com/office/word/2006/wordml" xmlns:wps="http://schemas.microsoft.com/office/word/2010/wordprocessingShape" mc:Ignorable="w14 w15 w16se w16cid w16 w16cex w16sdtdh wp14">
+<w:document xmlns:wpc="http://schemas.microsoft.com/office/word/2010/wordprocessingCanvas" xmlns:cx="http://schemas.microsoft.com/office/drawing/2014/chartex" xmlns:cx1="http://schemas.microsoft.com/office/drawing/2015/9/8/chartex" xmlns:cx2="http://schemas.microsoft.com/office/drawing/2015/10/21/chartex" xmlns:cx3="http://schemas.microsoft.com/office/drawing/2016/5/9/chartex" xmlns:cx4="http://schemas.microsoft.com/office/drawing/2016/5/10/chartex" xmlns:cx5="http://schemas.microsoft.com/office/drawing/2016/5/11/chartex" xmlns:cx6="http://schemas.microsoft.com/office/drawing/2016/5/12/chartex" xmlns:cx7="http://schemas.microsoft.com/office/drawing/2016/5/13/chartex" xmlns:cx8="http://schemas.microsoft.com/office/drawing/2016/5/14/chartex" xmlns:mc="http://schemas.openxmlformats.org/markup-compatibility/2006" xmlns:aink="http://schemas.microsoft.com/office/drawing/2016/ink" xmlns:am3d="http://schemas.microsoft.com/office/drawing/2017/model3d" xmlns:o="urn:schemas-microsoft-com:office:office" xmlns:oel="http://schemas.microsoft.com/office/2019/extlst" xmlns:r="http://schemas.openxmlformats.org/officeDocument/2006/relationships" xmlns:m="http://schemas.openxmlformats.org/officeDocument/2006/math" xmlns:v="urn:schemas-microsoft-com:vml" xmlns:wp14="http://schemas.microsoft.com/office/word/2010/wordprocessingDrawing" xmlns:wp="http://schemas.openxmlformats.org/drawingml/2006/wordprocessingDrawing" xmlns:w10="urn:schemas-microsoft-com:office:word" xmlns:w="http://schemas.openxmlformats.org/wordprocessingml/2006/main" xmlns:w14="http://schemas.microsoft.com/office/word/2010/wordml" xmlns:w15="http://schemas.microsoft.com/office/word/2012/wordml" xmlns:w16cex="http://schemas.microsoft.com/office/word/2018/wordml/cex" xmlns:w16cid="http://schemas.microsoft.com/office/word/2016/wordml/cid" xmlns:w16="http://schemas.microsoft.com/office/word/2018/wordml" xmlns:w16du="http://schemas.microsoft.com/office/word/2023/wordml/word16du" xmlns:w16sdtdh="http://schemas.microsoft.com/office/word/2020/wordml/sdtdatahash" xmlns:w16se="http://schemas.microsoft.com/office/word/2015/wordml/symex" xmlns:wpg="http://schemas.microsoft.com/office/word/2010/wordprocessingGroup" xmlns:wpi="http://schemas.microsoft.com/office/word/2010/wordprocessingInk" xmlns:wne="http://schemas.microsoft.com/office/word/2006/wordml" xmlns:wps="http://schemas.microsoft.com/office/word/2010/wordprocessingShape" mc:Ignorable="w14 w15 w16se w16cid w16 w16cex w16sdtdh wp14">
   <w:body>
     <w:p>
       <w:pPr>
@@ -1001,27 +1001,7 @@
           <w:szCs w:val="22"/>
           <w:lang w:val="en-US" w:eastAsia="en-US" w:bidi="en-US"/>
         </w:rPr>
-        <w:t xml:space="preserve">Reading Recovery™ is a short-term intervention for the lowest attaining literacy learners in their first years at school. Children are taught individually, by a specially trained teacher for 30 minutes each day for between 12-20 weeks of instruction. The goal is for children to develop effective reading and writing strategies </w:t>
-      </w:r>
-      <w:proofErr w:type="gramStart"/>
-      <w:r>
-        <w:rPr>
-          <w:rFonts w:ascii="Arial" w:hAnsi="Arial" w:cs="Arial"/>
-          <w:sz w:val="22"/>
-          <w:szCs w:val="22"/>
-          <w:lang w:val="en-US" w:eastAsia="en-US" w:bidi="en-US"/>
-        </w:rPr>
-        <w:t>in order to</w:t>
-      </w:r>
-      <w:proofErr w:type="gramEnd"/>
-      <w:r>
-        <w:rPr>
-          <w:rFonts w:ascii="Arial" w:hAnsi="Arial" w:cs="Arial"/>
-          <w:sz w:val="22"/>
-          <w:szCs w:val="22"/>
-          <w:lang w:val="en-US" w:eastAsia="en-US" w:bidi="en-US"/>
-        </w:rPr>
-        <w:t xml:space="preserve"> work within the average range of classroom performance for their chronological age. There is substantial independent research evidence (D’Agostino &amp; </w:t>
+        <w:t xml:space="preserve">Reading Recovery™ is a short-term intervention for the lowest attaining literacy learners in their first years at school. Children are taught individually, by a specially trained teacher for 30 minutes each day for between 12-20 weeks of instruction. The goal is for children to develop effective reading and writing strategies in order to work within the average range of classroom performance for their chronological age. There is substantial independent research evidence (D’Agostino &amp; </w:t>
       </w:r>
       <w:proofErr w:type="spellStart"/>
       <w:r>
@@ -1299,25 +1279,7 @@
           <w:sz w:val="22"/>
           <w:szCs w:val="22"/>
         </w:rPr>
-        <w:t xml:space="preserve">These characteristics can be used to review outcomes for children receiving Reading Recovery based on aspects such as age, gender, </w:t>
-      </w:r>
-      <w:proofErr w:type="gramStart"/>
-      <w:r>
-        <w:rPr>
-          <w:rFonts w:ascii="Arial" w:hAnsi="Arial" w:cs="Arial"/>
-          <w:sz w:val="22"/>
-          <w:szCs w:val="22"/>
-        </w:rPr>
-        <w:t>ethnicity</w:t>
-      </w:r>
-      <w:proofErr w:type="gramEnd"/>
-      <w:r>
-        <w:rPr>
-          <w:rFonts w:ascii="Arial" w:hAnsi="Arial" w:cs="Arial"/>
-          <w:sz w:val="22"/>
-          <w:szCs w:val="22"/>
-        </w:rPr>
-        <w:t xml:space="preserve"> or special educational need. </w:t>
+        <w:t xml:space="preserve">These characteristics can be used to review outcomes for children receiving Reading Recovery based on aspects such as age, gender, ethnicity or special educational need. </w:t>
       </w:r>
     </w:p>
     <w:p>
@@ -1447,29 +1409,7 @@
           <w:szCs w:val="22"/>
           <w:lang w:val="en-GB" w:eastAsia="en-GB" w:bidi="ar-SA"/>
         </w:rPr>
-        <w:t xml:space="preserve">, particularly in online contact.  Data shows that the range of ways, </w:t>
-      </w:r>
-      <w:proofErr w:type="gramStart"/>
-      <w:r>
-        <w:rPr>
-          <w:rFonts w:ascii="Arial" w:hAnsi="Arial" w:cs="Arial"/>
-          <w:color w:val="000000"/>
-          <w:sz w:val="22"/>
-          <w:szCs w:val="22"/>
-          <w:lang w:val="en-GB" w:eastAsia="en-GB" w:bidi="ar-SA"/>
-        </w:rPr>
-        <w:t>frequencies</w:t>
-      </w:r>
-      <w:proofErr w:type="gramEnd"/>
-      <w:r>
-        <w:rPr>
-          <w:rFonts w:ascii="Arial" w:hAnsi="Arial" w:cs="Arial"/>
-          <w:color w:val="000000"/>
-          <w:sz w:val="22"/>
-          <w:szCs w:val="22"/>
-          <w:lang w:val="en-GB" w:eastAsia="en-GB" w:bidi="ar-SA"/>
-        </w:rPr>
-        <w:t xml:space="preserve"> and times that support was accessed during school closures were diverse.  Therefore, lessons delivered in the usual face-to-face setting have been recorded here so that we can compare provision that </w:t>
+        <w:t>, particularly in online contact.  Data shows that the range of ways, frequencies and times that support was accessed during school closures were diverse.  Therefore, lessons delivered in the usual face-to-face setting have been recorded here so that we can compare provision that </w:t>
       </w:r>
       <w:proofErr w:type="gramStart"/>
       <w:r>
@@ -2574,6 +2514,7 @@
     <w:p>
       <w:pPr>
         <w:spacing w:after="160" w:line="259" w:lineRule="auto"/>
+        <w:jc w:val="center"/>
       </w:pPr>
     </w:p>
     <w:tbl>
@@ -2605,6 +2546,7 @@
           </w:tcPr>
           <w:p>
             <w:pPr>
+              <w:jc w:val="center"/>
               <w:rPr>
                 <w:rFonts w:ascii="Arial" w:hAnsi="Arial" w:cs="Arial"/>
                 <w:b w:val="0"/>
@@ -2623,7 +2565,7 @@
                 <w:szCs w:val="18"/>
                 <w:lang w:eastAsia="en-GB" w:bidi="ar-SA"/>
               </w:rPr>
-              <w:t>Number of RR teachers </w:t>
+              <w:t>Number of RR teachers</w:t>
             </w:r>
           </w:p>
         </w:tc>
@@ -2635,6 +2577,7 @@
           </w:tcPr>
           <w:p>
             <w:pPr>
+              <w:jc w:val="center"/>
               <w:cnfStyle w:val="100000000000" w:firstRow="1" w:lastRow="0" w:firstColumn="0" w:lastColumn="0" w:oddVBand="0" w:evenVBand="0" w:oddHBand="0" w:evenHBand="0" w:firstRowFirstColumn="0" w:firstRowLastColumn="0" w:lastRowFirstColumn="0" w:lastRowLastColumn="0"/>
               <w:rPr>
                 <w:rFonts w:ascii="Arial" w:hAnsi="Arial" w:cs="Arial"/>
@@ -2666,6 +2609,7 @@
           </w:tcPr>
           <w:p>
             <w:pPr>
+              <w:jc w:val="center"/>
               <w:cnfStyle w:val="100000000000" w:firstRow="1" w:lastRow="0" w:firstColumn="0" w:lastColumn="0" w:oddVBand="0" w:evenVBand="0" w:oddHBand="0" w:evenHBand="0" w:firstRowFirstColumn="0" w:firstRowLastColumn="0" w:lastRowFirstColumn="0" w:lastRowLastColumn="0"/>
               <w:rPr>
                 <w:rFonts w:ascii="Arial" w:hAnsi="Arial" w:cs="Arial"/>
@@ -2685,7 +2629,7 @@
                 <w:szCs w:val="18"/>
                 <w:lang w:eastAsia="en-GB" w:bidi="ar-SA"/>
               </w:rPr>
-              <w:t xml:space="preserve">Pupil Outcomes: </w:t>
+              <w:t>Pupil Outcomes:</w:t>
             </w:r>
           </w:p>
         </w:tc>
@@ -2703,6 +2647,7 @@
           </w:tcPr>
           <w:p>
             <w:pPr>
+              <w:jc w:val="center"/>
               <w:rPr>
                 <w:rFonts w:ascii="Arial" w:hAnsi="Arial" w:cs="Arial"/>
                 <w:b w:val="0"/>
@@ -2723,6 +2668,7 @@
           </w:tcPr>
           <w:p>
             <w:pPr>
+              <w:jc w:val="center"/>
               <w:cnfStyle w:val="000000000000" w:firstRow="0" w:lastRow="0" w:firstColumn="0" w:lastColumn="0" w:oddVBand="0" w:evenVBand="0" w:oddHBand="0" w:evenHBand="0" w:firstRowFirstColumn="0" w:firstRowLastColumn="0" w:lastRowFirstColumn="0" w:lastRowLastColumn="0"/>
               <w:rPr>
                 <w:rFonts w:ascii="Arial" w:hAnsi="Arial" w:cs="Arial"/>
@@ -2743,6 +2689,7 @@
           </w:tcPr>
           <w:p>
             <w:pPr>
+              <w:jc w:val="center"/>
               <w:cnfStyle w:val="000000000000" w:firstRow="0" w:lastRow="0" w:firstColumn="0" w:lastColumn="0" w:oddVBand="0" w:evenVBand="0" w:oddHBand="0" w:evenHBand="0" w:firstRowFirstColumn="0" w:firstRowLastColumn="0" w:lastRowFirstColumn="0" w:lastRowLastColumn="0"/>
               <w:rPr>
                 <w:rFonts w:ascii="Arial" w:hAnsi="Arial" w:cs="Arial"/>
@@ -2775,6 +2722,7 @@
           </w:tcPr>
           <w:p>
             <w:pPr>
+              <w:jc w:val="center"/>
               <w:cnfStyle w:val="000000000000" w:firstRow="0" w:lastRow="0" w:firstColumn="0" w:lastColumn="0" w:oddVBand="0" w:evenVBand="0" w:oddHBand="0" w:evenHBand="0" w:firstRowFirstColumn="0" w:firstRowLastColumn="0" w:lastRowFirstColumn="0" w:lastRowLastColumn="0"/>
               <w:rPr>
                 <w:rFonts w:ascii="Arial" w:hAnsi="Arial" w:cs="Arial"/>
@@ -2807,6 +2755,7 @@
           </w:tcPr>
           <w:p>
             <w:pPr>
+              <w:jc w:val="center"/>
               <w:cnfStyle w:val="000000000000" w:firstRow="0" w:lastRow="0" w:firstColumn="0" w:lastColumn="0" w:oddVBand="0" w:evenVBand="0" w:oddHBand="0" w:evenHBand="0" w:firstRowFirstColumn="0" w:firstRowLastColumn="0" w:lastRowFirstColumn="0" w:lastRowLastColumn="0"/>
               <w:rPr>
                 <w:rFonts w:ascii="Arial" w:hAnsi="Arial" w:cs="Arial"/>
@@ -2839,6 +2788,7 @@
           </w:tcPr>
           <w:p>
             <w:pPr>
+              <w:jc w:val="center"/>
               <w:cnfStyle w:val="000000000000" w:firstRow="0" w:lastRow="0" w:firstColumn="0" w:lastColumn="0" w:oddVBand="0" w:evenVBand="0" w:oddHBand="0" w:evenHBand="0" w:firstRowFirstColumn="0" w:firstRowLastColumn="0" w:lastRowFirstColumn="0" w:lastRowLastColumn="0"/>
               <w:rPr>
                 <w:rFonts w:ascii="Arial" w:hAnsi="Arial" w:cs="Arial"/>
@@ -2871,6 +2821,7 @@
           </w:tcPr>
           <w:p>
             <w:pPr>
+              <w:jc w:val="center"/>
               <w:cnfStyle w:val="000000000000" w:firstRow="0" w:lastRow="0" w:firstColumn="0" w:lastColumn="0" w:oddVBand="0" w:evenVBand="0" w:oddHBand="0" w:evenHBand="0" w:firstRowFirstColumn="0" w:firstRowLastColumn="0" w:lastRowFirstColumn="0" w:lastRowLastColumn="0"/>
               <w:rPr>
                 <w:rFonts w:ascii="Arial" w:hAnsi="Arial" w:cs="Arial"/>
@@ -2910,14 +2861,12 @@
           <w:p>
             <w:pPr>
               <w:pStyle w:val="TableNote"/>
+              <w:jc w:val="center"/>
               <w:rPr>
                 <w:b w:val="0"/>
                 <w:bCs w:val="0"/>
               </w:rPr>
             </w:pPr>
-            <w:r>
-              <w:t> </w:t>
-            </w:r>
           </w:p>
         </w:tc>
         <w:tc>
@@ -2927,6 +2876,7 @@
           </w:tcPr>
           <w:p>
             <w:pPr>
+              <w:jc w:val="center"/>
               <w:cnfStyle w:val="000000000000" w:firstRow="0" w:lastRow="0" w:firstColumn="0" w:lastColumn="0" w:oddVBand="0" w:evenVBand="0" w:oddHBand="0" w:evenHBand="0" w:firstRowFirstColumn="0" w:firstRowLastColumn="0" w:lastRowFirstColumn="0" w:lastRowLastColumn="0"/>
               <w:rPr>
                 <w:rFonts w:ascii="Arial" w:hAnsi="Arial" w:cs="Arial"/>
@@ -2936,25 +2886,35 @@
                 <w:lang w:val="en-GB" w:eastAsia="en-GB" w:bidi="ar-SA"/>
               </w:rPr>
             </w:pPr>
-            <w:r>
+          </w:p>
+        </w:tc>
+        <w:tc>
+          <w:tcPr>
+            <w:tcW w:w="1893" w:type="dxa"/>
+            <w:hideMark/>
+          </w:tcPr>
+          <w:p>
+            <w:pPr>
+              <w:jc w:val="center"/>
+              <w:cnfStyle w:val="000000000000" w:firstRow="0" w:lastRow="0" w:firstColumn="0" w:lastColumn="0" w:oddVBand="0" w:evenVBand="0" w:oddHBand="0" w:evenHBand="0" w:firstRowFirstColumn="0" w:firstRowLastColumn="0" w:lastRowFirstColumn="0" w:lastRowLastColumn="0"/>
               <w:rPr>
                 <w:rFonts w:ascii="Arial" w:hAnsi="Arial" w:cs="Arial"/>
                 <w:color w:val="000000"/>
                 <w:sz w:val="16"/>
                 <w:szCs w:val="16"/>
-                <w:lang w:eastAsia="en-GB" w:bidi="ar-SA"/>
-              </w:rPr>
-              <w:t> </w:t>
-            </w:r>
-          </w:p>
-        </w:tc>
-        <w:tc>
-          <w:tcPr>
-            <w:tcW w:w="1893" w:type="dxa"/>
-            <w:hideMark/>
-          </w:tcPr>
-          <w:p>
-            <w:pPr>
+                <w:lang w:val="en-GB" w:eastAsia="en-GB" w:bidi="ar-SA"/>
+              </w:rPr>
+            </w:pPr>
+          </w:p>
+        </w:tc>
+        <w:tc>
+          <w:tcPr>
+            <w:tcW w:w="2032" w:type="dxa"/>
+            <w:hideMark/>
+          </w:tcPr>
+          <w:p>
+            <w:pPr>
+              <w:jc w:val="center"/>
               <w:cnfStyle w:val="000000000000" w:firstRow="0" w:lastRow="0" w:firstColumn="0" w:lastColumn="0" w:oddVBand="0" w:evenVBand="0" w:oddHBand="0" w:evenHBand="0" w:firstRowFirstColumn="0" w:firstRowLastColumn="0" w:lastRowFirstColumn="0" w:lastRowLastColumn="0"/>
               <w:rPr>
                 <w:rFonts w:ascii="Arial" w:hAnsi="Arial" w:cs="Arial"/>
@@ -2964,25 +2924,35 @@
                 <w:lang w:val="en-GB" w:eastAsia="en-GB" w:bidi="ar-SA"/>
               </w:rPr>
             </w:pPr>
-            <w:r>
+          </w:p>
+        </w:tc>
+        <w:tc>
+          <w:tcPr>
+            <w:tcW w:w="2176" w:type="dxa"/>
+            <w:hideMark/>
+          </w:tcPr>
+          <w:p>
+            <w:pPr>
+              <w:jc w:val="center"/>
+              <w:cnfStyle w:val="000000000000" w:firstRow="0" w:lastRow="0" w:firstColumn="0" w:lastColumn="0" w:oddVBand="0" w:evenVBand="0" w:oddHBand="0" w:evenHBand="0" w:firstRowFirstColumn="0" w:firstRowLastColumn="0" w:lastRowFirstColumn="0" w:lastRowLastColumn="0"/>
               <w:rPr>
                 <w:rFonts w:ascii="Arial" w:hAnsi="Arial" w:cs="Arial"/>
                 <w:color w:val="000000"/>
                 <w:sz w:val="16"/>
                 <w:szCs w:val="16"/>
-                <w:lang w:eastAsia="en-GB" w:bidi="ar-SA"/>
-              </w:rPr>
-              <w:t> </w:t>
-            </w:r>
-          </w:p>
-        </w:tc>
-        <w:tc>
-          <w:tcPr>
-            <w:tcW w:w="2032" w:type="dxa"/>
-            <w:hideMark/>
-          </w:tcPr>
-          <w:p>
-            <w:pPr>
+                <w:lang w:val="en-GB" w:eastAsia="en-GB" w:bidi="ar-SA"/>
+              </w:rPr>
+            </w:pPr>
+          </w:p>
+        </w:tc>
+        <w:tc>
+          <w:tcPr>
+            <w:tcW w:w="2322" w:type="dxa"/>
+            <w:hideMark/>
+          </w:tcPr>
+          <w:p>
+            <w:pPr>
+              <w:jc w:val="center"/>
               <w:cnfStyle w:val="000000000000" w:firstRow="0" w:lastRow="0" w:firstColumn="0" w:lastColumn="0" w:oddVBand="0" w:evenVBand="0" w:oddHBand="0" w:evenHBand="0" w:firstRowFirstColumn="0" w:firstRowLastColumn="0" w:lastRowFirstColumn="0" w:lastRowLastColumn="0"/>
               <w:rPr>
                 <w:rFonts w:ascii="Arial" w:hAnsi="Arial" w:cs="Arial"/>
@@ -2992,100 +2962,25 @@
                 <w:lang w:val="en-GB" w:eastAsia="en-GB" w:bidi="ar-SA"/>
               </w:rPr>
             </w:pPr>
-            <w:r>
+          </w:p>
+        </w:tc>
+        <w:tc>
+          <w:tcPr>
+            <w:tcW w:w="2322" w:type="dxa"/>
+            <w:hideMark/>
+          </w:tcPr>
+          <w:p>
+            <w:pPr>
+              <w:jc w:val="center"/>
+              <w:cnfStyle w:val="000000000000" w:firstRow="0" w:lastRow="0" w:firstColumn="0" w:lastColumn="0" w:oddVBand="0" w:evenVBand="0" w:oddHBand="0" w:evenHBand="0" w:firstRowFirstColumn="0" w:firstRowLastColumn="0" w:lastRowFirstColumn="0" w:lastRowLastColumn="0"/>
               <w:rPr>
                 <w:rFonts w:ascii="Arial" w:hAnsi="Arial" w:cs="Arial"/>
                 <w:color w:val="000000"/>
                 <w:sz w:val="16"/>
                 <w:szCs w:val="16"/>
-                <w:lang w:eastAsia="en-GB" w:bidi="ar-SA"/>
-              </w:rPr>
-              <w:t> </w:t>
-            </w:r>
-          </w:p>
-        </w:tc>
-        <w:tc>
-          <w:tcPr>
-            <w:tcW w:w="2176" w:type="dxa"/>
-            <w:hideMark/>
-          </w:tcPr>
-          <w:p>
-            <w:pPr>
-              <w:cnfStyle w:val="000000000000" w:firstRow="0" w:lastRow="0" w:firstColumn="0" w:lastColumn="0" w:oddVBand="0" w:evenVBand="0" w:oddHBand="0" w:evenHBand="0" w:firstRowFirstColumn="0" w:firstRowLastColumn="0" w:lastRowFirstColumn="0" w:lastRowLastColumn="0"/>
-              <w:rPr>
-                <w:rFonts w:ascii="Arial" w:hAnsi="Arial" w:cs="Arial"/>
-                <w:color w:val="000000"/>
-                <w:sz w:val="16"/>
-                <w:szCs w:val="16"/>
-                <w:lang w:val="en-GB" w:eastAsia="en-GB" w:bidi="ar-SA"/>
-              </w:rPr>
-            </w:pPr>
-            <w:r>
-              <w:rPr>
-                <w:rFonts w:ascii="Arial" w:hAnsi="Arial" w:cs="Arial"/>
-                <w:color w:val="000000"/>
-                <w:sz w:val="16"/>
-                <w:szCs w:val="16"/>
-                <w:lang w:eastAsia="en-GB" w:bidi="ar-SA"/>
-              </w:rPr>
-              <w:t> </w:t>
-            </w:r>
-          </w:p>
-        </w:tc>
-        <w:tc>
-          <w:tcPr>
-            <w:tcW w:w="2322" w:type="dxa"/>
-            <w:hideMark/>
-          </w:tcPr>
-          <w:p>
-            <w:pPr>
-              <w:cnfStyle w:val="000000000000" w:firstRow="0" w:lastRow="0" w:firstColumn="0" w:lastColumn="0" w:oddVBand="0" w:evenVBand="0" w:oddHBand="0" w:evenHBand="0" w:firstRowFirstColumn="0" w:firstRowLastColumn="0" w:lastRowFirstColumn="0" w:lastRowLastColumn="0"/>
-              <w:rPr>
-                <w:rFonts w:ascii="Arial" w:hAnsi="Arial" w:cs="Arial"/>
-                <w:color w:val="000000"/>
-                <w:sz w:val="16"/>
-                <w:szCs w:val="16"/>
-                <w:lang w:val="en-GB" w:eastAsia="en-GB" w:bidi="ar-SA"/>
-              </w:rPr>
-            </w:pPr>
-            <w:r>
-              <w:rPr>
-                <w:rFonts w:ascii="Arial" w:hAnsi="Arial" w:cs="Arial"/>
-                <w:color w:val="000000"/>
-                <w:sz w:val="16"/>
-                <w:szCs w:val="16"/>
-                <w:lang w:eastAsia="en-GB" w:bidi="ar-SA"/>
-              </w:rPr>
-              <w:t> </w:t>
-            </w:r>
-          </w:p>
-        </w:tc>
-        <w:tc>
-          <w:tcPr>
-            <w:tcW w:w="2322" w:type="dxa"/>
-            <w:hideMark/>
-          </w:tcPr>
-          <w:p>
-            <w:pPr>
-              <w:cnfStyle w:val="000000000000" w:firstRow="0" w:lastRow="0" w:firstColumn="0" w:lastColumn="0" w:oddVBand="0" w:evenVBand="0" w:oddHBand="0" w:evenHBand="0" w:firstRowFirstColumn="0" w:firstRowLastColumn="0" w:lastRowFirstColumn="0" w:lastRowLastColumn="0"/>
-              <w:rPr>
-                <w:rFonts w:ascii="Arial" w:hAnsi="Arial" w:cs="Arial"/>
-                <w:color w:val="000000"/>
-                <w:sz w:val="16"/>
-                <w:szCs w:val="16"/>
-                <w:lang w:val="en-GB" w:eastAsia="en-GB" w:bidi="ar-SA"/>
-              </w:rPr>
-            </w:pPr>
-            <w:r>
-              <w:rPr>
-                <w:rFonts w:ascii="Arial" w:hAnsi="Arial" w:cs="Arial"/>
-                <w:color w:val="000000"/>
-                <w:sz w:val="16"/>
-                <w:szCs w:val="16"/>
-                <w:lang w:val="en-GB" w:eastAsia="en-GB" w:bidi="ar-SA"/>
-              </w:rPr>
-              <w:t> </w:t>
-            </w:r>
+                <w:lang w:val="en-GB" w:eastAsia="en-GB" w:bidi="ar-SA"/>
+              </w:rPr>
+            </w:pPr>
           </w:p>
         </w:tc>
       </w:tr>
@@ -3101,6 +2996,7 @@
           </w:tcPr>
           <w:p>
             <w:pPr>
+              <w:jc w:val="center"/>
               <w:rPr>
                 <w:rFonts w:ascii="Arial" w:hAnsi="Arial" w:cs="Arial"/>
                 <w:b w:val="0"/>
@@ -3111,25 +3007,48 @@
                 <w:lang w:val="en-GB" w:eastAsia="en-GB" w:bidi="ar-SA"/>
               </w:rPr>
             </w:pPr>
-            <w:r>
+          </w:p>
+        </w:tc>
+        <w:tc>
+          <w:tcPr>
+            <w:tcW w:w="2293" w:type="dxa"/>
+            <w:hideMark/>
+          </w:tcPr>
+          <w:p>
+            <w:pPr>
+              <w:jc w:val="center"/>
+              <w:cnfStyle w:val="000000000000" w:firstRow="0" w:lastRow="0" w:firstColumn="0" w:lastColumn="0" w:oddVBand="0" w:evenVBand="0" w:oddHBand="0" w:evenHBand="0" w:firstRowFirstColumn="0" w:firstRowLastColumn="0" w:lastRowFirstColumn="0" w:lastRowLastColumn="0"/>
               <w:rPr>
                 <w:rFonts w:ascii="Arial" w:hAnsi="Arial" w:cs="Arial"/>
                 <w:color w:val="000000"/>
                 <w:sz w:val="16"/>
                 <w:szCs w:val="16"/>
-                <w:lang w:eastAsia="en-GB" w:bidi="ar-SA"/>
-              </w:rPr>
-              <w:t> </w:t>
-            </w:r>
-          </w:p>
-        </w:tc>
-        <w:tc>
-          <w:tcPr>
-            <w:tcW w:w="2293" w:type="dxa"/>
-            <w:hideMark/>
-          </w:tcPr>
-          <w:p>
-            <w:pPr>
+                <w:lang w:val="en-GB" w:eastAsia="en-GB" w:bidi="ar-SA"/>
+              </w:rPr>
+            </w:pPr>
+          </w:p>
+        </w:tc>
+        <w:tc>
+          <w:tcPr>
+            <w:tcW w:w="1893" w:type="dxa"/>
+            <w:hideMark/>
+          </w:tcPr>
+          <w:p>
+            <w:pPr>
+              <w:pStyle w:val="TableNote"/>
+              <w:jc w:val="center"/>
+              <w:cnfStyle w:val="000000000000" w:firstRow="0" w:lastRow="0" w:firstColumn="0" w:lastColumn="0" w:oddVBand="0" w:evenVBand="0" w:oddHBand="0" w:evenHBand="0" w:firstRowFirstColumn="0" w:firstRowLastColumn="0" w:lastRowFirstColumn="0" w:lastRowLastColumn="0"/>
+            </w:pPr>
+          </w:p>
+        </w:tc>
+        <w:tc>
+          <w:tcPr>
+            <w:tcW w:w="2032" w:type="dxa"/>
+            <w:hideMark/>
+          </w:tcPr>
+          <w:p>
+            <w:pPr>
+              <w:jc w:val="center"/>
               <w:cnfStyle w:val="000000000000" w:firstRow="0" w:lastRow="0" w:firstColumn="0" w:lastColumn="0" w:oddVBand="0" w:evenVBand="0" w:oddHBand="0" w:evenHBand="0" w:firstRowFirstColumn="0" w:firstRowLastColumn="0" w:lastRowFirstColumn="0" w:lastRowLastColumn="0"/>
               <w:rPr>
                 <w:rFonts w:ascii="Arial" w:hAnsi="Arial" w:cs="Arial"/>
@@ -3139,44 +3058,35 @@
                 <w:lang w:val="en-GB" w:eastAsia="en-GB" w:bidi="ar-SA"/>
               </w:rPr>
             </w:pPr>
-            <w:r>
+          </w:p>
+        </w:tc>
+        <w:tc>
+          <w:tcPr>
+            <w:tcW w:w="2176" w:type="dxa"/>
+            <w:hideMark/>
+          </w:tcPr>
+          <w:p>
+            <w:pPr>
+              <w:jc w:val="center"/>
+              <w:cnfStyle w:val="000000000000" w:firstRow="0" w:lastRow="0" w:firstColumn="0" w:lastColumn="0" w:oddVBand="0" w:evenVBand="0" w:oddHBand="0" w:evenHBand="0" w:firstRowFirstColumn="0" w:firstRowLastColumn="0" w:lastRowFirstColumn="0" w:lastRowLastColumn="0"/>
               <w:rPr>
                 <w:rFonts w:ascii="Arial" w:hAnsi="Arial" w:cs="Arial"/>
                 <w:color w:val="000000"/>
                 <w:sz w:val="16"/>
                 <w:szCs w:val="16"/>
-                <w:lang w:eastAsia="en-GB" w:bidi="ar-SA"/>
-              </w:rPr>
-              <w:t> </w:t>
-            </w:r>
-          </w:p>
-        </w:tc>
-        <w:tc>
-          <w:tcPr>
-            <w:tcW w:w="1893" w:type="dxa"/>
-            <w:hideMark/>
-          </w:tcPr>
-          <w:p>
-            <w:pPr>
-              <w:pStyle w:val="TableNote"/>
-              <w:cnfStyle w:val="000000000000" w:firstRow="0" w:lastRow="0" w:firstColumn="0" w:lastColumn="0" w:oddVBand="0" w:evenVBand="0" w:oddHBand="0" w:evenHBand="0" w:firstRowFirstColumn="0" w:firstRowLastColumn="0" w:lastRowFirstColumn="0" w:lastRowLastColumn="0"/>
-            </w:pPr>
-            <w:r>
-              <w:rPr>
-                <w:sz w:val="16"/>
-                <w:szCs w:val="16"/>
-              </w:rPr>
-              <w:t> </w:t>
-            </w:r>
-          </w:p>
-        </w:tc>
-        <w:tc>
-          <w:tcPr>
-            <w:tcW w:w="2032" w:type="dxa"/>
-            <w:hideMark/>
-          </w:tcPr>
-          <w:p>
-            <w:pPr>
+                <w:lang w:val="en-GB" w:eastAsia="en-GB" w:bidi="ar-SA"/>
+              </w:rPr>
+            </w:pPr>
+          </w:p>
+        </w:tc>
+        <w:tc>
+          <w:tcPr>
+            <w:tcW w:w="2322" w:type="dxa"/>
+            <w:hideMark/>
+          </w:tcPr>
+          <w:p>
+            <w:pPr>
+              <w:jc w:val="center"/>
               <w:cnfStyle w:val="000000000000" w:firstRow="0" w:lastRow="0" w:firstColumn="0" w:lastColumn="0" w:oddVBand="0" w:evenVBand="0" w:oddHBand="0" w:evenHBand="0" w:firstRowFirstColumn="0" w:firstRowLastColumn="0" w:lastRowFirstColumn="0" w:lastRowLastColumn="0"/>
               <w:rPr>
                 <w:rFonts w:ascii="Arial" w:hAnsi="Arial" w:cs="Arial"/>
@@ -3186,7 +3096,17 @@
                 <w:lang w:val="en-GB" w:eastAsia="en-GB" w:bidi="ar-SA"/>
               </w:rPr>
             </w:pPr>
-            <w:r>
+          </w:p>
+        </w:tc>
+        <w:tc>
+          <w:tcPr>
+            <w:tcW w:w="2322" w:type="dxa"/>
+            <w:hideMark/>
+          </w:tcPr>
+          <w:p>
+            <w:pPr>
+              <w:jc w:val="center"/>
+              <w:cnfStyle w:val="000000000000" w:firstRow="0" w:lastRow="0" w:firstColumn="0" w:lastColumn="0" w:oddVBand="0" w:evenVBand="0" w:oddHBand="0" w:evenHBand="0" w:firstRowFirstColumn="0" w:firstRowLastColumn="0" w:lastRowFirstColumn="0" w:lastRowLastColumn="0"/>
               <w:rPr>
                 <w:rFonts w:ascii="Arial" w:hAnsi="Arial" w:cs="Arial"/>
                 <w:color w:val="000000"/>
@@ -3194,92 +3114,7 @@
                 <w:szCs w:val="16"/>
                 <w:lang w:val="en-GB" w:eastAsia="en-GB" w:bidi="ar-SA"/>
               </w:rPr>
-              <w:t> </w:t>
-            </w:r>
-          </w:p>
-        </w:tc>
-        <w:tc>
-          <w:tcPr>
-            <w:tcW w:w="2176" w:type="dxa"/>
-            <w:hideMark/>
-          </w:tcPr>
-          <w:p>
-            <w:pPr>
-              <w:cnfStyle w:val="000000000000" w:firstRow="0" w:lastRow="0" w:firstColumn="0" w:lastColumn="0" w:oddVBand="0" w:evenVBand="0" w:oddHBand="0" w:evenHBand="0" w:firstRowFirstColumn="0" w:firstRowLastColumn="0" w:lastRowFirstColumn="0" w:lastRowLastColumn="0"/>
-              <w:rPr>
-                <w:rFonts w:ascii="Arial" w:hAnsi="Arial" w:cs="Arial"/>
-                <w:color w:val="000000"/>
-                <w:sz w:val="16"/>
-                <w:szCs w:val="16"/>
-                <w:lang w:val="en-GB" w:eastAsia="en-GB" w:bidi="ar-SA"/>
-              </w:rPr>
-            </w:pPr>
-            <w:r>
-              <w:rPr>
-                <w:rFonts w:ascii="Arial" w:hAnsi="Arial" w:cs="Arial"/>
-                <w:color w:val="000000"/>
-                <w:sz w:val="16"/>
-                <w:szCs w:val="16"/>
-                <w:lang w:val="en-GB" w:eastAsia="en-GB" w:bidi="ar-SA"/>
-              </w:rPr>
-              <w:t> </w:t>
-            </w:r>
-          </w:p>
-        </w:tc>
-        <w:tc>
-          <w:tcPr>
-            <w:tcW w:w="2322" w:type="dxa"/>
-            <w:hideMark/>
-          </w:tcPr>
-          <w:p>
-            <w:pPr>
-              <w:cnfStyle w:val="000000000000" w:firstRow="0" w:lastRow="0" w:firstColumn="0" w:lastColumn="0" w:oddVBand="0" w:evenVBand="0" w:oddHBand="0" w:evenHBand="0" w:firstRowFirstColumn="0" w:firstRowLastColumn="0" w:lastRowFirstColumn="0" w:lastRowLastColumn="0"/>
-              <w:rPr>
-                <w:rFonts w:ascii="Arial" w:hAnsi="Arial" w:cs="Arial"/>
-                <w:color w:val="000000"/>
-                <w:sz w:val="16"/>
-                <w:szCs w:val="16"/>
-                <w:lang w:val="en-GB" w:eastAsia="en-GB" w:bidi="ar-SA"/>
-              </w:rPr>
-            </w:pPr>
-            <w:r>
-              <w:rPr>
-                <w:rFonts w:ascii="Arial" w:hAnsi="Arial" w:cs="Arial"/>
-                <w:color w:val="000000"/>
-                <w:sz w:val="16"/>
-                <w:szCs w:val="16"/>
-                <w:lang w:val="en-GB" w:eastAsia="en-GB" w:bidi="ar-SA"/>
-              </w:rPr>
-              <w:t> </w:t>
-            </w:r>
-          </w:p>
-        </w:tc>
-        <w:tc>
-          <w:tcPr>
-            <w:tcW w:w="2322" w:type="dxa"/>
-            <w:hideMark/>
-          </w:tcPr>
-          <w:p>
-            <w:pPr>
-              <w:cnfStyle w:val="000000000000" w:firstRow="0" w:lastRow="0" w:firstColumn="0" w:lastColumn="0" w:oddVBand="0" w:evenVBand="0" w:oddHBand="0" w:evenHBand="0" w:firstRowFirstColumn="0" w:firstRowLastColumn="0" w:lastRowFirstColumn="0" w:lastRowLastColumn="0"/>
-              <w:rPr>
-                <w:rFonts w:ascii="Arial" w:hAnsi="Arial" w:cs="Arial"/>
-                <w:color w:val="000000"/>
-                <w:sz w:val="16"/>
-                <w:szCs w:val="16"/>
-                <w:lang w:val="en-GB" w:eastAsia="en-GB" w:bidi="ar-SA"/>
-              </w:rPr>
-            </w:pPr>
-            <w:r>
-              <w:rPr>
-                <w:rFonts w:ascii="Arial" w:hAnsi="Arial" w:cs="Arial"/>
-                <w:color w:val="000000"/>
-                <w:sz w:val="16"/>
-                <w:szCs w:val="16"/>
-                <w:lang w:eastAsia="en-GB" w:bidi="ar-SA"/>
-              </w:rPr>
-              <w:t> </w:t>
-            </w:r>
+            </w:pPr>
           </w:p>
         </w:tc>
       </w:tr>
@@ -3451,6 +3286,7 @@
       <w:tblPr>
         <w:tblStyle w:val="GridTable1Light"/>
         <w:tblW w:w="15503" w:type="dxa"/>
+        <w:jc w:val="center"/>
         <w:tblLook w:val="04A0" w:firstRow="1" w:lastRow="0" w:firstColumn="1" w:lastColumn="0" w:noHBand="0" w:noVBand="1"/>
       </w:tblPr>
       <w:tblGrid>
@@ -3469,6 +3305,7 @@
         <w:trPr>
           <w:cnfStyle w:val="100000000000" w:firstRow="1" w:lastRow="0" w:firstColumn="0" w:lastColumn="0" w:oddVBand="0" w:evenVBand="0" w:oddHBand="0" w:evenHBand="0" w:firstRowFirstColumn="0" w:firstRowLastColumn="0" w:lastRowFirstColumn="0" w:lastRowLastColumn="0"/>
           <w:trHeight w:val="608"/>
+          <w:jc w:val="center"/>
         </w:trPr>
         <w:tc>
           <w:tcPr>
@@ -3754,6 +3591,7 @@
       <w:tr>
         <w:trPr>
           <w:trHeight w:hRule="exact" w:val="352"/>
+          <w:jc w:val="center"/>
         </w:trPr>
         <w:tc>
           <w:tcPr>
@@ -4019,6 +3857,7 @@
       <w:tr>
         <w:trPr>
           <w:trHeight w:val="352"/>
+          <w:jc w:val="center"/>
         </w:trPr>
         <w:tc>
           <w:tcPr>
@@ -4284,6 +4123,7 @@
       <w:tr>
         <w:trPr>
           <w:trHeight w:val="352"/>
+          <w:jc w:val="center"/>
         </w:trPr>
         <w:tc>
           <w:tcPr>
@@ -4549,6 +4389,7 @@
       <w:tr>
         <w:trPr>
           <w:trHeight w:val="352"/>
+          <w:jc w:val="center"/>
         </w:trPr>
         <w:tc>
           <w:tcPr>
@@ -4814,6 +4655,7 @@
       <w:tr>
         <w:trPr>
           <w:trHeight w:val="352"/>
+          <w:jc w:val="center"/>
         </w:trPr>
         <w:tc>
           <w:tcPr>
@@ -5079,6 +4921,7 @@
       <w:tr>
         <w:trPr>
           <w:trHeight w:val="427"/>
+          <w:jc w:val="center"/>
         </w:trPr>
         <w:tc>
           <w:tcPr>
@@ -5522,6 +5365,7 @@
       <w:tblPr>
         <w:tblStyle w:val="GridTable1Light"/>
         <w:tblW w:w="15606" w:type="dxa"/>
+        <w:jc w:val="center"/>
         <w:tblLook w:val="04A0" w:firstRow="1" w:lastRow="0" w:firstColumn="1" w:lastColumn="0" w:noHBand="0" w:noVBand="1"/>
       </w:tblPr>
       <w:tblGrid>
@@ -5534,6 +5378,7 @@
         <w:trPr>
           <w:cnfStyle w:val="100000000000" w:firstRow="1" w:lastRow="0" w:firstColumn="0" w:lastColumn="0" w:oddVBand="0" w:evenVBand="0" w:oddHBand="0" w:evenHBand="0" w:firstRowFirstColumn="0" w:firstRowLastColumn="0" w:lastRowFirstColumn="0" w:lastRowLastColumn="0"/>
           <w:trHeight w:val="494"/>
+          <w:jc w:val="center"/>
         </w:trPr>
         <w:tc>
           <w:tcPr>
@@ -5643,6 +5488,7 @@
       <w:tr>
         <w:trPr>
           <w:trHeight w:val="674"/>
+          <w:jc w:val="center"/>
         </w:trPr>
         <w:tc>
           <w:tcPr>
@@ -5744,6 +5590,7 @@
       <w:tr>
         <w:trPr>
           <w:trHeight w:val="650"/>
+          <w:jc w:val="center"/>
         </w:trPr>
         <w:tc>
           <w:tcPr>
@@ -6085,7 +5932,11 @@
         <w:t>3</w:t>
       </w:r>
     </w:p>
-    <w:p/>
+    <w:p>
+      <w:pPr>
+        <w:jc w:val="center"/>
+      </w:pPr>
+    </w:p>
     <w:tbl>
       <w:tblPr>
         <w:tblStyle w:val="GridTable1Light"/>
@@ -6114,6 +5965,7 @@
           </w:tcPr>
           <w:p>
             <w:pPr>
+              <w:jc w:val="center"/>
               <w:rPr>
                 <w:rFonts w:ascii="Arial" w:hAnsi="Arial" w:cs="Arial"/>
                 <w:b w:val="0"/>
@@ -6129,7 +5981,7 @@
                 <w:sz w:val="18"/>
                 <w:szCs w:val="18"/>
               </w:rPr>
-              <w:t>RRED User ID </w:t>
+              <w:t>RRED User ID</w:t>
             </w:r>
           </w:p>
         </w:tc>
@@ -6140,6 +5992,7 @@
           </w:tcPr>
           <w:p>
             <w:pPr>
+              <w:jc w:val="center"/>
               <w:cnfStyle w:val="100000000000" w:firstRow="1" w:lastRow="0" w:firstColumn="0" w:lastColumn="0" w:oddVBand="0" w:evenVBand="0" w:oddHBand="0" w:evenHBand="0" w:firstRowFirstColumn="0" w:firstRowLastColumn="0" w:lastRowFirstColumn="0" w:lastRowLastColumn="0"/>
               <w:rPr>
                 <w:rFonts w:ascii="Arial" w:hAnsi="Arial" w:cs="Arial"/>
@@ -6155,7 +6008,7 @@
                 <w:sz w:val="18"/>
                 <w:szCs w:val="18"/>
               </w:rPr>
-              <w:t>Pupil Number </w:t>
+              <w:t>Pupil Number</w:t>
             </w:r>
           </w:p>
         </w:tc>
@@ -6166,6 +6019,7 @@
           </w:tcPr>
           <w:p>
             <w:pPr>
+              <w:jc w:val="center"/>
               <w:cnfStyle w:val="100000000000" w:firstRow="1" w:lastRow="0" w:firstColumn="0" w:lastColumn="0" w:oddVBand="0" w:evenVBand="0" w:oddHBand="0" w:evenHBand="0" w:firstRowFirstColumn="0" w:firstRowLastColumn="0" w:lastRowFirstColumn="0" w:lastRowLastColumn="0"/>
               <w:rPr>
                 <w:rFonts w:ascii="Arial" w:hAnsi="Arial" w:cs="Arial"/>
@@ -6181,7 +6035,7 @@
                 <w:sz w:val="18"/>
                 <w:szCs w:val="18"/>
               </w:rPr>
-              <w:t>Entry Test Date  </w:t>
+              <w:t>Entry Test Date</w:t>
             </w:r>
           </w:p>
         </w:tc>
@@ -6192,6 +6046,7 @@
           </w:tcPr>
           <w:p>
             <w:pPr>
+              <w:jc w:val="center"/>
               <w:cnfStyle w:val="100000000000" w:firstRow="1" w:lastRow="0" w:firstColumn="0" w:lastColumn="0" w:oddVBand="0" w:evenVBand="0" w:oddHBand="0" w:evenHBand="0" w:firstRowFirstColumn="0" w:firstRowLastColumn="0" w:lastRowFirstColumn="0" w:lastRowLastColumn="0"/>
               <w:rPr>
                 <w:rFonts w:ascii="Arial" w:hAnsi="Arial" w:cs="Arial"/>
@@ -6207,7 +6062,7 @@
                 <w:sz w:val="18"/>
                 <w:szCs w:val="18"/>
               </w:rPr>
-              <w:t>Exit Test Date  </w:t>
+              <w:t>Exit Test Date</w:t>
             </w:r>
           </w:p>
         </w:tc>
@@ -6218,6 +6073,7 @@
           </w:tcPr>
           <w:p>
             <w:pPr>
+              <w:jc w:val="center"/>
               <w:cnfStyle w:val="100000000000" w:firstRow="1" w:lastRow="0" w:firstColumn="0" w:lastColumn="0" w:oddVBand="0" w:evenVBand="0" w:oddHBand="0" w:evenHBand="0" w:firstRowFirstColumn="0" w:firstRowLastColumn="0" w:lastRowFirstColumn="0" w:lastRowLastColumn="0"/>
               <w:rPr>
                 <w:rFonts w:ascii="Arial" w:hAnsi="Arial" w:cs="Arial"/>
@@ -6245,14 +6101,6 @@
               <w:t>Programme</w:t>
             </w:r>
             <w:proofErr w:type="spellEnd"/>
-            <w:r>
-              <w:rPr>
-                <w:rFonts w:ascii="Arial" w:hAnsi="Arial" w:cs="Arial"/>
-                <w:sz w:val="18"/>
-                <w:szCs w:val="18"/>
-              </w:rPr>
-              <w:t> </w:t>
-            </w:r>
           </w:p>
         </w:tc>
         <w:tc>
@@ -6262,6 +6110,7 @@
           </w:tcPr>
           <w:p>
             <w:pPr>
+              <w:jc w:val="center"/>
               <w:cnfStyle w:val="100000000000" w:firstRow="1" w:lastRow="0" w:firstColumn="0" w:lastColumn="0" w:oddVBand="0" w:evenVBand="0" w:oddHBand="0" w:evenHBand="0" w:firstRowFirstColumn="0" w:firstRowLastColumn="0" w:lastRowFirstColumn="0" w:lastRowLastColumn="0"/>
               <w:rPr>
                 <w:rFonts w:ascii="Arial" w:hAnsi="Arial" w:cs="Arial"/>
@@ -6288,6 +6137,7 @@
           </w:tcPr>
           <w:p>
             <w:pPr>
+              <w:jc w:val="center"/>
               <w:cnfStyle w:val="100000000000" w:firstRow="1" w:lastRow="0" w:firstColumn="0" w:lastColumn="0" w:oddVBand="0" w:evenVBand="0" w:oddHBand="0" w:evenHBand="0" w:firstRowFirstColumn="0" w:firstRowLastColumn="0" w:lastRowFirstColumn="0" w:lastRowLastColumn="0"/>
               <w:rPr>
                 <w:rFonts w:ascii="Arial" w:hAnsi="Arial" w:cs="Arial"/>
@@ -6303,7 +6153,7 @@
                 <w:sz w:val="18"/>
                 <w:szCs w:val="18"/>
               </w:rPr>
-              <w:t>Outcome </w:t>
+              <w:t>Outcome</w:t>
             </w:r>
           </w:p>
         </w:tc>
@@ -6320,20 +6170,13 @@
           </w:tcPr>
           <w:p>
             <w:pPr>
-              <w:rPr>
-                <w:rFonts w:ascii="Arial" w:hAnsi="Arial" w:cs="Arial"/>
-                <w:sz w:val="18"/>
-                <w:szCs w:val="18"/>
-              </w:rPr>
-            </w:pPr>
-            <w:r>
-              <w:rPr>
-                <w:rFonts w:ascii="Arial" w:hAnsi="Arial" w:cs="Arial"/>
-                <w:sz w:val="18"/>
-                <w:szCs w:val="18"/>
-              </w:rPr>
-              <w:t> </w:t>
-            </w:r>
+              <w:jc w:val="center"/>
+              <w:rPr>
+                <w:rFonts w:ascii="Arial" w:hAnsi="Arial" w:cs="Arial"/>
+                <w:sz w:val="18"/>
+                <w:szCs w:val="18"/>
+              </w:rPr>
+            </w:pPr>
           </w:p>
         </w:tc>
         <w:tc>
@@ -6343,21 +6186,14 @@
           </w:tcPr>
           <w:p>
             <w:pPr>
-              <w:cnfStyle w:val="000000000000" w:firstRow="0" w:lastRow="0" w:firstColumn="0" w:lastColumn="0" w:oddVBand="0" w:evenVBand="0" w:oddHBand="0" w:evenHBand="0" w:firstRowFirstColumn="0" w:firstRowLastColumn="0" w:lastRowFirstColumn="0" w:lastRowLastColumn="0"/>
-              <w:rPr>
-                <w:rFonts w:ascii="Arial" w:hAnsi="Arial" w:cs="Arial"/>
-                <w:sz w:val="18"/>
-                <w:szCs w:val="18"/>
-              </w:rPr>
-            </w:pPr>
-            <w:r>
-              <w:rPr>
-                <w:rFonts w:ascii="Arial" w:hAnsi="Arial" w:cs="Arial"/>
-                <w:sz w:val="18"/>
-                <w:szCs w:val="18"/>
-              </w:rPr>
-              <w:t> </w:t>
-            </w:r>
+              <w:jc w:val="center"/>
+              <w:cnfStyle w:val="000000000000" w:firstRow="0" w:lastRow="0" w:firstColumn="0" w:lastColumn="0" w:oddVBand="0" w:evenVBand="0" w:oddHBand="0" w:evenHBand="0" w:firstRowFirstColumn="0" w:firstRowLastColumn="0" w:lastRowFirstColumn="0" w:lastRowLastColumn="0"/>
+              <w:rPr>
+                <w:rFonts w:ascii="Arial" w:hAnsi="Arial" w:cs="Arial"/>
+                <w:sz w:val="18"/>
+                <w:szCs w:val="18"/>
+              </w:rPr>
+            </w:pPr>
           </w:p>
         </w:tc>
         <w:tc>
@@ -6367,21 +6203,14 @@
           </w:tcPr>
           <w:p>
             <w:pPr>
-              <w:cnfStyle w:val="000000000000" w:firstRow="0" w:lastRow="0" w:firstColumn="0" w:lastColumn="0" w:oddVBand="0" w:evenVBand="0" w:oddHBand="0" w:evenHBand="0" w:firstRowFirstColumn="0" w:firstRowLastColumn="0" w:lastRowFirstColumn="0" w:lastRowLastColumn="0"/>
-              <w:rPr>
-                <w:rFonts w:ascii="Arial" w:hAnsi="Arial" w:cs="Arial"/>
-                <w:sz w:val="18"/>
-                <w:szCs w:val="18"/>
-              </w:rPr>
-            </w:pPr>
-            <w:r>
-              <w:rPr>
-                <w:rFonts w:ascii="Arial" w:hAnsi="Arial" w:cs="Arial"/>
-                <w:sz w:val="18"/>
-                <w:szCs w:val="18"/>
-              </w:rPr>
-              <w:t> </w:t>
-            </w:r>
+              <w:jc w:val="center"/>
+              <w:cnfStyle w:val="000000000000" w:firstRow="0" w:lastRow="0" w:firstColumn="0" w:lastColumn="0" w:oddVBand="0" w:evenVBand="0" w:oddHBand="0" w:evenHBand="0" w:firstRowFirstColumn="0" w:firstRowLastColumn="0" w:lastRowFirstColumn="0" w:lastRowLastColumn="0"/>
+              <w:rPr>
+                <w:rFonts w:ascii="Arial" w:hAnsi="Arial" w:cs="Arial"/>
+                <w:sz w:val="18"/>
+                <w:szCs w:val="18"/>
+              </w:rPr>
+            </w:pPr>
           </w:p>
         </w:tc>
         <w:tc>
@@ -6391,21 +6220,14 @@
           </w:tcPr>
           <w:p>
             <w:pPr>
-              <w:cnfStyle w:val="000000000000" w:firstRow="0" w:lastRow="0" w:firstColumn="0" w:lastColumn="0" w:oddVBand="0" w:evenVBand="0" w:oddHBand="0" w:evenHBand="0" w:firstRowFirstColumn="0" w:firstRowLastColumn="0" w:lastRowFirstColumn="0" w:lastRowLastColumn="0"/>
-              <w:rPr>
-                <w:rFonts w:ascii="Arial" w:hAnsi="Arial" w:cs="Arial"/>
-                <w:sz w:val="18"/>
-                <w:szCs w:val="18"/>
-              </w:rPr>
-            </w:pPr>
-            <w:r>
-              <w:rPr>
-                <w:rFonts w:ascii="Arial" w:hAnsi="Arial" w:cs="Arial"/>
-                <w:sz w:val="18"/>
-                <w:szCs w:val="18"/>
-              </w:rPr>
-              <w:t> </w:t>
-            </w:r>
+              <w:jc w:val="center"/>
+              <w:cnfStyle w:val="000000000000" w:firstRow="0" w:lastRow="0" w:firstColumn="0" w:lastColumn="0" w:oddVBand="0" w:evenVBand="0" w:oddHBand="0" w:evenHBand="0" w:firstRowFirstColumn="0" w:firstRowLastColumn="0" w:lastRowFirstColumn="0" w:lastRowLastColumn="0"/>
+              <w:rPr>
+                <w:rFonts w:ascii="Arial" w:hAnsi="Arial" w:cs="Arial"/>
+                <w:sz w:val="18"/>
+                <w:szCs w:val="18"/>
+              </w:rPr>
+            </w:pPr>
           </w:p>
         </w:tc>
         <w:tc>
@@ -6415,21 +6237,14 @@
           </w:tcPr>
           <w:p>
             <w:pPr>
-              <w:cnfStyle w:val="000000000000" w:firstRow="0" w:lastRow="0" w:firstColumn="0" w:lastColumn="0" w:oddVBand="0" w:evenVBand="0" w:oddHBand="0" w:evenHBand="0" w:firstRowFirstColumn="0" w:firstRowLastColumn="0" w:lastRowFirstColumn="0" w:lastRowLastColumn="0"/>
-              <w:rPr>
-                <w:rFonts w:ascii="Arial" w:hAnsi="Arial" w:cs="Arial"/>
-                <w:sz w:val="18"/>
-                <w:szCs w:val="18"/>
-              </w:rPr>
-            </w:pPr>
-            <w:r>
-              <w:rPr>
-                <w:rFonts w:ascii="Arial" w:hAnsi="Arial" w:cs="Arial"/>
-                <w:sz w:val="18"/>
-                <w:szCs w:val="18"/>
-              </w:rPr>
-              <w:t> </w:t>
-            </w:r>
+              <w:jc w:val="center"/>
+              <w:cnfStyle w:val="000000000000" w:firstRow="0" w:lastRow="0" w:firstColumn="0" w:lastColumn="0" w:oddVBand="0" w:evenVBand="0" w:oddHBand="0" w:evenHBand="0" w:firstRowFirstColumn="0" w:firstRowLastColumn="0" w:lastRowFirstColumn="0" w:lastRowLastColumn="0"/>
+              <w:rPr>
+                <w:rFonts w:ascii="Arial" w:hAnsi="Arial" w:cs="Arial"/>
+                <w:sz w:val="18"/>
+                <w:szCs w:val="18"/>
+              </w:rPr>
+            </w:pPr>
           </w:p>
         </w:tc>
         <w:tc>
@@ -6439,6 +6254,7 @@
           </w:tcPr>
           <w:p>
             <w:pPr>
+              <w:jc w:val="center"/>
               <w:cnfStyle w:val="000000000000" w:firstRow="0" w:lastRow="0" w:firstColumn="0" w:lastColumn="0" w:oddVBand="0" w:evenVBand="0" w:oddHBand="0" w:evenHBand="0" w:firstRowFirstColumn="0" w:firstRowLastColumn="0" w:lastRowFirstColumn="0" w:lastRowLastColumn="0"/>
               <w:rPr>
                 <w:rFonts w:ascii="Arial" w:hAnsi="Arial" w:cs="Arial"/>
@@ -6455,21 +6271,14 @@
           </w:tcPr>
           <w:p>
             <w:pPr>
-              <w:cnfStyle w:val="000000000000" w:firstRow="0" w:lastRow="0" w:firstColumn="0" w:lastColumn="0" w:oddVBand="0" w:evenVBand="0" w:oddHBand="0" w:evenHBand="0" w:firstRowFirstColumn="0" w:firstRowLastColumn="0" w:lastRowFirstColumn="0" w:lastRowLastColumn="0"/>
-              <w:rPr>
-                <w:rFonts w:ascii="Arial" w:hAnsi="Arial" w:cs="Arial"/>
-                <w:sz w:val="18"/>
-                <w:szCs w:val="18"/>
-              </w:rPr>
-            </w:pPr>
-            <w:r>
-              <w:rPr>
-                <w:rFonts w:ascii="Arial" w:hAnsi="Arial" w:cs="Arial"/>
-                <w:sz w:val="18"/>
-                <w:szCs w:val="18"/>
-              </w:rPr>
-              <w:t> </w:t>
-            </w:r>
+              <w:jc w:val="center"/>
+              <w:cnfStyle w:val="000000000000" w:firstRow="0" w:lastRow="0" w:firstColumn="0" w:lastColumn="0" w:oddVBand="0" w:evenVBand="0" w:oddHBand="0" w:evenHBand="0" w:firstRowFirstColumn="0" w:firstRowLastColumn="0" w:lastRowFirstColumn="0" w:lastRowLastColumn="0"/>
+              <w:rPr>
+                <w:rFonts w:ascii="Arial" w:hAnsi="Arial" w:cs="Arial"/>
+                <w:sz w:val="18"/>
+                <w:szCs w:val="18"/>
+              </w:rPr>
+            </w:pPr>
           </w:p>
         </w:tc>
       </w:tr>
@@ -6485,20 +6294,13 @@
           </w:tcPr>
           <w:p>
             <w:pPr>
-              <w:rPr>
-                <w:rFonts w:ascii="Arial" w:hAnsi="Arial" w:cs="Arial"/>
-                <w:sz w:val="18"/>
-                <w:szCs w:val="18"/>
-              </w:rPr>
-            </w:pPr>
-            <w:r>
-              <w:rPr>
-                <w:rFonts w:ascii="Arial" w:hAnsi="Arial" w:cs="Arial"/>
-                <w:sz w:val="18"/>
-                <w:szCs w:val="18"/>
-              </w:rPr>
-              <w:t> </w:t>
-            </w:r>
+              <w:jc w:val="center"/>
+              <w:rPr>
+                <w:rFonts w:ascii="Arial" w:hAnsi="Arial" w:cs="Arial"/>
+                <w:sz w:val="18"/>
+                <w:szCs w:val="18"/>
+              </w:rPr>
+            </w:pPr>
           </w:p>
         </w:tc>
         <w:tc>
@@ -6508,21 +6310,14 @@
           </w:tcPr>
           <w:p>
             <w:pPr>
-              <w:cnfStyle w:val="000000000000" w:firstRow="0" w:lastRow="0" w:firstColumn="0" w:lastColumn="0" w:oddVBand="0" w:evenVBand="0" w:oddHBand="0" w:evenHBand="0" w:firstRowFirstColumn="0" w:firstRowLastColumn="0" w:lastRowFirstColumn="0" w:lastRowLastColumn="0"/>
-              <w:rPr>
-                <w:rFonts w:ascii="Arial" w:hAnsi="Arial" w:cs="Arial"/>
-                <w:sz w:val="18"/>
-                <w:szCs w:val="18"/>
-              </w:rPr>
-            </w:pPr>
-            <w:r>
-              <w:rPr>
-                <w:rFonts w:ascii="Arial" w:hAnsi="Arial" w:cs="Arial"/>
-                <w:sz w:val="18"/>
-                <w:szCs w:val="18"/>
-              </w:rPr>
-              <w:t> </w:t>
-            </w:r>
+              <w:jc w:val="center"/>
+              <w:cnfStyle w:val="000000000000" w:firstRow="0" w:lastRow="0" w:firstColumn="0" w:lastColumn="0" w:oddVBand="0" w:evenVBand="0" w:oddHBand="0" w:evenHBand="0" w:firstRowFirstColumn="0" w:firstRowLastColumn="0" w:lastRowFirstColumn="0" w:lastRowLastColumn="0"/>
+              <w:rPr>
+                <w:rFonts w:ascii="Arial" w:hAnsi="Arial" w:cs="Arial"/>
+                <w:sz w:val="18"/>
+                <w:szCs w:val="18"/>
+              </w:rPr>
+            </w:pPr>
           </w:p>
         </w:tc>
         <w:tc>
@@ -6532,21 +6327,14 @@
           </w:tcPr>
           <w:p>
             <w:pPr>
-              <w:cnfStyle w:val="000000000000" w:firstRow="0" w:lastRow="0" w:firstColumn="0" w:lastColumn="0" w:oddVBand="0" w:evenVBand="0" w:oddHBand="0" w:evenHBand="0" w:firstRowFirstColumn="0" w:firstRowLastColumn="0" w:lastRowFirstColumn="0" w:lastRowLastColumn="0"/>
-              <w:rPr>
-                <w:rFonts w:ascii="Arial" w:hAnsi="Arial" w:cs="Arial"/>
-                <w:sz w:val="18"/>
-                <w:szCs w:val="18"/>
-              </w:rPr>
-            </w:pPr>
-            <w:r>
-              <w:rPr>
-                <w:rFonts w:ascii="Arial" w:hAnsi="Arial" w:cs="Arial"/>
-                <w:sz w:val="18"/>
-                <w:szCs w:val="18"/>
-              </w:rPr>
-              <w:t> </w:t>
-            </w:r>
+              <w:jc w:val="center"/>
+              <w:cnfStyle w:val="000000000000" w:firstRow="0" w:lastRow="0" w:firstColumn="0" w:lastColumn="0" w:oddVBand="0" w:evenVBand="0" w:oddHBand="0" w:evenHBand="0" w:firstRowFirstColumn="0" w:firstRowLastColumn="0" w:lastRowFirstColumn="0" w:lastRowLastColumn="0"/>
+              <w:rPr>
+                <w:rFonts w:ascii="Arial" w:hAnsi="Arial" w:cs="Arial"/>
+                <w:sz w:val="18"/>
+                <w:szCs w:val="18"/>
+              </w:rPr>
+            </w:pPr>
           </w:p>
         </w:tc>
         <w:tc>
@@ -6556,21 +6344,14 @@
           </w:tcPr>
           <w:p>
             <w:pPr>
-              <w:cnfStyle w:val="000000000000" w:firstRow="0" w:lastRow="0" w:firstColumn="0" w:lastColumn="0" w:oddVBand="0" w:evenVBand="0" w:oddHBand="0" w:evenHBand="0" w:firstRowFirstColumn="0" w:firstRowLastColumn="0" w:lastRowFirstColumn="0" w:lastRowLastColumn="0"/>
-              <w:rPr>
-                <w:rFonts w:ascii="Arial" w:hAnsi="Arial" w:cs="Arial"/>
-                <w:sz w:val="18"/>
-                <w:szCs w:val="18"/>
-              </w:rPr>
-            </w:pPr>
-            <w:r>
-              <w:rPr>
-                <w:rFonts w:ascii="Arial" w:hAnsi="Arial" w:cs="Arial"/>
-                <w:sz w:val="18"/>
-                <w:szCs w:val="18"/>
-              </w:rPr>
-              <w:t> </w:t>
-            </w:r>
+              <w:jc w:val="center"/>
+              <w:cnfStyle w:val="000000000000" w:firstRow="0" w:lastRow="0" w:firstColumn="0" w:lastColumn="0" w:oddVBand="0" w:evenVBand="0" w:oddHBand="0" w:evenHBand="0" w:firstRowFirstColumn="0" w:firstRowLastColumn="0" w:lastRowFirstColumn="0" w:lastRowLastColumn="0"/>
+              <w:rPr>
+                <w:rFonts w:ascii="Arial" w:hAnsi="Arial" w:cs="Arial"/>
+                <w:sz w:val="18"/>
+                <w:szCs w:val="18"/>
+              </w:rPr>
+            </w:pPr>
           </w:p>
         </w:tc>
         <w:tc>
@@ -6580,21 +6361,14 @@
           </w:tcPr>
           <w:p>
             <w:pPr>
-              <w:cnfStyle w:val="000000000000" w:firstRow="0" w:lastRow="0" w:firstColumn="0" w:lastColumn="0" w:oddVBand="0" w:evenVBand="0" w:oddHBand="0" w:evenHBand="0" w:firstRowFirstColumn="0" w:firstRowLastColumn="0" w:lastRowFirstColumn="0" w:lastRowLastColumn="0"/>
-              <w:rPr>
-                <w:rFonts w:ascii="Arial" w:hAnsi="Arial" w:cs="Arial"/>
-                <w:sz w:val="18"/>
-                <w:szCs w:val="18"/>
-              </w:rPr>
-            </w:pPr>
-            <w:r>
-              <w:rPr>
-                <w:rFonts w:ascii="Arial" w:hAnsi="Arial" w:cs="Arial"/>
-                <w:sz w:val="18"/>
-                <w:szCs w:val="18"/>
-              </w:rPr>
-              <w:t> </w:t>
-            </w:r>
+              <w:jc w:val="center"/>
+              <w:cnfStyle w:val="000000000000" w:firstRow="0" w:lastRow="0" w:firstColumn="0" w:lastColumn="0" w:oddVBand="0" w:evenVBand="0" w:oddHBand="0" w:evenHBand="0" w:firstRowFirstColumn="0" w:firstRowLastColumn="0" w:lastRowFirstColumn="0" w:lastRowLastColumn="0"/>
+              <w:rPr>
+                <w:rFonts w:ascii="Arial" w:hAnsi="Arial" w:cs="Arial"/>
+                <w:sz w:val="18"/>
+                <w:szCs w:val="18"/>
+              </w:rPr>
+            </w:pPr>
           </w:p>
         </w:tc>
         <w:tc>
@@ -6604,21 +6378,14 @@
           </w:tcPr>
           <w:p>
             <w:pPr>
-              <w:cnfStyle w:val="000000000000" w:firstRow="0" w:lastRow="0" w:firstColumn="0" w:lastColumn="0" w:oddVBand="0" w:evenVBand="0" w:oddHBand="0" w:evenHBand="0" w:firstRowFirstColumn="0" w:firstRowLastColumn="0" w:lastRowFirstColumn="0" w:lastRowLastColumn="0"/>
-              <w:rPr>
-                <w:rFonts w:ascii="Arial" w:hAnsi="Arial" w:cs="Arial"/>
-                <w:sz w:val="18"/>
-                <w:szCs w:val="18"/>
-              </w:rPr>
-            </w:pPr>
-            <w:r>
-              <w:rPr>
-                <w:rFonts w:ascii="Arial" w:hAnsi="Arial" w:cs="Arial"/>
-                <w:sz w:val="18"/>
-                <w:szCs w:val="18"/>
-              </w:rPr>
-              <w:t> </w:t>
-            </w:r>
+              <w:jc w:val="center"/>
+              <w:cnfStyle w:val="000000000000" w:firstRow="0" w:lastRow="0" w:firstColumn="0" w:lastColumn="0" w:oddVBand="0" w:evenVBand="0" w:oddHBand="0" w:evenHBand="0" w:firstRowFirstColumn="0" w:firstRowLastColumn="0" w:lastRowFirstColumn="0" w:lastRowLastColumn="0"/>
+              <w:rPr>
+                <w:rFonts w:ascii="Arial" w:hAnsi="Arial" w:cs="Arial"/>
+                <w:sz w:val="18"/>
+                <w:szCs w:val="18"/>
+              </w:rPr>
+            </w:pPr>
           </w:p>
         </w:tc>
         <w:tc>
@@ -6628,21 +6395,14 @@
           </w:tcPr>
           <w:p>
             <w:pPr>
-              <w:cnfStyle w:val="000000000000" w:firstRow="0" w:lastRow="0" w:firstColumn="0" w:lastColumn="0" w:oddVBand="0" w:evenVBand="0" w:oddHBand="0" w:evenHBand="0" w:firstRowFirstColumn="0" w:firstRowLastColumn="0" w:lastRowFirstColumn="0" w:lastRowLastColumn="0"/>
-              <w:rPr>
-                <w:rFonts w:ascii="Arial" w:hAnsi="Arial" w:cs="Arial"/>
-                <w:sz w:val="18"/>
-                <w:szCs w:val="18"/>
-              </w:rPr>
-            </w:pPr>
-            <w:r>
-              <w:rPr>
-                <w:rFonts w:ascii="Arial" w:hAnsi="Arial" w:cs="Arial"/>
-                <w:sz w:val="18"/>
-                <w:szCs w:val="18"/>
-              </w:rPr>
-              <w:t> </w:t>
-            </w:r>
+              <w:jc w:val="center"/>
+              <w:cnfStyle w:val="000000000000" w:firstRow="0" w:lastRow="0" w:firstColumn="0" w:lastColumn="0" w:oddVBand="0" w:evenVBand="0" w:oddHBand="0" w:evenHBand="0" w:firstRowFirstColumn="0" w:firstRowLastColumn="0" w:lastRowFirstColumn="0" w:lastRowLastColumn="0"/>
+              <w:rPr>
+                <w:rFonts w:ascii="Arial" w:hAnsi="Arial" w:cs="Arial"/>
+                <w:sz w:val="18"/>
+                <w:szCs w:val="18"/>
+              </w:rPr>
+            </w:pPr>
           </w:p>
         </w:tc>
       </w:tr>
@@ -6658,20 +6418,13 @@
           </w:tcPr>
           <w:p>
             <w:pPr>
-              <w:rPr>
-                <w:rFonts w:ascii="Arial" w:hAnsi="Arial" w:cs="Arial"/>
-                <w:sz w:val="18"/>
-                <w:szCs w:val="18"/>
-              </w:rPr>
-            </w:pPr>
-            <w:r>
-              <w:rPr>
-                <w:rFonts w:ascii="Arial" w:hAnsi="Arial" w:cs="Arial"/>
-                <w:sz w:val="18"/>
-                <w:szCs w:val="18"/>
-              </w:rPr>
-              <w:t> </w:t>
-            </w:r>
+              <w:jc w:val="center"/>
+              <w:rPr>
+                <w:rFonts w:ascii="Arial" w:hAnsi="Arial" w:cs="Arial"/>
+                <w:sz w:val="18"/>
+                <w:szCs w:val="18"/>
+              </w:rPr>
+            </w:pPr>
           </w:p>
         </w:tc>
         <w:tc>
@@ -6681,21 +6434,14 @@
           </w:tcPr>
           <w:p>
             <w:pPr>
-              <w:cnfStyle w:val="000000000000" w:firstRow="0" w:lastRow="0" w:firstColumn="0" w:lastColumn="0" w:oddVBand="0" w:evenVBand="0" w:oddHBand="0" w:evenHBand="0" w:firstRowFirstColumn="0" w:firstRowLastColumn="0" w:lastRowFirstColumn="0" w:lastRowLastColumn="0"/>
-              <w:rPr>
-                <w:rFonts w:ascii="Arial" w:hAnsi="Arial" w:cs="Arial"/>
-                <w:sz w:val="18"/>
-                <w:szCs w:val="18"/>
-              </w:rPr>
-            </w:pPr>
-            <w:r>
-              <w:rPr>
-                <w:rFonts w:ascii="Arial" w:hAnsi="Arial" w:cs="Arial"/>
-                <w:sz w:val="18"/>
-                <w:szCs w:val="18"/>
-              </w:rPr>
-              <w:t> </w:t>
-            </w:r>
+              <w:jc w:val="center"/>
+              <w:cnfStyle w:val="000000000000" w:firstRow="0" w:lastRow="0" w:firstColumn="0" w:lastColumn="0" w:oddVBand="0" w:evenVBand="0" w:oddHBand="0" w:evenHBand="0" w:firstRowFirstColumn="0" w:firstRowLastColumn="0" w:lastRowFirstColumn="0" w:lastRowLastColumn="0"/>
+              <w:rPr>
+                <w:rFonts w:ascii="Arial" w:hAnsi="Arial" w:cs="Arial"/>
+                <w:sz w:val="18"/>
+                <w:szCs w:val="18"/>
+              </w:rPr>
+            </w:pPr>
           </w:p>
         </w:tc>
         <w:tc>
@@ -6705,21 +6451,14 @@
           </w:tcPr>
           <w:p>
             <w:pPr>
-              <w:cnfStyle w:val="000000000000" w:firstRow="0" w:lastRow="0" w:firstColumn="0" w:lastColumn="0" w:oddVBand="0" w:evenVBand="0" w:oddHBand="0" w:evenHBand="0" w:firstRowFirstColumn="0" w:firstRowLastColumn="0" w:lastRowFirstColumn="0" w:lastRowLastColumn="0"/>
-              <w:rPr>
-                <w:rFonts w:ascii="Arial" w:hAnsi="Arial" w:cs="Arial"/>
-                <w:sz w:val="18"/>
-                <w:szCs w:val="18"/>
-              </w:rPr>
-            </w:pPr>
-            <w:r>
-              <w:rPr>
-                <w:rFonts w:ascii="Arial" w:hAnsi="Arial" w:cs="Arial"/>
-                <w:sz w:val="18"/>
-                <w:szCs w:val="18"/>
-              </w:rPr>
-              <w:t> </w:t>
-            </w:r>
+              <w:jc w:val="center"/>
+              <w:cnfStyle w:val="000000000000" w:firstRow="0" w:lastRow="0" w:firstColumn="0" w:lastColumn="0" w:oddVBand="0" w:evenVBand="0" w:oddHBand="0" w:evenHBand="0" w:firstRowFirstColumn="0" w:firstRowLastColumn="0" w:lastRowFirstColumn="0" w:lastRowLastColumn="0"/>
+              <w:rPr>
+                <w:rFonts w:ascii="Arial" w:hAnsi="Arial" w:cs="Arial"/>
+                <w:sz w:val="18"/>
+                <w:szCs w:val="18"/>
+              </w:rPr>
+            </w:pPr>
           </w:p>
         </w:tc>
         <w:tc>
@@ -6729,21 +6468,14 @@
           </w:tcPr>
           <w:p>
             <w:pPr>
-              <w:cnfStyle w:val="000000000000" w:firstRow="0" w:lastRow="0" w:firstColumn="0" w:lastColumn="0" w:oddVBand="0" w:evenVBand="0" w:oddHBand="0" w:evenHBand="0" w:firstRowFirstColumn="0" w:firstRowLastColumn="0" w:lastRowFirstColumn="0" w:lastRowLastColumn="0"/>
-              <w:rPr>
-                <w:rFonts w:ascii="Arial" w:hAnsi="Arial" w:cs="Arial"/>
-                <w:sz w:val="18"/>
-                <w:szCs w:val="18"/>
-              </w:rPr>
-            </w:pPr>
-            <w:r>
-              <w:rPr>
-                <w:rFonts w:ascii="Arial" w:hAnsi="Arial" w:cs="Arial"/>
-                <w:sz w:val="18"/>
-                <w:szCs w:val="18"/>
-              </w:rPr>
-              <w:t> </w:t>
-            </w:r>
+              <w:jc w:val="center"/>
+              <w:cnfStyle w:val="000000000000" w:firstRow="0" w:lastRow="0" w:firstColumn="0" w:lastColumn="0" w:oddVBand="0" w:evenVBand="0" w:oddHBand="0" w:evenHBand="0" w:firstRowFirstColumn="0" w:firstRowLastColumn="0" w:lastRowFirstColumn="0" w:lastRowLastColumn="0"/>
+              <w:rPr>
+                <w:rFonts w:ascii="Arial" w:hAnsi="Arial" w:cs="Arial"/>
+                <w:sz w:val="18"/>
+                <w:szCs w:val="18"/>
+              </w:rPr>
+            </w:pPr>
           </w:p>
         </w:tc>
         <w:tc>
@@ -6753,21 +6485,14 @@
           </w:tcPr>
           <w:p>
             <w:pPr>
-              <w:cnfStyle w:val="000000000000" w:firstRow="0" w:lastRow="0" w:firstColumn="0" w:lastColumn="0" w:oddVBand="0" w:evenVBand="0" w:oddHBand="0" w:evenHBand="0" w:firstRowFirstColumn="0" w:firstRowLastColumn="0" w:lastRowFirstColumn="0" w:lastRowLastColumn="0"/>
-              <w:rPr>
-                <w:rFonts w:ascii="Arial" w:hAnsi="Arial" w:cs="Arial"/>
-                <w:sz w:val="18"/>
-                <w:szCs w:val="18"/>
-              </w:rPr>
-            </w:pPr>
-            <w:r>
-              <w:rPr>
-                <w:rFonts w:ascii="Arial" w:hAnsi="Arial" w:cs="Arial"/>
-                <w:sz w:val="18"/>
-                <w:szCs w:val="18"/>
-              </w:rPr>
-              <w:t> </w:t>
-            </w:r>
+              <w:jc w:val="center"/>
+              <w:cnfStyle w:val="000000000000" w:firstRow="0" w:lastRow="0" w:firstColumn="0" w:lastColumn="0" w:oddVBand="0" w:evenVBand="0" w:oddHBand="0" w:evenHBand="0" w:firstRowFirstColumn="0" w:firstRowLastColumn="0" w:lastRowFirstColumn="0" w:lastRowLastColumn="0"/>
+              <w:rPr>
+                <w:rFonts w:ascii="Arial" w:hAnsi="Arial" w:cs="Arial"/>
+                <w:sz w:val="18"/>
+                <w:szCs w:val="18"/>
+              </w:rPr>
+            </w:pPr>
           </w:p>
         </w:tc>
         <w:tc>
@@ -6777,21 +6502,14 @@
           </w:tcPr>
           <w:p>
             <w:pPr>
-              <w:cnfStyle w:val="000000000000" w:firstRow="0" w:lastRow="0" w:firstColumn="0" w:lastColumn="0" w:oddVBand="0" w:evenVBand="0" w:oddHBand="0" w:evenHBand="0" w:firstRowFirstColumn="0" w:firstRowLastColumn="0" w:lastRowFirstColumn="0" w:lastRowLastColumn="0"/>
-              <w:rPr>
-                <w:rFonts w:ascii="Arial" w:hAnsi="Arial" w:cs="Arial"/>
-                <w:sz w:val="18"/>
-                <w:szCs w:val="18"/>
-              </w:rPr>
-            </w:pPr>
-            <w:r>
-              <w:rPr>
-                <w:rFonts w:ascii="Arial" w:hAnsi="Arial" w:cs="Arial"/>
-                <w:sz w:val="18"/>
-                <w:szCs w:val="18"/>
-              </w:rPr>
-              <w:t> </w:t>
-            </w:r>
+              <w:jc w:val="center"/>
+              <w:cnfStyle w:val="000000000000" w:firstRow="0" w:lastRow="0" w:firstColumn="0" w:lastColumn="0" w:oddVBand="0" w:evenVBand="0" w:oddHBand="0" w:evenHBand="0" w:firstRowFirstColumn="0" w:firstRowLastColumn="0" w:lastRowFirstColumn="0" w:lastRowLastColumn="0"/>
+              <w:rPr>
+                <w:rFonts w:ascii="Arial" w:hAnsi="Arial" w:cs="Arial"/>
+                <w:sz w:val="18"/>
+                <w:szCs w:val="18"/>
+              </w:rPr>
+            </w:pPr>
           </w:p>
         </w:tc>
         <w:tc>
@@ -6801,21 +6519,14 @@
           </w:tcPr>
           <w:p>
             <w:pPr>
-              <w:cnfStyle w:val="000000000000" w:firstRow="0" w:lastRow="0" w:firstColumn="0" w:lastColumn="0" w:oddVBand="0" w:evenVBand="0" w:oddHBand="0" w:evenHBand="0" w:firstRowFirstColumn="0" w:firstRowLastColumn="0" w:lastRowFirstColumn="0" w:lastRowLastColumn="0"/>
-              <w:rPr>
-                <w:rFonts w:ascii="Arial" w:hAnsi="Arial" w:cs="Arial"/>
-                <w:sz w:val="18"/>
-                <w:szCs w:val="18"/>
-              </w:rPr>
-            </w:pPr>
-            <w:r>
-              <w:rPr>
-                <w:rFonts w:ascii="Arial" w:hAnsi="Arial" w:cs="Arial"/>
-                <w:sz w:val="18"/>
-                <w:szCs w:val="18"/>
-              </w:rPr>
-              <w:t> </w:t>
-            </w:r>
+              <w:jc w:val="center"/>
+              <w:cnfStyle w:val="000000000000" w:firstRow="0" w:lastRow="0" w:firstColumn="0" w:lastColumn="0" w:oddVBand="0" w:evenVBand="0" w:oddHBand="0" w:evenHBand="0" w:firstRowFirstColumn="0" w:firstRowLastColumn="0" w:lastRowFirstColumn="0" w:lastRowLastColumn="0"/>
+              <w:rPr>
+                <w:rFonts w:ascii="Arial" w:hAnsi="Arial" w:cs="Arial"/>
+                <w:sz w:val="18"/>
+                <w:szCs w:val="18"/>
+              </w:rPr>
+            </w:pPr>
           </w:p>
         </w:tc>
       </w:tr>
@@ -6831,20 +6542,13 @@
           </w:tcPr>
           <w:p>
             <w:pPr>
-              <w:rPr>
-                <w:rFonts w:ascii="Arial" w:hAnsi="Arial" w:cs="Arial"/>
-                <w:sz w:val="18"/>
-                <w:szCs w:val="18"/>
-              </w:rPr>
-            </w:pPr>
-            <w:r>
-              <w:rPr>
-                <w:rFonts w:ascii="Arial" w:hAnsi="Arial" w:cs="Arial"/>
-                <w:sz w:val="18"/>
-                <w:szCs w:val="18"/>
-              </w:rPr>
-              <w:t> </w:t>
-            </w:r>
+              <w:jc w:val="center"/>
+              <w:rPr>
+                <w:rFonts w:ascii="Arial" w:hAnsi="Arial" w:cs="Arial"/>
+                <w:sz w:val="18"/>
+                <w:szCs w:val="18"/>
+              </w:rPr>
+            </w:pPr>
           </w:p>
         </w:tc>
         <w:tc>
@@ -6854,21 +6558,14 @@
           </w:tcPr>
           <w:p>
             <w:pPr>
-              <w:cnfStyle w:val="000000000000" w:firstRow="0" w:lastRow="0" w:firstColumn="0" w:lastColumn="0" w:oddVBand="0" w:evenVBand="0" w:oddHBand="0" w:evenHBand="0" w:firstRowFirstColumn="0" w:firstRowLastColumn="0" w:lastRowFirstColumn="0" w:lastRowLastColumn="0"/>
-              <w:rPr>
-                <w:rFonts w:ascii="Arial" w:hAnsi="Arial" w:cs="Arial"/>
-                <w:sz w:val="18"/>
-                <w:szCs w:val="18"/>
-              </w:rPr>
-            </w:pPr>
-            <w:r>
-              <w:rPr>
-                <w:rFonts w:ascii="Arial" w:hAnsi="Arial" w:cs="Arial"/>
-                <w:sz w:val="18"/>
-                <w:szCs w:val="18"/>
-              </w:rPr>
-              <w:t> </w:t>
-            </w:r>
+              <w:jc w:val="center"/>
+              <w:cnfStyle w:val="000000000000" w:firstRow="0" w:lastRow="0" w:firstColumn="0" w:lastColumn="0" w:oddVBand="0" w:evenVBand="0" w:oddHBand="0" w:evenHBand="0" w:firstRowFirstColumn="0" w:firstRowLastColumn="0" w:lastRowFirstColumn="0" w:lastRowLastColumn="0"/>
+              <w:rPr>
+                <w:rFonts w:ascii="Arial" w:hAnsi="Arial" w:cs="Arial"/>
+                <w:sz w:val="18"/>
+                <w:szCs w:val="18"/>
+              </w:rPr>
+            </w:pPr>
           </w:p>
         </w:tc>
         <w:tc>
@@ -6878,21 +6575,14 @@
           </w:tcPr>
           <w:p>
             <w:pPr>
-              <w:cnfStyle w:val="000000000000" w:firstRow="0" w:lastRow="0" w:firstColumn="0" w:lastColumn="0" w:oddVBand="0" w:evenVBand="0" w:oddHBand="0" w:evenHBand="0" w:firstRowFirstColumn="0" w:firstRowLastColumn="0" w:lastRowFirstColumn="0" w:lastRowLastColumn="0"/>
-              <w:rPr>
-                <w:rFonts w:ascii="Arial" w:hAnsi="Arial" w:cs="Arial"/>
-                <w:sz w:val="18"/>
-                <w:szCs w:val="18"/>
-              </w:rPr>
-            </w:pPr>
-            <w:r>
-              <w:rPr>
-                <w:rFonts w:ascii="Arial" w:hAnsi="Arial" w:cs="Arial"/>
-                <w:sz w:val="18"/>
-                <w:szCs w:val="18"/>
-              </w:rPr>
-              <w:t> </w:t>
-            </w:r>
+              <w:jc w:val="center"/>
+              <w:cnfStyle w:val="000000000000" w:firstRow="0" w:lastRow="0" w:firstColumn="0" w:lastColumn="0" w:oddVBand="0" w:evenVBand="0" w:oddHBand="0" w:evenHBand="0" w:firstRowFirstColumn="0" w:firstRowLastColumn="0" w:lastRowFirstColumn="0" w:lastRowLastColumn="0"/>
+              <w:rPr>
+                <w:rFonts w:ascii="Arial" w:hAnsi="Arial" w:cs="Arial"/>
+                <w:sz w:val="18"/>
+                <w:szCs w:val="18"/>
+              </w:rPr>
+            </w:pPr>
           </w:p>
         </w:tc>
         <w:tc>
@@ -6902,21 +6592,14 @@
           </w:tcPr>
           <w:p>
             <w:pPr>
-              <w:cnfStyle w:val="000000000000" w:firstRow="0" w:lastRow="0" w:firstColumn="0" w:lastColumn="0" w:oddVBand="0" w:evenVBand="0" w:oddHBand="0" w:evenHBand="0" w:firstRowFirstColumn="0" w:firstRowLastColumn="0" w:lastRowFirstColumn="0" w:lastRowLastColumn="0"/>
-              <w:rPr>
-                <w:rFonts w:ascii="Arial" w:hAnsi="Arial" w:cs="Arial"/>
-                <w:sz w:val="18"/>
-                <w:szCs w:val="18"/>
-              </w:rPr>
-            </w:pPr>
-            <w:r>
-              <w:rPr>
-                <w:rFonts w:ascii="Arial" w:hAnsi="Arial" w:cs="Arial"/>
-                <w:sz w:val="18"/>
-                <w:szCs w:val="18"/>
-              </w:rPr>
-              <w:t> </w:t>
-            </w:r>
+              <w:jc w:val="center"/>
+              <w:cnfStyle w:val="000000000000" w:firstRow="0" w:lastRow="0" w:firstColumn="0" w:lastColumn="0" w:oddVBand="0" w:evenVBand="0" w:oddHBand="0" w:evenHBand="0" w:firstRowFirstColumn="0" w:firstRowLastColumn="0" w:lastRowFirstColumn="0" w:lastRowLastColumn="0"/>
+              <w:rPr>
+                <w:rFonts w:ascii="Arial" w:hAnsi="Arial" w:cs="Arial"/>
+                <w:sz w:val="18"/>
+                <w:szCs w:val="18"/>
+              </w:rPr>
+            </w:pPr>
           </w:p>
         </w:tc>
         <w:tc>
@@ -6926,21 +6609,14 @@
           </w:tcPr>
           <w:p>
             <w:pPr>
-              <w:cnfStyle w:val="000000000000" w:firstRow="0" w:lastRow="0" w:firstColumn="0" w:lastColumn="0" w:oddVBand="0" w:evenVBand="0" w:oddHBand="0" w:evenHBand="0" w:firstRowFirstColumn="0" w:firstRowLastColumn="0" w:lastRowFirstColumn="0" w:lastRowLastColumn="0"/>
-              <w:rPr>
-                <w:rFonts w:ascii="Arial" w:hAnsi="Arial" w:cs="Arial"/>
-                <w:sz w:val="18"/>
-                <w:szCs w:val="18"/>
-              </w:rPr>
-            </w:pPr>
-            <w:r>
-              <w:rPr>
-                <w:rFonts w:ascii="Arial" w:hAnsi="Arial" w:cs="Arial"/>
-                <w:sz w:val="18"/>
-                <w:szCs w:val="18"/>
-              </w:rPr>
-              <w:t> </w:t>
-            </w:r>
+              <w:jc w:val="center"/>
+              <w:cnfStyle w:val="000000000000" w:firstRow="0" w:lastRow="0" w:firstColumn="0" w:lastColumn="0" w:oddVBand="0" w:evenVBand="0" w:oddHBand="0" w:evenHBand="0" w:firstRowFirstColumn="0" w:firstRowLastColumn="0" w:lastRowFirstColumn="0" w:lastRowLastColumn="0"/>
+              <w:rPr>
+                <w:rFonts w:ascii="Arial" w:hAnsi="Arial" w:cs="Arial"/>
+                <w:sz w:val="18"/>
+                <w:szCs w:val="18"/>
+              </w:rPr>
+            </w:pPr>
           </w:p>
         </w:tc>
         <w:tc>
@@ -6950,21 +6626,14 @@
           </w:tcPr>
           <w:p>
             <w:pPr>
-              <w:cnfStyle w:val="000000000000" w:firstRow="0" w:lastRow="0" w:firstColumn="0" w:lastColumn="0" w:oddVBand="0" w:evenVBand="0" w:oddHBand="0" w:evenHBand="0" w:firstRowFirstColumn="0" w:firstRowLastColumn="0" w:lastRowFirstColumn="0" w:lastRowLastColumn="0"/>
-              <w:rPr>
-                <w:rFonts w:ascii="Arial" w:hAnsi="Arial" w:cs="Arial"/>
-                <w:sz w:val="18"/>
-                <w:szCs w:val="18"/>
-              </w:rPr>
-            </w:pPr>
-            <w:r>
-              <w:rPr>
-                <w:rFonts w:ascii="Arial" w:hAnsi="Arial" w:cs="Arial"/>
-                <w:sz w:val="18"/>
-                <w:szCs w:val="18"/>
-              </w:rPr>
-              <w:t> </w:t>
-            </w:r>
+              <w:jc w:val="center"/>
+              <w:cnfStyle w:val="000000000000" w:firstRow="0" w:lastRow="0" w:firstColumn="0" w:lastColumn="0" w:oddVBand="0" w:evenVBand="0" w:oddHBand="0" w:evenHBand="0" w:firstRowFirstColumn="0" w:firstRowLastColumn="0" w:lastRowFirstColumn="0" w:lastRowLastColumn="0"/>
+              <w:rPr>
+                <w:rFonts w:ascii="Arial" w:hAnsi="Arial" w:cs="Arial"/>
+                <w:sz w:val="18"/>
+                <w:szCs w:val="18"/>
+              </w:rPr>
+            </w:pPr>
           </w:p>
         </w:tc>
         <w:tc>
@@ -6974,21 +6643,14 @@
           </w:tcPr>
           <w:p>
             <w:pPr>
-              <w:cnfStyle w:val="000000000000" w:firstRow="0" w:lastRow="0" w:firstColumn="0" w:lastColumn="0" w:oddVBand="0" w:evenVBand="0" w:oddHBand="0" w:evenHBand="0" w:firstRowFirstColumn="0" w:firstRowLastColumn="0" w:lastRowFirstColumn="0" w:lastRowLastColumn="0"/>
-              <w:rPr>
-                <w:rFonts w:ascii="Arial" w:hAnsi="Arial" w:cs="Arial"/>
-                <w:sz w:val="18"/>
-                <w:szCs w:val="18"/>
-              </w:rPr>
-            </w:pPr>
-            <w:r>
-              <w:rPr>
-                <w:rFonts w:ascii="Arial" w:hAnsi="Arial" w:cs="Arial"/>
-                <w:sz w:val="18"/>
-                <w:szCs w:val="18"/>
-              </w:rPr>
-              <w:t> </w:t>
-            </w:r>
+              <w:jc w:val="center"/>
+              <w:cnfStyle w:val="000000000000" w:firstRow="0" w:lastRow="0" w:firstColumn="0" w:lastColumn="0" w:oddVBand="0" w:evenVBand="0" w:oddHBand="0" w:evenHBand="0" w:firstRowFirstColumn="0" w:firstRowLastColumn="0" w:lastRowFirstColumn="0" w:lastRowLastColumn="0"/>
+              <w:rPr>
+                <w:rFonts w:ascii="Arial" w:hAnsi="Arial" w:cs="Arial"/>
+                <w:sz w:val="18"/>
+                <w:szCs w:val="18"/>
+              </w:rPr>
+            </w:pPr>
           </w:p>
         </w:tc>
       </w:tr>
@@ -7432,22 +7094,14 @@
           </w:tcPr>
           <w:p>
             <w:pPr>
-              <w:rPr>
-                <w:rFonts w:ascii="Arial" w:hAnsi="Arial" w:cs="Arial"/>
-                <w:sz w:val="18"/>
-                <w:szCs w:val="18"/>
-                <w:lang w:val="en-GB" w:eastAsia="en-GB" w:bidi="ar-SA"/>
-              </w:rPr>
-            </w:pPr>
-            <w:r>
-              <w:rPr>
-                <w:rFonts w:ascii="Arial" w:hAnsi="Arial" w:cs="Arial"/>
-                <w:sz w:val="18"/>
-                <w:szCs w:val="18"/>
-                <w:lang w:val="en-GB" w:eastAsia="en-GB" w:bidi="ar-SA"/>
-              </w:rPr>
-              <w:t> </w:t>
-            </w:r>
+              <w:jc w:val="center"/>
+              <w:rPr>
+                <w:rFonts w:ascii="Arial" w:hAnsi="Arial" w:cs="Arial"/>
+                <w:sz w:val="18"/>
+                <w:szCs w:val="18"/>
+                <w:lang w:val="en-GB" w:eastAsia="en-GB" w:bidi="ar-SA"/>
+              </w:rPr>
+            </w:pPr>
           </w:p>
         </w:tc>
         <w:tc>
@@ -7457,23 +7111,15 @@
           </w:tcPr>
           <w:p>
             <w:pPr>
-              <w:cnfStyle w:val="000000000000" w:firstRow="0" w:lastRow="0" w:firstColumn="0" w:lastColumn="0" w:oddVBand="0" w:evenVBand="0" w:oddHBand="0" w:evenHBand="0" w:firstRowFirstColumn="0" w:firstRowLastColumn="0" w:lastRowFirstColumn="0" w:lastRowLastColumn="0"/>
-              <w:rPr>
-                <w:rFonts w:ascii="Arial" w:hAnsi="Arial" w:cs="Arial"/>
-                <w:sz w:val="18"/>
-                <w:szCs w:val="18"/>
-                <w:lang w:val="en-GB" w:eastAsia="en-GB" w:bidi="ar-SA"/>
-              </w:rPr>
-            </w:pPr>
-            <w:r>
-              <w:rPr>
-                <w:rFonts w:ascii="Arial" w:hAnsi="Arial" w:cs="Arial"/>
-                <w:sz w:val="18"/>
-                <w:szCs w:val="18"/>
-                <w:lang w:val="en-GB" w:eastAsia="en-GB" w:bidi="ar-SA"/>
-              </w:rPr>
-              <w:t> </w:t>
-            </w:r>
+              <w:jc w:val="center"/>
+              <w:cnfStyle w:val="000000000000" w:firstRow="0" w:lastRow="0" w:firstColumn="0" w:lastColumn="0" w:oddVBand="0" w:evenVBand="0" w:oddHBand="0" w:evenHBand="0" w:firstRowFirstColumn="0" w:firstRowLastColumn="0" w:lastRowFirstColumn="0" w:lastRowLastColumn="0"/>
+              <w:rPr>
+                <w:rFonts w:ascii="Arial" w:hAnsi="Arial" w:cs="Arial"/>
+                <w:sz w:val="18"/>
+                <w:szCs w:val="18"/>
+                <w:lang w:val="en-GB" w:eastAsia="en-GB" w:bidi="ar-SA"/>
+              </w:rPr>
+            </w:pPr>
           </w:p>
         </w:tc>
         <w:tc>
@@ -7483,23 +7129,15 @@
           </w:tcPr>
           <w:p>
             <w:pPr>
-              <w:cnfStyle w:val="000000000000" w:firstRow="0" w:lastRow="0" w:firstColumn="0" w:lastColumn="0" w:oddVBand="0" w:evenVBand="0" w:oddHBand="0" w:evenHBand="0" w:firstRowFirstColumn="0" w:firstRowLastColumn="0" w:lastRowFirstColumn="0" w:lastRowLastColumn="0"/>
-              <w:rPr>
-                <w:rFonts w:ascii="Arial" w:hAnsi="Arial" w:cs="Arial"/>
-                <w:sz w:val="18"/>
-                <w:szCs w:val="18"/>
-                <w:lang w:val="en-GB" w:eastAsia="en-GB" w:bidi="ar-SA"/>
-              </w:rPr>
-            </w:pPr>
-            <w:r>
-              <w:rPr>
-                <w:rFonts w:ascii="Arial" w:hAnsi="Arial" w:cs="Arial"/>
-                <w:sz w:val="18"/>
-                <w:szCs w:val="18"/>
-                <w:lang w:val="en-GB" w:eastAsia="en-GB" w:bidi="ar-SA"/>
-              </w:rPr>
-              <w:t> </w:t>
-            </w:r>
+              <w:jc w:val="center"/>
+              <w:cnfStyle w:val="000000000000" w:firstRow="0" w:lastRow="0" w:firstColumn="0" w:lastColumn="0" w:oddVBand="0" w:evenVBand="0" w:oddHBand="0" w:evenHBand="0" w:firstRowFirstColumn="0" w:firstRowLastColumn="0" w:lastRowFirstColumn="0" w:lastRowLastColumn="0"/>
+              <w:rPr>
+                <w:rFonts w:ascii="Arial" w:hAnsi="Arial" w:cs="Arial"/>
+                <w:sz w:val="18"/>
+                <w:szCs w:val="18"/>
+                <w:lang w:val="en-GB" w:eastAsia="en-GB" w:bidi="ar-SA"/>
+              </w:rPr>
+            </w:pPr>
           </w:p>
         </w:tc>
         <w:tc>
@@ -7509,23 +7147,15 @@
           </w:tcPr>
           <w:p>
             <w:pPr>
-              <w:cnfStyle w:val="000000000000" w:firstRow="0" w:lastRow="0" w:firstColumn="0" w:lastColumn="0" w:oddVBand="0" w:evenVBand="0" w:oddHBand="0" w:evenHBand="0" w:firstRowFirstColumn="0" w:firstRowLastColumn="0" w:lastRowFirstColumn="0" w:lastRowLastColumn="0"/>
-              <w:rPr>
-                <w:rFonts w:ascii="Arial" w:hAnsi="Arial" w:cs="Arial"/>
-                <w:sz w:val="18"/>
-                <w:szCs w:val="18"/>
-                <w:lang w:val="en-GB" w:eastAsia="en-GB" w:bidi="ar-SA"/>
-              </w:rPr>
-            </w:pPr>
-            <w:r>
-              <w:rPr>
-                <w:rFonts w:ascii="Arial" w:hAnsi="Arial" w:cs="Arial"/>
-                <w:sz w:val="18"/>
-                <w:szCs w:val="18"/>
-                <w:lang w:val="en-GB" w:eastAsia="en-GB" w:bidi="ar-SA"/>
-              </w:rPr>
-              <w:t> </w:t>
-            </w:r>
+              <w:jc w:val="center"/>
+              <w:cnfStyle w:val="000000000000" w:firstRow="0" w:lastRow="0" w:firstColumn="0" w:lastColumn="0" w:oddVBand="0" w:evenVBand="0" w:oddHBand="0" w:evenHBand="0" w:firstRowFirstColumn="0" w:firstRowLastColumn="0" w:lastRowFirstColumn="0" w:lastRowLastColumn="0"/>
+              <w:rPr>
+                <w:rFonts w:ascii="Arial" w:hAnsi="Arial" w:cs="Arial"/>
+                <w:sz w:val="18"/>
+                <w:szCs w:val="18"/>
+                <w:lang w:val="en-GB" w:eastAsia="en-GB" w:bidi="ar-SA"/>
+              </w:rPr>
+            </w:pPr>
           </w:p>
         </w:tc>
         <w:tc>
@@ -7535,23 +7165,15 @@
           </w:tcPr>
           <w:p>
             <w:pPr>
-              <w:cnfStyle w:val="000000000000" w:firstRow="0" w:lastRow="0" w:firstColumn="0" w:lastColumn="0" w:oddVBand="0" w:evenVBand="0" w:oddHBand="0" w:evenHBand="0" w:firstRowFirstColumn="0" w:firstRowLastColumn="0" w:lastRowFirstColumn="0" w:lastRowLastColumn="0"/>
-              <w:rPr>
-                <w:rFonts w:ascii="Arial" w:hAnsi="Arial" w:cs="Arial"/>
-                <w:sz w:val="18"/>
-                <w:szCs w:val="18"/>
-                <w:lang w:val="en-GB" w:eastAsia="en-GB" w:bidi="ar-SA"/>
-              </w:rPr>
-            </w:pPr>
-            <w:r>
-              <w:rPr>
-                <w:rFonts w:ascii="Arial" w:hAnsi="Arial" w:cs="Arial"/>
-                <w:sz w:val="18"/>
-                <w:szCs w:val="18"/>
-                <w:lang w:val="en-GB" w:eastAsia="en-GB" w:bidi="ar-SA"/>
-              </w:rPr>
-              <w:t> </w:t>
-            </w:r>
+              <w:jc w:val="center"/>
+              <w:cnfStyle w:val="000000000000" w:firstRow="0" w:lastRow="0" w:firstColumn="0" w:lastColumn="0" w:oddVBand="0" w:evenVBand="0" w:oddHBand="0" w:evenHBand="0" w:firstRowFirstColumn="0" w:firstRowLastColumn="0" w:lastRowFirstColumn="0" w:lastRowLastColumn="0"/>
+              <w:rPr>
+                <w:rFonts w:ascii="Arial" w:hAnsi="Arial" w:cs="Arial"/>
+                <w:sz w:val="18"/>
+                <w:szCs w:val="18"/>
+                <w:lang w:val="en-GB" w:eastAsia="en-GB" w:bidi="ar-SA"/>
+              </w:rPr>
+            </w:pPr>
           </w:p>
         </w:tc>
         <w:tc>
@@ -7561,23 +7183,15 @@
           </w:tcPr>
           <w:p>
             <w:pPr>
-              <w:cnfStyle w:val="000000000000" w:firstRow="0" w:lastRow="0" w:firstColumn="0" w:lastColumn="0" w:oddVBand="0" w:evenVBand="0" w:oddHBand="0" w:evenHBand="0" w:firstRowFirstColumn="0" w:firstRowLastColumn="0" w:lastRowFirstColumn="0" w:lastRowLastColumn="0"/>
-              <w:rPr>
-                <w:rFonts w:ascii="Arial" w:hAnsi="Arial" w:cs="Arial"/>
-                <w:sz w:val="18"/>
-                <w:szCs w:val="18"/>
-                <w:lang w:val="en-GB" w:eastAsia="en-GB" w:bidi="ar-SA"/>
-              </w:rPr>
-            </w:pPr>
-            <w:r>
-              <w:rPr>
-                <w:rFonts w:ascii="Arial" w:hAnsi="Arial" w:cs="Arial"/>
-                <w:sz w:val="18"/>
-                <w:szCs w:val="18"/>
-                <w:lang w:val="en-GB" w:eastAsia="en-GB" w:bidi="ar-SA"/>
-              </w:rPr>
-              <w:t> </w:t>
-            </w:r>
+              <w:jc w:val="center"/>
+              <w:cnfStyle w:val="000000000000" w:firstRow="0" w:lastRow="0" w:firstColumn="0" w:lastColumn="0" w:oddVBand="0" w:evenVBand="0" w:oddHBand="0" w:evenHBand="0" w:firstRowFirstColumn="0" w:firstRowLastColumn="0" w:lastRowFirstColumn="0" w:lastRowLastColumn="0"/>
+              <w:rPr>
+                <w:rFonts w:ascii="Arial" w:hAnsi="Arial" w:cs="Arial"/>
+                <w:sz w:val="18"/>
+                <w:szCs w:val="18"/>
+                <w:lang w:val="en-GB" w:eastAsia="en-GB" w:bidi="ar-SA"/>
+              </w:rPr>
+            </w:pPr>
           </w:p>
         </w:tc>
         <w:tc>
@@ -7587,23 +7201,15 @@
           </w:tcPr>
           <w:p>
             <w:pPr>
-              <w:cnfStyle w:val="000000000000" w:firstRow="0" w:lastRow="0" w:firstColumn="0" w:lastColumn="0" w:oddVBand="0" w:evenVBand="0" w:oddHBand="0" w:evenHBand="0" w:firstRowFirstColumn="0" w:firstRowLastColumn="0" w:lastRowFirstColumn="0" w:lastRowLastColumn="0"/>
-              <w:rPr>
-                <w:rFonts w:ascii="Arial" w:hAnsi="Arial" w:cs="Arial"/>
-                <w:sz w:val="18"/>
-                <w:szCs w:val="18"/>
-                <w:lang w:val="en-GB" w:eastAsia="en-GB" w:bidi="ar-SA"/>
-              </w:rPr>
-            </w:pPr>
-            <w:r>
-              <w:rPr>
-                <w:rFonts w:ascii="Arial" w:hAnsi="Arial" w:cs="Arial"/>
-                <w:sz w:val="18"/>
-                <w:szCs w:val="18"/>
-                <w:lang w:eastAsia="en-GB" w:bidi="ar-SA"/>
-              </w:rPr>
-              <w:t> </w:t>
-            </w:r>
+              <w:jc w:val="center"/>
+              <w:cnfStyle w:val="000000000000" w:firstRow="0" w:lastRow="0" w:firstColumn="0" w:lastColumn="0" w:oddVBand="0" w:evenVBand="0" w:oddHBand="0" w:evenHBand="0" w:firstRowFirstColumn="0" w:firstRowLastColumn="0" w:lastRowFirstColumn="0" w:lastRowLastColumn="0"/>
+              <w:rPr>
+                <w:rFonts w:ascii="Arial" w:hAnsi="Arial" w:cs="Arial"/>
+                <w:sz w:val="18"/>
+                <w:szCs w:val="18"/>
+                <w:lang w:val="en-GB" w:eastAsia="en-GB" w:bidi="ar-SA"/>
+              </w:rPr>
+            </w:pPr>
           </w:p>
         </w:tc>
         <w:tc>
@@ -7613,23 +7219,15 @@
           </w:tcPr>
           <w:p>
             <w:pPr>
-              <w:cnfStyle w:val="000000000000" w:firstRow="0" w:lastRow="0" w:firstColumn="0" w:lastColumn="0" w:oddVBand="0" w:evenVBand="0" w:oddHBand="0" w:evenHBand="0" w:firstRowFirstColumn="0" w:firstRowLastColumn="0" w:lastRowFirstColumn="0" w:lastRowLastColumn="0"/>
-              <w:rPr>
-                <w:rFonts w:ascii="Arial" w:hAnsi="Arial" w:cs="Arial"/>
-                <w:sz w:val="18"/>
-                <w:szCs w:val="18"/>
-                <w:lang w:val="en-GB" w:eastAsia="en-GB" w:bidi="ar-SA"/>
-              </w:rPr>
-            </w:pPr>
-            <w:r>
-              <w:rPr>
-                <w:rFonts w:ascii="Arial" w:hAnsi="Arial" w:cs="Arial"/>
-                <w:sz w:val="18"/>
-                <w:szCs w:val="18"/>
-                <w:lang w:val="en-GB" w:eastAsia="en-GB" w:bidi="ar-SA"/>
-              </w:rPr>
-              <w:t> </w:t>
-            </w:r>
+              <w:jc w:val="center"/>
+              <w:cnfStyle w:val="000000000000" w:firstRow="0" w:lastRow="0" w:firstColumn="0" w:lastColumn="0" w:oddVBand="0" w:evenVBand="0" w:oddHBand="0" w:evenHBand="0" w:firstRowFirstColumn="0" w:firstRowLastColumn="0" w:lastRowFirstColumn="0" w:lastRowLastColumn="0"/>
+              <w:rPr>
+                <w:rFonts w:ascii="Arial" w:hAnsi="Arial" w:cs="Arial"/>
+                <w:sz w:val="18"/>
+                <w:szCs w:val="18"/>
+                <w:lang w:val="en-GB" w:eastAsia="en-GB" w:bidi="ar-SA"/>
+              </w:rPr>
+            </w:pPr>
           </w:p>
         </w:tc>
       </w:tr>
@@ -7645,22 +7243,14 @@
           </w:tcPr>
           <w:p>
             <w:pPr>
-              <w:rPr>
-                <w:rFonts w:ascii="Arial" w:hAnsi="Arial" w:cs="Arial"/>
-                <w:sz w:val="18"/>
-                <w:szCs w:val="18"/>
-                <w:lang w:val="en-GB" w:eastAsia="en-GB" w:bidi="ar-SA"/>
-              </w:rPr>
-            </w:pPr>
-            <w:r>
-              <w:rPr>
-                <w:rFonts w:ascii="Arial" w:hAnsi="Arial" w:cs="Arial"/>
-                <w:sz w:val="18"/>
-                <w:szCs w:val="18"/>
-                <w:lang w:val="en-GB" w:eastAsia="en-GB" w:bidi="ar-SA"/>
-              </w:rPr>
-              <w:t> </w:t>
-            </w:r>
+              <w:jc w:val="center"/>
+              <w:rPr>
+                <w:rFonts w:ascii="Arial" w:hAnsi="Arial" w:cs="Arial"/>
+                <w:sz w:val="18"/>
+                <w:szCs w:val="18"/>
+                <w:lang w:val="en-GB" w:eastAsia="en-GB" w:bidi="ar-SA"/>
+              </w:rPr>
+            </w:pPr>
           </w:p>
         </w:tc>
         <w:tc>
@@ -7670,23 +7260,15 @@
           </w:tcPr>
           <w:p>
             <w:pPr>
-              <w:cnfStyle w:val="000000000000" w:firstRow="0" w:lastRow="0" w:firstColumn="0" w:lastColumn="0" w:oddVBand="0" w:evenVBand="0" w:oddHBand="0" w:evenHBand="0" w:firstRowFirstColumn="0" w:firstRowLastColumn="0" w:lastRowFirstColumn="0" w:lastRowLastColumn="0"/>
-              <w:rPr>
-                <w:rFonts w:ascii="Arial" w:hAnsi="Arial" w:cs="Arial"/>
-                <w:sz w:val="18"/>
-                <w:szCs w:val="18"/>
-                <w:lang w:val="en-GB" w:eastAsia="en-GB" w:bidi="ar-SA"/>
-              </w:rPr>
-            </w:pPr>
-            <w:r>
-              <w:rPr>
-                <w:rFonts w:ascii="Arial" w:hAnsi="Arial" w:cs="Arial"/>
-                <w:sz w:val="18"/>
-                <w:szCs w:val="18"/>
-                <w:lang w:val="en-GB" w:eastAsia="en-GB" w:bidi="ar-SA"/>
-              </w:rPr>
-              <w:t> </w:t>
-            </w:r>
+              <w:jc w:val="center"/>
+              <w:cnfStyle w:val="000000000000" w:firstRow="0" w:lastRow="0" w:firstColumn="0" w:lastColumn="0" w:oddVBand="0" w:evenVBand="0" w:oddHBand="0" w:evenHBand="0" w:firstRowFirstColumn="0" w:firstRowLastColumn="0" w:lastRowFirstColumn="0" w:lastRowLastColumn="0"/>
+              <w:rPr>
+                <w:rFonts w:ascii="Arial" w:hAnsi="Arial" w:cs="Arial"/>
+                <w:sz w:val="18"/>
+                <w:szCs w:val="18"/>
+                <w:lang w:val="en-GB" w:eastAsia="en-GB" w:bidi="ar-SA"/>
+              </w:rPr>
+            </w:pPr>
           </w:p>
         </w:tc>
         <w:tc>
@@ -7696,23 +7278,15 @@
           </w:tcPr>
           <w:p>
             <w:pPr>
-              <w:cnfStyle w:val="000000000000" w:firstRow="0" w:lastRow="0" w:firstColumn="0" w:lastColumn="0" w:oddVBand="0" w:evenVBand="0" w:oddHBand="0" w:evenHBand="0" w:firstRowFirstColumn="0" w:firstRowLastColumn="0" w:lastRowFirstColumn="0" w:lastRowLastColumn="0"/>
-              <w:rPr>
-                <w:rFonts w:ascii="Arial" w:hAnsi="Arial" w:cs="Arial"/>
-                <w:sz w:val="18"/>
-                <w:szCs w:val="18"/>
-                <w:lang w:val="en-GB" w:eastAsia="en-GB" w:bidi="ar-SA"/>
-              </w:rPr>
-            </w:pPr>
-            <w:r>
-              <w:rPr>
-                <w:rFonts w:ascii="Arial" w:hAnsi="Arial" w:cs="Arial"/>
-                <w:sz w:val="18"/>
-                <w:szCs w:val="18"/>
-                <w:lang w:val="en-GB" w:eastAsia="en-GB" w:bidi="ar-SA"/>
-              </w:rPr>
-              <w:t> </w:t>
-            </w:r>
+              <w:jc w:val="center"/>
+              <w:cnfStyle w:val="000000000000" w:firstRow="0" w:lastRow="0" w:firstColumn="0" w:lastColumn="0" w:oddVBand="0" w:evenVBand="0" w:oddHBand="0" w:evenHBand="0" w:firstRowFirstColumn="0" w:firstRowLastColumn="0" w:lastRowFirstColumn="0" w:lastRowLastColumn="0"/>
+              <w:rPr>
+                <w:rFonts w:ascii="Arial" w:hAnsi="Arial" w:cs="Arial"/>
+                <w:sz w:val="18"/>
+                <w:szCs w:val="18"/>
+                <w:lang w:val="en-GB" w:eastAsia="en-GB" w:bidi="ar-SA"/>
+              </w:rPr>
+            </w:pPr>
           </w:p>
         </w:tc>
         <w:tc>
@@ -7722,23 +7296,15 @@
           </w:tcPr>
           <w:p>
             <w:pPr>
-              <w:cnfStyle w:val="000000000000" w:firstRow="0" w:lastRow="0" w:firstColumn="0" w:lastColumn="0" w:oddVBand="0" w:evenVBand="0" w:oddHBand="0" w:evenHBand="0" w:firstRowFirstColumn="0" w:firstRowLastColumn="0" w:lastRowFirstColumn="0" w:lastRowLastColumn="0"/>
-              <w:rPr>
-                <w:rFonts w:ascii="Arial" w:hAnsi="Arial" w:cs="Arial"/>
-                <w:sz w:val="18"/>
-                <w:szCs w:val="18"/>
-                <w:lang w:val="en-GB" w:eastAsia="en-GB" w:bidi="ar-SA"/>
-              </w:rPr>
-            </w:pPr>
-            <w:r>
-              <w:rPr>
-                <w:rFonts w:ascii="Arial" w:hAnsi="Arial" w:cs="Arial"/>
-                <w:sz w:val="18"/>
-                <w:szCs w:val="18"/>
-                <w:lang w:val="en-GB" w:eastAsia="en-GB" w:bidi="ar-SA"/>
-              </w:rPr>
-              <w:t> </w:t>
-            </w:r>
+              <w:jc w:val="center"/>
+              <w:cnfStyle w:val="000000000000" w:firstRow="0" w:lastRow="0" w:firstColumn="0" w:lastColumn="0" w:oddVBand="0" w:evenVBand="0" w:oddHBand="0" w:evenHBand="0" w:firstRowFirstColumn="0" w:firstRowLastColumn="0" w:lastRowFirstColumn="0" w:lastRowLastColumn="0"/>
+              <w:rPr>
+                <w:rFonts w:ascii="Arial" w:hAnsi="Arial" w:cs="Arial"/>
+                <w:sz w:val="18"/>
+                <w:szCs w:val="18"/>
+                <w:lang w:val="en-GB" w:eastAsia="en-GB" w:bidi="ar-SA"/>
+              </w:rPr>
+            </w:pPr>
           </w:p>
         </w:tc>
         <w:tc>
@@ -7748,23 +7314,15 @@
           </w:tcPr>
           <w:p>
             <w:pPr>
-              <w:cnfStyle w:val="000000000000" w:firstRow="0" w:lastRow="0" w:firstColumn="0" w:lastColumn="0" w:oddVBand="0" w:evenVBand="0" w:oddHBand="0" w:evenHBand="0" w:firstRowFirstColumn="0" w:firstRowLastColumn="0" w:lastRowFirstColumn="0" w:lastRowLastColumn="0"/>
-              <w:rPr>
-                <w:rFonts w:ascii="Arial" w:hAnsi="Arial" w:cs="Arial"/>
-                <w:sz w:val="18"/>
-                <w:szCs w:val="18"/>
-                <w:lang w:val="en-GB" w:eastAsia="en-GB" w:bidi="ar-SA"/>
-              </w:rPr>
-            </w:pPr>
-            <w:r>
-              <w:rPr>
-                <w:rFonts w:ascii="Arial" w:hAnsi="Arial" w:cs="Arial"/>
-                <w:sz w:val="18"/>
-                <w:szCs w:val="18"/>
-                <w:lang w:val="en-GB" w:eastAsia="en-GB" w:bidi="ar-SA"/>
-              </w:rPr>
-              <w:t> </w:t>
-            </w:r>
+              <w:jc w:val="center"/>
+              <w:cnfStyle w:val="000000000000" w:firstRow="0" w:lastRow="0" w:firstColumn="0" w:lastColumn="0" w:oddVBand="0" w:evenVBand="0" w:oddHBand="0" w:evenHBand="0" w:firstRowFirstColumn="0" w:firstRowLastColumn="0" w:lastRowFirstColumn="0" w:lastRowLastColumn="0"/>
+              <w:rPr>
+                <w:rFonts w:ascii="Arial" w:hAnsi="Arial" w:cs="Arial"/>
+                <w:sz w:val="18"/>
+                <w:szCs w:val="18"/>
+                <w:lang w:val="en-GB" w:eastAsia="en-GB" w:bidi="ar-SA"/>
+              </w:rPr>
+            </w:pPr>
           </w:p>
         </w:tc>
         <w:tc>
@@ -7774,23 +7332,15 @@
           </w:tcPr>
           <w:p>
             <w:pPr>
-              <w:cnfStyle w:val="000000000000" w:firstRow="0" w:lastRow="0" w:firstColumn="0" w:lastColumn="0" w:oddVBand="0" w:evenVBand="0" w:oddHBand="0" w:evenHBand="0" w:firstRowFirstColumn="0" w:firstRowLastColumn="0" w:lastRowFirstColumn="0" w:lastRowLastColumn="0"/>
-              <w:rPr>
-                <w:rFonts w:ascii="Arial" w:hAnsi="Arial" w:cs="Arial"/>
-                <w:sz w:val="18"/>
-                <w:szCs w:val="18"/>
-                <w:lang w:val="en-GB" w:eastAsia="en-GB" w:bidi="ar-SA"/>
-              </w:rPr>
-            </w:pPr>
-            <w:r>
-              <w:rPr>
-                <w:rFonts w:ascii="Arial" w:hAnsi="Arial" w:cs="Arial"/>
-                <w:sz w:val="18"/>
-                <w:szCs w:val="18"/>
-                <w:lang w:val="en-GB" w:eastAsia="en-GB" w:bidi="ar-SA"/>
-              </w:rPr>
-              <w:t> </w:t>
-            </w:r>
+              <w:jc w:val="center"/>
+              <w:cnfStyle w:val="000000000000" w:firstRow="0" w:lastRow="0" w:firstColumn="0" w:lastColumn="0" w:oddVBand="0" w:evenVBand="0" w:oddHBand="0" w:evenHBand="0" w:firstRowFirstColumn="0" w:firstRowLastColumn="0" w:lastRowFirstColumn="0" w:lastRowLastColumn="0"/>
+              <w:rPr>
+                <w:rFonts w:ascii="Arial" w:hAnsi="Arial" w:cs="Arial"/>
+                <w:sz w:val="18"/>
+                <w:szCs w:val="18"/>
+                <w:lang w:val="en-GB" w:eastAsia="en-GB" w:bidi="ar-SA"/>
+              </w:rPr>
+            </w:pPr>
           </w:p>
         </w:tc>
         <w:tc>
@@ -7800,23 +7350,15 @@
           </w:tcPr>
           <w:p>
             <w:pPr>
-              <w:cnfStyle w:val="000000000000" w:firstRow="0" w:lastRow="0" w:firstColumn="0" w:lastColumn="0" w:oddVBand="0" w:evenVBand="0" w:oddHBand="0" w:evenHBand="0" w:firstRowFirstColumn="0" w:firstRowLastColumn="0" w:lastRowFirstColumn="0" w:lastRowLastColumn="0"/>
-              <w:rPr>
-                <w:rFonts w:ascii="Arial" w:hAnsi="Arial" w:cs="Arial"/>
-                <w:sz w:val="18"/>
-                <w:szCs w:val="18"/>
-                <w:lang w:val="en-GB" w:eastAsia="en-GB" w:bidi="ar-SA"/>
-              </w:rPr>
-            </w:pPr>
-            <w:r>
-              <w:rPr>
-                <w:rFonts w:ascii="Arial" w:hAnsi="Arial" w:cs="Arial"/>
-                <w:sz w:val="18"/>
-                <w:szCs w:val="18"/>
-                <w:lang w:val="en-GB" w:eastAsia="en-GB" w:bidi="ar-SA"/>
-              </w:rPr>
-              <w:t> </w:t>
-            </w:r>
+              <w:jc w:val="center"/>
+              <w:cnfStyle w:val="000000000000" w:firstRow="0" w:lastRow="0" w:firstColumn="0" w:lastColumn="0" w:oddVBand="0" w:evenVBand="0" w:oddHBand="0" w:evenHBand="0" w:firstRowFirstColumn="0" w:firstRowLastColumn="0" w:lastRowFirstColumn="0" w:lastRowLastColumn="0"/>
+              <w:rPr>
+                <w:rFonts w:ascii="Arial" w:hAnsi="Arial" w:cs="Arial"/>
+                <w:sz w:val="18"/>
+                <w:szCs w:val="18"/>
+                <w:lang w:val="en-GB" w:eastAsia="en-GB" w:bidi="ar-SA"/>
+              </w:rPr>
+            </w:pPr>
           </w:p>
         </w:tc>
         <w:tc>
@@ -7826,23 +7368,15 @@
           </w:tcPr>
           <w:p>
             <w:pPr>
-              <w:cnfStyle w:val="000000000000" w:firstRow="0" w:lastRow="0" w:firstColumn="0" w:lastColumn="0" w:oddVBand="0" w:evenVBand="0" w:oddHBand="0" w:evenHBand="0" w:firstRowFirstColumn="0" w:firstRowLastColumn="0" w:lastRowFirstColumn="0" w:lastRowLastColumn="0"/>
-              <w:rPr>
-                <w:rFonts w:ascii="Arial" w:hAnsi="Arial" w:cs="Arial"/>
-                <w:sz w:val="18"/>
-                <w:szCs w:val="18"/>
-                <w:lang w:val="en-GB" w:eastAsia="en-GB" w:bidi="ar-SA"/>
-              </w:rPr>
-            </w:pPr>
-            <w:r>
-              <w:rPr>
-                <w:rFonts w:ascii="Arial" w:hAnsi="Arial" w:cs="Arial"/>
-                <w:sz w:val="18"/>
-                <w:szCs w:val="18"/>
-                <w:lang w:val="en-GB" w:eastAsia="en-GB" w:bidi="ar-SA"/>
-              </w:rPr>
-              <w:t> </w:t>
-            </w:r>
+              <w:jc w:val="center"/>
+              <w:cnfStyle w:val="000000000000" w:firstRow="0" w:lastRow="0" w:firstColumn="0" w:lastColumn="0" w:oddVBand="0" w:evenVBand="0" w:oddHBand="0" w:evenHBand="0" w:firstRowFirstColumn="0" w:firstRowLastColumn="0" w:lastRowFirstColumn="0" w:lastRowLastColumn="0"/>
+              <w:rPr>
+                <w:rFonts w:ascii="Arial" w:hAnsi="Arial" w:cs="Arial"/>
+                <w:sz w:val="18"/>
+                <w:szCs w:val="18"/>
+                <w:lang w:val="en-GB" w:eastAsia="en-GB" w:bidi="ar-SA"/>
+              </w:rPr>
+            </w:pPr>
           </w:p>
         </w:tc>
       </w:tr>
@@ -7858,22 +7392,14 @@
           </w:tcPr>
           <w:p>
             <w:pPr>
-              <w:rPr>
-                <w:rFonts w:ascii="Arial" w:hAnsi="Arial" w:cs="Arial"/>
-                <w:sz w:val="18"/>
-                <w:szCs w:val="18"/>
-                <w:lang w:val="en-GB" w:eastAsia="en-GB" w:bidi="ar-SA"/>
-              </w:rPr>
-            </w:pPr>
-            <w:r>
-              <w:rPr>
-                <w:rFonts w:ascii="Arial" w:hAnsi="Arial" w:cs="Arial"/>
-                <w:sz w:val="18"/>
-                <w:szCs w:val="18"/>
-                <w:lang w:val="en-GB" w:eastAsia="en-GB" w:bidi="ar-SA"/>
-              </w:rPr>
-              <w:t> </w:t>
-            </w:r>
+              <w:jc w:val="center"/>
+              <w:rPr>
+                <w:rFonts w:ascii="Arial" w:hAnsi="Arial" w:cs="Arial"/>
+                <w:sz w:val="18"/>
+                <w:szCs w:val="18"/>
+                <w:lang w:val="en-GB" w:eastAsia="en-GB" w:bidi="ar-SA"/>
+              </w:rPr>
+            </w:pPr>
           </w:p>
         </w:tc>
         <w:tc>
@@ -7883,23 +7409,15 @@
           </w:tcPr>
           <w:p>
             <w:pPr>
-              <w:cnfStyle w:val="000000000000" w:firstRow="0" w:lastRow="0" w:firstColumn="0" w:lastColumn="0" w:oddVBand="0" w:evenVBand="0" w:oddHBand="0" w:evenHBand="0" w:firstRowFirstColumn="0" w:firstRowLastColumn="0" w:lastRowFirstColumn="0" w:lastRowLastColumn="0"/>
-              <w:rPr>
-                <w:rFonts w:ascii="Arial" w:hAnsi="Arial" w:cs="Arial"/>
-                <w:sz w:val="18"/>
-                <w:szCs w:val="18"/>
-                <w:lang w:val="en-GB" w:eastAsia="en-GB" w:bidi="ar-SA"/>
-              </w:rPr>
-            </w:pPr>
-            <w:r>
-              <w:rPr>
-                <w:rFonts w:ascii="Arial" w:hAnsi="Arial" w:cs="Arial"/>
-                <w:sz w:val="18"/>
-                <w:szCs w:val="18"/>
-                <w:lang w:val="en-GB" w:eastAsia="en-GB" w:bidi="ar-SA"/>
-              </w:rPr>
-              <w:t> </w:t>
-            </w:r>
+              <w:jc w:val="center"/>
+              <w:cnfStyle w:val="000000000000" w:firstRow="0" w:lastRow="0" w:firstColumn="0" w:lastColumn="0" w:oddVBand="0" w:evenVBand="0" w:oddHBand="0" w:evenHBand="0" w:firstRowFirstColumn="0" w:firstRowLastColumn="0" w:lastRowFirstColumn="0" w:lastRowLastColumn="0"/>
+              <w:rPr>
+                <w:rFonts w:ascii="Arial" w:hAnsi="Arial" w:cs="Arial"/>
+                <w:sz w:val="18"/>
+                <w:szCs w:val="18"/>
+                <w:lang w:val="en-GB" w:eastAsia="en-GB" w:bidi="ar-SA"/>
+              </w:rPr>
+            </w:pPr>
           </w:p>
         </w:tc>
         <w:tc>
@@ -7909,23 +7427,15 @@
           </w:tcPr>
           <w:p>
             <w:pPr>
-              <w:cnfStyle w:val="000000000000" w:firstRow="0" w:lastRow="0" w:firstColumn="0" w:lastColumn="0" w:oddVBand="0" w:evenVBand="0" w:oddHBand="0" w:evenHBand="0" w:firstRowFirstColumn="0" w:firstRowLastColumn="0" w:lastRowFirstColumn="0" w:lastRowLastColumn="0"/>
-              <w:rPr>
-                <w:rFonts w:ascii="Arial" w:hAnsi="Arial" w:cs="Arial"/>
-                <w:sz w:val="18"/>
-                <w:szCs w:val="18"/>
-                <w:lang w:val="en-GB" w:eastAsia="en-GB" w:bidi="ar-SA"/>
-              </w:rPr>
-            </w:pPr>
-            <w:r>
-              <w:rPr>
-                <w:rFonts w:ascii="Arial" w:hAnsi="Arial" w:cs="Arial"/>
-                <w:sz w:val="18"/>
-                <w:szCs w:val="18"/>
-                <w:lang w:val="en-GB" w:eastAsia="en-GB" w:bidi="ar-SA"/>
-              </w:rPr>
-              <w:t> </w:t>
-            </w:r>
+              <w:jc w:val="center"/>
+              <w:cnfStyle w:val="000000000000" w:firstRow="0" w:lastRow="0" w:firstColumn="0" w:lastColumn="0" w:oddVBand="0" w:evenVBand="0" w:oddHBand="0" w:evenHBand="0" w:firstRowFirstColumn="0" w:firstRowLastColumn="0" w:lastRowFirstColumn="0" w:lastRowLastColumn="0"/>
+              <w:rPr>
+                <w:rFonts w:ascii="Arial" w:hAnsi="Arial" w:cs="Arial"/>
+                <w:sz w:val="18"/>
+                <w:szCs w:val="18"/>
+                <w:lang w:val="en-GB" w:eastAsia="en-GB" w:bidi="ar-SA"/>
+              </w:rPr>
+            </w:pPr>
           </w:p>
         </w:tc>
         <w:tc>
@@ -7935,23 +7445,15 @@
           </w:tcPr>
           <w:p>
             <w:pPr>
-              <w:cnfStyle w:val="000000000000" w:firstRow="0" w:lastRow="0" w:firstColumn="0" w:lastColumn="0" w:oddVBand="0" w:evenVBand="0" w:oddHBand="0" w:evenHBand="0" w:firstRowFirstColumn="0" w:firstRowLastColumn="0" w:lastRowFirstColumn="0" w:lastRowLastColumn="0"/>
-              <w:rPr>
-                <w:rFonts w:ascii="Arial" w:hAnsi="Arial" w:cs="Arial"/>
-                <w:sz w:val="18"/>
-                <w:szCs w:val="18"/>
-                <w:lang w:val="en-GB" w:eastAsia="en-GB" w:bidi="ar-SA"/>
-              </w:rPr>
-            </w:pPr>
-            <w:r>
-              <w:rPr>
-                <w:rFonts w:ascii="Arial" w:hAnsi="Arial" w:cs="Arial"/>
-                <w:sz w:val="18"/>
-                <w:szCs w:val="18"/>
-                <w:lang w:eastAsia="en-GB" w:bidi="ar-SA"/>
-              </w:rPr>
-              <w:t> </w:t>
-            </w:r>
+              <w:jc w:val="center"/>
+              <w:cnfStyle w:val="000000000000" w:firstRow="0" w:lastRow="0" w:firstColumn="0" w:lastColumn="0" w:oddVBand="0" w:evenVBand="0" w:oddHBand="0" w:evenHBand="0" w:firstRowFirstColumn="0" w:firstRowLastColumn="0" w:lastRowFirstColumn="0" w:lastRowLastColumn="0"/>
+              <w:rPr>
+                <w:rFonts w:ascii="Arial" w:hAnsi="Arial" w:cs="Arial"/>
+                <w:sz w:val="18"/>
+                <w:szCs w:val="18"/>
+                <w:lang w:val="en-GB" w:eastAsia="en-GB" w:bidi="ar-SA"/>
+              </w:rPr>
+            </w:pPr>
           </w:p>
         </w:tc>
         <w:tc>
@@ -7961,23 +7463,15 @@
           </w:tcPr>
           <w:p>
             <w:pPr>
-              <w:cnfStyle w:val="000000000000" w:firstRow="0" w:lastRow="0" w:firstColumn="0" w:lastColumn="0" w:oddVBand="0" w:evenVBand="0" w:oddHBand="0" w:evenHBand="0" w:firstRowFirstColumn="0" w:firstRowLastColumn="0" w:lastRowFirstColumn="0" w:lastRowLastColumn="0"/>
-              <w:rPr>
-                <w:rFonts w:ascii="Arial" w:hAnsi="Arial" w:cs="Arial"/>
-                <w:sz w:val="18"/>
-                <w:szCs w:val="18"/>
-                <w:lang w:val="en-GB" w:eastAsia="en-GB" w:bidi="ar-SA"/>
-              </w:rPr>
-            </w:pPr>
-            <w:r>
-              <w:rPr>
-                <w:rFonts w:ascii="Arial" w:hAnsi="Arial" w:cs="Arial"/>
-                <w:sz w:val="18"/>
-                <w:szCs w:val="18"/>
-                <w:lang w:eastAsia="en-GB" w:bidi="ar-SA"/>
-              </w:rPr>
-              <w:t> </w:t>
-            </w:r>
+              <w:jc w:val="center"/>
+              <w:cnfStyle w:val="000000000000" w:firstRow="0" w:lastRow="0" w:firstColumn="0" w:lastColumn="0" w:oddVBand="0" w:evenVBand="0" w:oddHBand="0" w:evenHBand="0" w:firstRowFirstColumn="0" w:firstRowLastColumn="0" w:lastRowFirstColumn="0" w:lastRowLastColumn="0"/>
+              <w:rPr>
+                <w:rFonts w:ascii="Arial" w:hAnsi="Arial" w:cs="Arial"/>
+                <w:sz w:val="18"/>
+                <w:szCs w:val="18"/>
+                <w:lang w:val="en-GB" w:eastAsia="en-GB" w:bidi="ar-SA"/>
+              </w:rPr>
+            </w:pPr>
           </w:p>
         </w:tc>
         <w:tc>
@@ -7987,23 +7481,15 @@
           </w:tcPr>
           <w:p>
             <w:pPr>
-              <w:cnfStyle w:val="000000000000" w:firstRow="0" w:lastRow="0" w:firstColumn="0" w:lastColumn="0" w:oddVBand="0" w:evenVBand="0" w:oddHBand="0" w:evenHBand="0" w:firstRowFirstColumn="0" w:firstRowLastColumn="0" w:lastRowFirstColumn="0" w:lastRowLastColumn="0"/>
-              <w:rPr>
-                <w:rFonts w:ascii="Arial" w:hAnsi="Arial" w:cs="Arial"/>
-                <w:sz w:val="18"/>
-                <w:szCs w:val="18"/>
-                <w:lang w:val="en-GB" w:eastAsia="en-GB" w:bidi="ar-SA"/>
-              </w:rPr>
-            </w:pPr>
-            <w:r>
-              <w:rPr>
-                <w:rFonts w:ascii="Arial" w:hAnsi="Arial" w:cs="Arial"/>
-                <w:sz w:val="18"/>
-                <w:szCs w:val="18"/>
-                <w:lang w:eastAsia="en-GB" w:bidi="ar-SA"/>
-              </w:rPr>
-              <w:t> </w:t>
-            </w:r>
+              <w:jc w:val="center"/>
+              <w:cnfStyle w:val="000000000000" w:firstRow="0" w:lastRow="0" w:firstColumn="0" w:lastColumn="0" w:oddVBand="0" w:evenVBand="0" w:oddHBand="0" w:evenHBand="0" w:firstRowFirstColumn="0" w:firstRowLastColumn="0" w:lastRowFirstColumn="0" w:lastRowLastColumn="0"/>
+              <w:rPr>
+                <w:rFonts w:ascii="Arial" w:hAnsi="Arial" w:cs="Arial"/>
+                <w:sz w:val="18"/>
+                <w:szCs w:val="18"/>
+                <w:lang w:val="en-GB" w:eastAsia="en-GB" w:bidi="ar-SA"/>
+              </w:rPr>
+            </w:pPr>
           </w:p>
         </w:tc>
         <w:tc>
@@ -8013,23 +7499,15 @@
           </w:tcPr>
           <w:p>
             <w:pPr>
-              <w:cnfStyle w:val="000000000000" w:firstRow="0" w:lastRow="0" w:firstColumn="0" w:lastColumn="0" w:oddVBand="0" w:evenVBand="0" w:oddHBand="0" w:evenHBand="0" w:firstRowFirstColumn="0" w:firstRowLastColumn="0" w:lastRowFirstColumn="0" w:lastRowLastColumn="0"/>
-              <w:rPr>
-                <w:rFonts w:ascii="Arial" w:hAnsi="Arial" w:cs="Arial"/>
-                <w:sz w:val="18"/>
-                <w:szCs w:val="18"/>
-                <w:lang w:val="en-GB" w:eastAsia="en-GB" w:bidi="ar-SA"/>
-              </w:rPr>
-            </w:pPr>
-            <w:r>
-              <w:rPr>
-                <w:rFonts w:ascii="Arial" w:hAnsi="Arial" w:cs="Arial"/>
-                <w:sz w:val="18"/>
-                <w:szCs w:val="18"/>
-                <w:lang w:eastAsia="en-GB" w:bidi="ar-SA"/>
-              </w:rPr>
-              <w:t> </w:t>
-            </w:r>
+              <w:jc w:val="center"/>
+              <w:cnfStyle w:val="000000000000" w:firstRow="0" w:lastRow="0" w:firstColumn="0" w:lastColumn="0" w:oddVBand="0" w:evenVBand="0" w:oddHBand="0" w:evenHBand="0" w:firstRowFirstColumn="0" w:firstRowLastColumn="0" w:lastRowFirstColumn="0" w:lastRowLastColumn="0"/>
+              <w:rPr>
+                <w:rFonts w:ascii="Arial" w:hAnsi="Arial" w:cs="Arial"/>
+                <w:sz w:val="18"/>
+                <w:szCs w:val="18"/>
+                <w:lang w:val="en-GB" w:eastAsia="en-GB" w:bidi="ar-SA"/>
+              </w:rPr>
+            </w:pPr>
           </w:p>
         </w:tc>
         <w:tc>
@@ -8039,23 +7517,15 @@
           </w:tcPr>
           <w:p>
             <w:pPr>
-              <w:cnfStyle w:val="000000000000" w:firstRow="0" w:lastRow="0" w:firstColumn="0" w:lastColumn="0" w:oddVBand="0" w:evenVBand="0" w:oddHBand="0" w:evenHBand="0" w:firstRowFirstColumn="0" w:firstRowLastColumn="0" w:lastRowFirstColumn="0" w:lastRowLastColumn="0"/>
-              <w:rPr>
-                <w:rFonts w:ascii="Arial" w:hAnsi="Arial" w:cs="Arial"/>
-                <w:sz w:val="18"/>
-                <w:szCs w:val="18"/>
-                <w:lang w:val="en-GB" w:eastAsia="en-GB" w:bidi="ar-SA"/>
-              </w:rPr>
-            </w:pPr>
-            <w:r>
-              <w:rPr>
-                <w:rFonts w:ascii="Arial" w:hAnsi="Arial" w:cs="Arial"/>
-                <w:sz w:val="18"/>
-                <w:szCs w:val="18"/>
-                <w:lang w:eastAsia="en-GB" w:bidi="ar-SA"/>
-              </w:rPr>
-              <w:t> </w:t>
-            </w:r>
+              <w:jc w:val="center"/>
+              <w:cnfStyle w:val="000000000000" w:firstRow="0" w:lastRow="0" w:firstColumn="0" w:lastColumn="0" w:oddVBand="0" w:evenVBand="0" w:oddHBand="0" w:evenHBand="0" w:firstRowFirstColumn="0" w:firstRowLastColumn="0" w:lastRowFirstColumn="0" w:lastRowLastColumn="0"/>
+              <w:rPr>
+                <w:rFonts w:ascii="Arial" w:hAnsi="Arial" w:cs="Arial"/>
+                <w:sz w:val="18"/>
+                <w:szCs w:val="18"/>
+                <w:lang w:val="en-GB" w:eastAsia="en-GB" w:bidi="ar-SA"/>
+              </w:rPr>
+            </w:pPr>
           </w:p>
         </w:tc>
       </w:tr>
@@ -8071,22 +7541,14 @@
           </w:tcPr>
           <w:p>
             <w:pPr>
-              <w:rPr>
-                <w:rFonts w:ascii="Arial" w:hAnsi="Arial" w:cs="Arial"/>
-                <w:sz w:val="18"/>
-                <w:szCs w:val="18"/>
-                <w:lang w:val="en-GB" w:eastAsia="en-GB" w:bidi="ar-SA"/>
-              </w:rPr>
-            </w:pPr>
-            <w:r>
-              <w:rPr>
-                <w:rFonts w:ascii="Arial" w:hAnsi="Arial" w:cs="Arial"/>
-                <w:sz w:val="18"/>
-                <w:szCs w:val="18"/>
-                <w:lang w:val="en-GB" w:eastAsia="en-GB" w:bidi="ar-SA"/>
-              </w:rPr>
-              <w:t> </w:t>
-            </w:r>
+              <w:jc w:val="center"/>
+              <w:rPr>
+                <w:rFonts w:ascii="Arial" w:hAnsi="Arial" w:cs="Arial"/>
+                <w:sz w:val="18"/>
+                <w:szCs w:val="18"/>
+                <w:lang w:val="en-GB" w:eastAsia="en-GB" w:bidi="ar-SA"/>
+              </w:rPr>
+            </w:pPr>
           </w:p>
         </w:tc>
         <w:tc>
@@ -8096,23 +7558,15 @@
           </w:tcPr>
           <w:p>
             <w:pPr>
-              <w:cnfStyle w:val="000000000000" w:firstRow="0" w:lastRow="0" w:firstColumn="0" w:lastColumn="0" w:oddVBand="0" w:evenVBand="0" w:oddHBand="0" w:evenHBand="0" w:firstRowFirstColumn="0" w:firstRowLastColumn="0" w:lastRowFirstColumn="0" w:lastRowLastColumn="0"/>
-              <w:rPr>
-                <w:rFonts w:ascii="Arial" w:hAnsi="Arial" w:cs="Arial"/>
-                <w:sz w:val="18"/>
-                <w:szCs w:val="18"/>
-                <w:lang w:val="en-GB" w:eastAsia="en-GB" w:bidi="ar-SA"/>
-              </w:rPr>
-            </w:pPr>
-            <w:r>
-              <w:rPr>
-                <w:rFonts w:ascii="Arial" w:hAnsi="Arial" w:cs="Arial"/>
-                <w:sz w:val="18"/>
-                <w:szCs w:val="18"/>
-                <w:lang w:val="en-GB" w:eastAsia="en-GB" w:bidi="ar-SA"/>
-              </w:rPr>
-              <w:t> </w:t>
-            </w:r>
+              <w:jc w:val="center"/>
+              <w:cnfStyle w:val="000000000000" w:firstRow="0" w:lastRow="0" w:firstColumn="0" w:lastColumn="0" w:oddVBand="0" w:evenVBand="0" w:oddHBand="0" w:evenHBand="0" w:firstRowFirstColumn="0" w:firstRowLastColumn="0" w:lastRowFirstColumn="0" w:lastRowLastColumn="0"/>
+              <w:rPr>
+                <w:rFonts w:ascii="Arial" w:hAnsi="Arial" w:cs="Arial"/>
+                <w:sz w:val="18"/>
+                <w:szCs w:val="18"/>
+                <w:lang w:val="en-GB" w:eastAsia="en-GB" w:bidi="ar-SA"/>
+              </w:rPr>
+            </w:pPr>
           </w:p>
         </w:tc>
         <w:tc>
@@ -8122,23 +7576,15 @@
           </w:tcPr>
           <w:p>
             <w:pPr>
-              <w:cnfStyle w:val="000000000000" w:firstRow="0" w:lastRow="0" w:firstColumn="0" w:lastColumn="0" w:oddVBand="0" w:evenVBand="0" w:oddHBand="0" w:evenHBand="0" w:firstRowFirstColumn="0" w:firstRowLastColumn="0" w:lastRowFirstColumn="0" w:lastRowLastColumn="0"/>
-              <w:rPr>
-                <w:rFonts w:ascii="Arial" w:hAnsi="Arial" w:cs="Arial"/>
-                <w:sz w:val="18"/>
-                <w:szCs w:val="18"/>
-                <w:lang w:val="en-GB" w:eastAsia="en-GB" w:bidi="ar-SA"/>
-              </w:rPr>
-            </w:pPr>
-            <w:r>
-              <w:rPr>
-                <w:rFonts w:ascii="Arial" w:hAnsi="Arial" w:cs="Arial"/>
-                <w:sz w:val="18"/>
-                <w:szCs w:val="18"/>
-                <w:lang w:val="en-GB" w:eastAsia="en-GB" w:bidi="ar-SA"/>
-              </w:rPr>
-              <w:t> </w:t>
-            </w:r>
+              <w:jc w:val="center"/>
+              <w:cnfStyle w:val="000000000000" w:firstRow="0" w:lastRow="0" w:firstColumn="0" w:lastColumn="0" w:oddVBand="0" w:evenVBand="0" w:oddHBand="0" w:evenHBand="0" w:firstRowFirstColumn="0" w:firstRowLastColumn="0" w:lastRowFirstColumn="0" w:lastRowLastColumn="0"/>
+              <w:rPr>
+                <w:rFonts w:ascii="Arial" w:hAnsi="Arial" w:cs="Arial"/>
+                <w:sz w:val="18"/>
+                <w:szCs w:val="18"/>
+                <w:lang w:val="en-GB" w:eastAsia="en-GB" w:bidi="ar-SA"/>
+              </w:rPr>
+            </w:pPr>
           </w:p>
         </w:tc>
         <w:tc>
@@ -8148,23 +7594,15 @@
           </w:tcPr>
           <w:p>
             <w:pPr>
-              <w:cnfStyle w:val="000000000000" w:firstRow="0" w:lastRow="0" w:firstColumn="0" w:lastColumn="0" w:oddVBand="0" w:evenVBand="0" w:oddHBand="0" w:evenHBand="0" w:firstRowFirstColumn="0" w:firstRowLastColumn="0" w:lastRowFirstColumn="0" w:lastRowLastColumn="0"/>
-              <w:rPr>
-                <w:rFonts w:ascii="Arial" w:hAnsi="Arial" w:cs="Arial"/>
-                <w:sz w:val="18"/>
-                <w:szCs w:val="18"/>
-                <w:lang w:val="en-GB" w:eastAsia="en-GB" w:bidi="ar-SA"/>
-              </w:rPr>
-            </w:pPr>
-            <w:r>
-              <w:rPr>
-                <w:rFonts w:ascii="Arial" w:hAnsi="Arial" w:cs="Arial"/>
-                <w:sz w:val="18"/>
-                <w:szCs w:val="18"/>
-                <w:lang w:val="en-GB" w:eastAsia="en-GB" w:bidi="ar-SA"/>
-              </w:rPr>
-              <w:t> </w:t>
-            </w:r>
+              <w:jc w:val="center"/>
+              <w:cnfStyle w:val="000000000000" w:firstRow="0" w:lastRow="0" w:firstColumn="0" w:lastColumn="0" w:oddVBand="0" w:evenVBand="0" w:oddHBand="0" w:evenHBand="0" w:firstRowFirstColumn="0" w:firstRowLastColumn="0" w:lastRowFirstColumn="0" w:lastRowLastColumn="0"/>
+              <w:rPr>
+                <w:rFonts w:ascii="Arial" w:hAnsi="Arial" w:cs="Arial"/>
+                <w:sz w:val="18"/>
+                <w:szCs w:val="18"/>
+                <w:lang w:val="en-GB" w:eastAsia="en-GB" w:bidi="ar-SA"/>
+              </w:rPr>
+            </w:pPr>
           </w:p>
         </w:tc>
         <w:tc>
@@ -8174,23 +7612,15 @@
           </w:tcPr>
           <w:p>
             <w:pPr>
-              <w:cnfStyle w:val="000000000000" w:firstRow="0" w:lastRow="0" w:firstColumn="0" w:lastColumn="0" w:oddVBand="0" w:evenVBand="0" w:oddHBand="0" w:evenHBand="0" w:firstRowFirstColumn="0" w:firstRowLastColumn="0" w:lastRowFirstColumn="0" w:lastRowLastColumn="0"/>
-              <w:rPr>
-                <w:rFonts w:ascii="Arial" w:hAnsi="Arial" w:cs="Arial"/>
-                <w:sz w:val="18"/>
-                <w:szCs w:val="18"/>
-                <w:lang w:val="en-GB" w:eastAsia="en-GB" w:bidi="ar-SA"/>
-              </w:rPr>
-            </w:pPr>
-            <w:r>
-              <w:rPr>
-                <w:rFonts w:ascii="Arial" w:hAnsi="Arial" w:cs="Arial"/>
-                <w:sz w:val="18"/>
-                <w:szCs w:val="18"/>
-                <w:lang w:val="en-GB" w:eastAsia="en-GB" w:bidi="ar-SA"/>
-              </w:rPr>
-              <w:t> </w:t>
-            </w:r>
+              <w:jc w:val="center"/>
+              <w:cnfStyle w:val="000000000000" w:firstRow="0" w:lastRow="0" w:firstColumn="0" w:lastColumn="0" w:oddVBand="0" w:evenVBand="0" w:oddHBand="0" w:evenHBand="0" w:firstRowFirstColumn="0" w:firstRowLastColumn="0" w:lastRowFirstColumn="0" w:lastRowLastColumn="0"/>
+              <w:rPr>
+                <w:rFonts w:ascii="Arial" w:hAnsi="Arial" w:cs="Arial"/>
+                <w:sz w:val="18"/>
+                <w:szCs w:val="18"/>
+                <w:lang w:val="en-GB" w:eastAsia="en-GB" w:bidi="ar-SA"/>
+              </w:rPr>
+            </w:pPr>
           </w:p>
         </w:tc>
         <w:tc>
@@ -8200,23 +7630,15 @@
           </w:tcPr>
           <w:p>
             <w:pPr>
-              <w:cnfStyle w:val="000000000000" w:firstRow="0" w:lastRow="0" w:firstColumn="0" w:lastColumn="0" w:oddVBand="0" w:evenVBand="0" w:oddHBand="0" w:evenHBand="0" w:firstRowFirstColumn="0" w:firstRowLastColumn="0" w:lastRowFirstColumn="0" w:lastRowLastColumn="0"/>
-              <w:rPr>
-                <w:rFonts w:ascii="Arial" w:hAnsi="Arial" w:cs="Arial"/>
-                <w:sz w:val="18"/>
-                <w:szCs w:val="18"/>
-                <w:lang w:val="en-GB" w:eastAsia="en-GB" w:bidi="ar-SA"/>
-              </w:rPr>
-            </w:pPr>
-            <w:r>
-              <w:rPr>
-                <w:rFonts w:ascii="Arial" w:hAnsi="Arial" w:cs="Arial"/>
-                <w:sz w:val="18"/>
-                <w:szCs w:val="18"/>
-                <w:lang w:val="en-GB" w:eastAsia="en-GB" w:bidi="ar-SA"/>
-              </w:rPr>
-              <w:t> </w:t>
-            </w:r>
+              <w:jc w:val="center"/>
+              <w:cnfStyle w:val="000000000000" w:firstRow="0" w:lastRow="0" w:firstColumn="0" w:lastColumn="0" w:oddVBand="0" w:evenVBand="0" w:oddHBand="0" w:evenHBand="0" w:firstRowFirstColumn="0" w:firstRowLastColumn="0" w:lastRowFirstColumn="0" w:lastRowLastColumn="0"/>
+              <w:rPr>
+                <w:rFonts w:ascii="Arial" w:hAnsi="Arial" w:cs="Arial"/>
+                <w:sz w:val="18"/>
+                <w:szCs w:val="18"/>
+                <w:lang w:val="en-GB" w:eastAsia="en-GB" w:bidi="ar-SA"/>
+              </w:rPr>
+            </w:pPr>
           </w:p>
         </w:tc>
         <w:tc>
@@ -8226,23 +7648,15 @@
           </w:tcPr>
           <w:p>
             <w:pPr>
-              <w:cnfStyle w:val="000000000000" w:firstRow="0" w:lastRow="0" w:firstColumn="0" w:lastColumn="0" w:oddVBand="0" w:evenVBand="0" w:oddHBand="0" w:evenHBand="0" w:firstRowFirstColumn="0" w:firstRowLastColumn="0" w:lastRowFirstColumn="0" w:lastRowLastColumn="0"/>
-              <w:rPr>
-                <w:rFonts w:ascii="Arial" w:hAnsi="Arial" w:cs="Arial"/>
-                <w:sz w:val="18"/>
-                <w:szCs w:val="18"/>
-                <w:lang w:val="en-GB" w:eastAsia="en-GB" w:bidi="ar-SA"/>
-              </w:rPr>
-            </w:pPr>
-            <w:r>
-              <w:rPr>
-                <w:rFonts w:ascii="Arial" w:hAnsi="Arial" w:cs="Arial"/>
-                <w:sz w:val="18"/>
-                <w:szCs w:val="18"/>
-                <w:lang w:val="en-GB" w:eastAsia="en-GB" w:bidi="ar-SA"/>
-              </w:rPr>
-              <w:t> </w:t>
-            </w:r>
+              <w:jc w:val="center"/>
+              <w:cnfStyle w:val="000000000000" w:firstRow="0" w:lastRow="0" w:firstColumn="0" w:lastColumn="0" w:oddVBand="0" w:evenVBand="0" w:oddHBand="0" w:evenHBand="0" w:firstRowFirstColumn="0" w:firstRowLastColumn="0" w:lastRowFirstColumn="0" w:lastRowLastColumn="0"/>
+              <w:rPr>
+                <w:rFonts w:ascii="Arial" w:hAnsi="Arial" w:cs="Arial"/>
+                <w:sz w:val="18"/>
+                <w:szCs w:val="18"/>
+                <w:lang w:val="en-GB" w:eastAsia="en-GB" w:bidi="ar-SA"/>
+              </w:rPr>
+            </w:pPr>
           </w:p>
         </w:tc>
         <w:tc>
@@ -8252,23 +7666,15 @@
           </w:tcPr>
           <w:p>
             <w:pPr>
-              <w:cnfStyle w:val="000000000000" w:firstRow="0" w:lastRow="0" w:firstColumn="0" w:lastColumn="0" w:oddVBand="0" w:evenVBand="0" w:oddHBand="0" w:evenHBand="0" w:firstRowFirstColumn="0" w:firstRowLastColumn="0" w:lastRowFirstColumn="0" w:lastRowLastColumn="0"/>
-              <w:rPr>
-                <w:rFonts w:ascii="Arial" w:hAnsi="Arial" w:cs="Arial"/>
-                <w:sz w:val="18"/>
-                <w:szCs w:val="18"/>
-                <w:lang w:val="en-GB" w:eastAsia="en-GB" w:bidi="ar-SA"/>
-              </w:rPr>
-            </w:pPr>
-            <w:r>
-              <w:rPr>
-                <w:rFonts w:ascii="Arial" w:hAnsi="Arial" w:cs="Arial"/>
-                <w:sz w:val="18"/>
-                <w:szCs w:val="18"/>
-                <w:lang w:val="en-GB" w:eastAsia="en-GB" w:bidi="ar-SA"/>
-              </w:rPr>
-              <w:t> </w:t>
-            </w:r>
+              <w:jc w:val="center"/>
+              <w:cnfStyle w:val="000000000000" w:firstRow="0" w:lastRow="0" w:firstColumn="0" w:lastColumn="0" w:oddVBand="0" w:evenVBand="0" w:oddHBand="0" w:evenHBand="0" w:firstRowFirstColumn="0" w:firstRowLastColumn="0" w:lastRowFirstColumn="0" w:lastRowLastColumn="0"/>
+              <w:rPr>
+                <w:rFonts w:ascii="Arial" w:hAnsi="Arial" w:cs="Arial"/>
+                <w:sz w:val="18"/>
+                <w:szCs w:val="18"/>
+                <w:lang w:val="en-GB" w:eastAsia="en-GB" w:bidi="ar-SA"/>
+              </w:rPr>
+            </w:pPr>
           </w:p>
         </w:tc>
       </w:tr>
@@ -8276,11 +7682,13 @@
     <w:p>
       <w:pPr>
         <w:pStyle w:val="TableNote"/>
+        <w:jc w:val="center"/>
       </w:pPr>
     </w:p>
     <w:p>
       <w:pPr>
         <w:spacing w:after="160" w:line="259" w:lineRule="auto"/>
+        <w:jc w:val="center"/>
         <w:rPr>
           <w:rFonts w:ascii="Arial" w:hAnsi="Arial"/>
           <w:sz w:val="16"/>
@@ -8450,6 +7858,7 @@
       <w:tblPr>
         <w:tblStyle w:val="GridTable1Light"/>
         <w:tblW w:w="15462" w:type="dxa"/>
+        <w:jc w:val="center"/>
         <w:tblLayout w:type="fixed"/>
         <w:tblLook w:val="04A0" w:firstRow="1" w:lastRow="0" w:firstColumn="1" w:lastColumn="0" w:noHBand="0" w:noVBand="1"/>
       </w:tblPr>
@@ -8477,6 +7886,7 @@
         <w:trPr>
           <w:cnfStyle w:val="100000000000" w:firstRow="1" w:lastRow="0" w:firstColumn="0" w:lastColumn="0" w:oddVBand="0" w:evenVBand="0" w:oddHBand="0" w:evenHBand="0" w:firstRowFirstColumn="0" w:firstRowLastColumn="0" w:lastRowFirstColumn="0" w:lastRowLastColumn="0"/>
           <w:trHeight w:val="307"/>
+          <w:jc w:val="center"/>
         </w:trPr>
         <w:tc>
           <w:tcPr>
@@ -8818,6 +8228,7 @@
       <w:tr>
         <w:trPr>
           <w:trHeight w:val="429"/>
+          <w:jc w:val="center"/>
         </w:trPr>
         <w:tc>
           <w:tcPr>
@@ -9361,6 +8772,7 @@
       <w:tr>
         <w:trPr>
           <w:trHeight w:hRule="exact" w:val="343"/>
+          <w:jc w:val="center"/>
         </w:trPr>
         <w:tc>
           <w:tcPr>
@@ -9834,6 +9246,7 @@
       <w:tr>
         <w:trPr>
           <w:trHeight w:val="331"/>
+          <w:jc w:val="center"/>
         </w:trPr>
         <w:tc>
           <w:tcPr>
@@ -10307,6 +9720,7 @@
       <w:tr>
         <w:trPr>
           <w:trHeight w:val="331"/>
+          <w:jc w:val="center"/>
         </w:trPr>
         <w:tc>
           <w:tcPr>
@@ -10780,6 +10194,7 @@
       <w:tr>
         <w:trPr>
           <w:trHeight w:val="331"/>
+          <w:jc w:val="center"/>
         </w:trPr>
         <w:tc>
           <w:tcPr>
@@ -11253,6 +10668,7 @@
       <w:tr>
         <w:trPr>
           <w:trHeight w:val="331"/>
+          <w:jc w:val="center"/>
         </w:trPr>
         <w:tc>
           <w:tcPr>
@@ -11828,6 +11244,7 @@
       <w:tblPr>
         <w:tblStyle w:val="GridTable1Light"/>
         <w:tblW w:w="15446" w:type="dxa"/>
+        <w:jc w:val="center"/>
         <w:tblLook w:val="04A0" w:firstRow="1" w:lastRow="0" w:firstColumn="1" w:lastColumn="0" w:noHBand="0" w:noVBand="1"/>
       </w:tblPr>
       <w:tblGrid>
@@ -11848,6 +11265,7 @@
         <w:trPr>
           <w:cnfStyle w:val="100000000000" w:firstRow="1" w:lastRow="0" w:firstColumn="0" w:lastColumn="0" w:oddVBand="0" w:evenVBand="0" w:oddHBand="0" w:evenHBand="0" w:firstRowFirstColumn="0" w:firstRowLastColumn="0" w:lastRowFirstColumn="0" w:lastRowLastColumn="0"/>
           <w:trHeight w:val="445"/>
+          <w:jc w:val="center"/>
         </w:trPr>
         <w:tc>
           <w:tcPr>
@@ -12045,6 +11463,7 @@
       <w:tr>
         <w:trPr>
           <w:trHeight w:val="366"/>
+          <w:jc w:val="center"/>
         </w:trPr>
         <w:tc>
           <w:tcPr>
@@ -12495,6 +11914,7 @@
       <w:tr>
         <w:trPr>
           <w:trHeight w:val="428"/>
+          <w:jc w:val="center"/>
         </w:trPr>
         <w:tc>
           <w:tcPr>
@@ -12812,6 +12232,7 @@
       <w:tr>
         <w:trPr>
           <w:trHeight w:val="428"/>
+          <w:jc w:val="center"/>
         </w:trPr>
         <w:tc>
           <w:tcPr>
@@ -13129,6 +12550,7 @@
       <w:tr>
         <w:trPr>
           <w:trHeight w:val="428"/>
+          <w:jc w:val="center"/>
         </w:trPr>
         <w:tc>
           <w:tcPr>
@@ -13467,7 +12889,7 @@
 </file>
 
 <file path=word/endnotes.xml><?xml version="1.0" encoding="utf-8"?>
-<w:endnotes xmlns:wpc="http://schemas.microsoft.com/office/word/2010/wordprocessingCanvas" xmlns:cx="http://schemas.microsoft.com/office/drawing/2014/chartex" xmlns:cx1="http://schemas.microsoft.com/office/drawing/2015/9/8/chartex" xmlns:cx2="http://schemas.microsoft.com/office/drawing/2015/10/21/chartex" xmlns:cx3="http://schemas.microsoft.com/office/drawing/2016/5/9/chartex" xmlns:cx4="http://schemas.microsoft.com/office/drawing/2016/5/10/chartex" xmlns:cx5="http://schemas.microsoft.com/office/drawing/2016/5/11/chartex" xmlns:cx6="http://schemas.microsoft.com/office/drawing/2016/5/12/chartex" xmlns:cx7="http://schemas.microsoft.com/office/drawing/2016/5/13/chartex" xmlns:cx8="http://schemas.microsoft.com/office/drawing/2016/5/14/chartex" xmlns:mc="http://schemas.openxmlformats.org/markup-compatibility/2006" xmlns:aink="http://schemas.microsoft.com/office/drawing/2016/ink" xmlns:am3d="http://schemas.microsoft.com/office/drawing/2017/model3d" xmlns:o="urn:schemas-microsoft-com:office:office" xmlns:oel="http://schemas.microsoft.com/office/2019/extlst" xmlns:r="http://schemas.openxmlformats.org/officeDocument/2006/relationships" xmlns:m="http://schemas.openxmlformats.org/officeDocument/2006/math" xmlns:v="urn:schemas-microsoft-com:vml" xmlns:wp14="http://schemas.microsoft.com/office/word/2010/wordprocessingDrawing" xmlns:wp="http://schemas.openxmlformats.org/drawingml/2006/wordprocessingDrawing" xmlns:w10="urn:schemas-microsoft-com:office:word" xmlns:w="http://schemas.openxmlformats.org/wordprocessingml/2006/main" xmlns:w14="http://schemas.microsoft.com/office/word/2010/wordml" xmlns:w15="http://schemas.microsoft.com/office/word/2012/wordml" xmlns:w16cex="http://schemas.microsoft.com/office/word/2018/wordml/cex" xmlns:w16cid="http://schemas.microsoft.com/office/word/2016/wordml/cid" xmlns:w16="http://schemas.microsoft.com/office/word/2018/wordml" xmlns:w16sdtdh="http://schemas.microsoft.com/office/word/2020/wordml/sdtdatahash" xmlns:w16se="http://schemas.microsoft.com/office/word/2015/wordml/symex" xmlns:wpg="http://schemas.microsoft.com/office/word/2010/wordprocessingGroup" xmlns:wpi="http://schemas.microsoft.com/office/word/2010/wordprocessingInk" xmlns:wne="http://schemas.microsoft.com/office/word/2006/wordml" xmlns:wps="http://schemas.microsoft.com/office/word/2010/wordprocessingShape" mc:Ignorable="w14 w15 w16se w16cid w16 w16cex w16sdtdh wp14">
+<w:endnotes xmlns:wpc="http://schemas.microsoft.com/office/word/2010/wordprocessingCanvas" xmlns:cx="http://schemas.microsoft.com/office/drawing/2014/chartex" xmlns:cx1="http://schemas.microsoft.com/office/drawing/2015/9/8/chartex" xmlns:cx2="http://schemas.microsoft.com/office/drawing/2015/10/21/chartex" xmlns:cx3="http://schemas.microsoft.com/office/drawing/2016/5/9/chartex" xmlns:cx4="http://schemas.microsoft.com/office/drawing/2016/5/10/chartex" xmlns:cx5="http://schemas.microsoft.com/office/drawing/2016/5/11/chartex" xmlns:cx6="http://schemas.microsoft.com/office/drawing/2016/5/12/chartex" xmlns:cx7="http://schemas.microsoft.com/office/drawing/2016/5/13/chartex" xmlns:cx8="http://schemas.microsoft.com/office/drawing/2016/5/14/chartex" xmlns:mc="http://schemas.openxmlformats.org/markup-compatibility/2006" xmlns:aink="http://schemas.microsoft.com/office/drawing/2016/ink" xmlns:am3d="http://schemas.microsoft.com/office/drawing/2017/model3d" xmlns:o="urn:schemas-microsoft-com:office:office" xmlns:oel="http://schemas.microsoft.com/office/2019/extlst" xmlns:r="http://schemas.openxmlformats.org/officeDocument/2006/relationships" xmlns:m="http://schemas.openxmlformats.org/officeDocument/2006/math" xmlns:v="urn:schemas-microsoft-com:vml" xmlns:wp14="http://schemas.microsoft.com/office/word/2010/wordprocessingDrawing" xmlns:wp="http://schemas.openxmlformats.org/drawingml/2006/wordprocessingDrawing" xmlns:w10="urn:schemas-microsoft-com:office:word" xmlns:w="http://schemas.openxmlformats.org/wordprocessingml/2006/main" xmlns:w14="http://schemas.microsoft.com/office/word/2010/wordml" xmlns:w15="http://schemas.microsoft.com/office/word/2012/wordml" xmlns:w16cex="http://schemas.microsoft.com/office/word/2018/wordml/cex" xmlns:w16cid="http://schemas.microsoft.com/office/word/2016/wordml/cid" xmlns:w16="http://schemas.microsoft.com/office/word/2018/wordml" xmlns:w16du="http://schemas.microsoft.com/office/word/2023/wordml/word16du" xmlns:w16sdtdh="http://schemas.microsoft.com/office/word/2020/wordml/sdtdatahash" xmlns:w16se="http://schemas.microsoft.com/office/word/2015/wordml/symex" xmlns:wpg="http://schemas.microsoft.com/office/word/2010/wordprocessingGroup" xmlns:wpi="http://schemas.microsoft.com/office/word/2010/wordprocessingInk" xmlns:wne="http://schemas.microsoft.com/office/word/2006/wordml" xmlns:wps="http://schemas.microsoft.com/office/word/2010/wordprocessingShape" mc:Ignorable="w14 w15 w16se w16cid w16 w16cex w16sdtdh wp14">
   <w:endnote w:type="separator" w:id="-1">
     <w:p>
       <w:r>
@@ -13486,7 +12908,7 @@
 </file>
 
 <file path=word/footer1.xml><?xml version="1.0" encoding="utf-8"?>
-<w:ftr xmlns:wpc="http://schemas.microsoft.com/office/word/2010/wordprocessingCanvas" xmlns:cx="http://schemas.microsoft.com/office/drawing/2014/chartex" xmlns:cx1="http://schemas.microsoft.com/office/drawing/2015/9/8/chartex" xmlns:cx2="http://schemas.microsoft.com/office/drawing/2015/10/21/chartex" xmlns:cx3="http://schemas.microsoft.com/office/drawing/2016/5/9/chartex" xmlns:cx4="http://schemas.microsoft.com/office/drawing/2016/5/10/chartex" xmlns:cx5="http://schemas.microsoft.com/office/drawing/2016/5/11/chartex" xmlns:cx6="http://schemas.microsoft.com/office/drawing/2016/5/12/chartex" xmlns:cx7="http://schemas.microsoft.com/office/drawing/2016/5/13/chartex" xmlns:cx8="http://schemas.microsoft.com/office/drawing/2016/5/14/chartex" xmlns:mc="http://schemas.openxmlformats.org/markup-compatibility/2006" xmlns:aink="http://schemas.microsoft.com/office/drawing/2016/ink" xmlns:am3d="http://schemas.microsoft.com/office/drawing/2017/model3d" xmlns:o="urn:schemas-microsoft-com:office:office" xmlns:oel="http://schemas.microsoft.com/office/2019/extlst" xmlns:r="http://schemas.openxmlformats.org/officeDocument/2006/relationships" xmlns:m="http://schemas.openxmlformats.org/officeDocument/2006/math" xmlns:v="urn:schemas-microsoft-com:vml" xmlns:wp14="http://schemas.microsoft.com/office/word/2010/wordprocessingDrawing" xmlns:wp="http://schemas.openxmlformats.org/drawingml/2006/wordprocessingDrawing" xmlns:w10="urn:schemas-microsoft-com:office:word" xmlns:w="http://schemas.openxmlformats.org/wordprocessingml/2006/main" xmlns:w14="http://schemas.microsoft.com/office/word/2010/wordml" xmlns:w15="http://schemas.microsoft.com/office/word/2012/wordml" xmlns:w16cex="http://schemas.microsoft.com/office/word/2018/wordml/cex" xmlns:w16cid="http://schemas.microsoft.com/office/word/2016/wordml/cid" xmlns:w16="http://schemas.microsoft.com/office/word/2018/wordml" xmlns:w16sdtdh="http://schemas.microsoft.com/office/word/2020/wordml/sdtdatahash" xmlns:w16se="http://schemas.microsoft.com/office/word/2015/wordml/symex" xmlns:wpg="http://schemas.microsoft.com/office/word/2010/wordprocessingGroup" xmlns:wpi="http://schemas.microsoft.com/office/word/2010/wordprocessingInk" xmlns:wne="http://schemas.microsoft.com/office/word/2006/wordml" xmlns:wps="http://schemas.microsoft.com/office/word/2010/wordprocessingShape" mc:Ignorable="w14 w15 w16se w16cid w16 w16cex w16sdtdh wp14">
+<w:ftr xmlns:wpc="http://schemas.microsoft.com/office/word/2010/wordprocessingCanvas" xmlns:cx="http://schemas.microsoft.com/office/drawing/2014/chartex" xmlns:cx1="http://schemas.microsoft.com/office/drawing/2015/9/8/chartex" xmlns:cx2="http://schemas.microsoft.com/office/drawing/2015/10/21/chartex" xmlns:cx3="http://schemas.microsoft.com/office/drawing/2016/5/9/chartex" xmlns:cx4="http://schemas.microsoft.com/office/drawing/2016/5/10/chartex" xmlns:cx5="http://schemas.microsoft.com/office/drawing/2016/5/11/chartex" xmlns:cx6="http://schemas.microsoft.com/office/drawing/2016/5/12/chartex" xmlns:cx7="http://schemas.microsoft.com/office/drawing/2016/5/13/chartex" xmlns:cx8="http://schemas.microsoft.com/office/drawing/2016/5/14/chartex" xmlns:mc="http://schemas.openxmlformats.org/markup-compatibility/2006" xmlns:aink="http://schemas.microsoft.com/office/drawing/2016/ink" xmlns:am3d="http://schemas.microsoft.com/office/drawing/2017/model3d" xmlns:o="urn:schemas-microsoft-com:office:office" xmlns:oel="http://schemas.microsoft.com/office/2019/extlst" xmlns:r="http://schemas.openxmlformats.org/officeDocument/2006/relationships" xmlns:m="http://schemas.openxmlformats.org/officeDocument/2006/math" xmlns:v="urn:schemas-microsoft-com:vml" xmlns:wp14="http://schemas.microsoft.com/office/word/2010/wordprocessingDrawing" xmlns:wp="http://schemas.openxmlformats.org/drawingml/2006/wordprocessingDrawing" xmlns:w10="urn:schemas-microsoft-com:office:word" xmlns:w="http://schemas.openxmlformats.org/wordprocessingml/2006/main" xmlns:w14="http://schemas.microsoft.com/office/word/2010/wordml" xmlns:w15="http://schemas.microsoft.com/office/word/2012/wordml" xmlns:w16cex="http://schemas.microsoft.com/office/word/2018/wordml/cex" xmlns:w16cid="http://schemas.microsoft.com/office/word/2016/wordml/cid" xmlns:w16="http://schemas.microsoft.com/office/word/2018/wordml" xmlns:w16du="http://schemas.microsoft.com/office/word/2023/wordml/word16du" xmlns:w16sdtdh="http://schemas.microsoft.com/office/word/2020/wordml/sdtdatahash" xmlns:w16se="http://schemas.microsoft.com/office/word/2015/wordml/symex" xmlns:wpg="http://schemas.microsoft.com/office/word/2010/wordprocessingGroup" xmlns:wpi="http://schemas.microsoft.com/office/word/2010/wordprocessingInk" xmlns:wne="http://schemas.microsoft.com/office/word/2006/wordml" xmlns:wps="http://schemas.microsoft.com/office/word/2010/wordprocessingShape" mc:Ignorable="w14 w15 w16se w16cid w16 w16cex w16sdtdh wp14">
   <w:p>
     <w:pPr>
       <w:pStyle w:val="Footer"/>
@@ -13536,7 +12958,7 @@
 </file>
 
 <file path=word/footnotes.xml><?xml version="1.0" encoding="utf-8"?>
-<w:footnotes xmlns:wpc="http://schemas.microsoft.com/office/word/2010/wordprocessingCanvas" xmlns:cx="http://schemas.microsoft.com/office/drawing/2014/chartex" xmlns:cx1="http://schemas.microsoft.com/office/drawing/2015/9/8/chartex" xmlns:cx2="http://schemas.microsoft.com/office/drawing/2015/10/21/chartex" xmlns:cx3="http://schemas.microsoft.com/office/drawing/2016/5/9/chartex" xmlns:cx4="http://schemas.microsoft.com/office/drawing/2016/5/10/chartex" xmlns:cx5="http://schemas.microsoft.com/office/drawing/2016/5/11/chartex" xmlns:cx6="http://schemas.microsoft.com/office/drawing/2016/5/12/chartex" xmlns:cx7="http://schemas.microsoft.com/office/drawing/2016/5/13/chartex" xmlns:cx8="http://schemas.microsoft.com/office/drawing/2016/5/14/chartex" xmlns:mc="http://schemas.openxmlformats.org/markup-compatibility/2006" xmlns:aink="http://schemas.microsoft.com/office/drawing/2016/ink" xmlns:am3d="http://schemas.microsoft.com/office/drawing/2017/model3d" xmlns:o="urn:schemas-microsoft-com:office:office" xmlns:oel="http://schemas.microsoft.com/office/2019/extlst" xmlns:r="http://schemas.openxmlformats.org/officeDocument/2006/relationships" xmlns:m="http://schemas.openxmlformats.org/officeDocument/2006/math" xmlns:v="urn:schemas-microsoft-com:vml" xmlns:wp14="http://schemas.microsoft.com/office/word/2010/wordprocessingDrawing" xmlns:wp="http://schemas.openxmlformats.org/drawingml/2006/wordprocessingDrawing" xmlns:w10="urn:schemas-microsoft-com:office:word" xmlns:w="http://schemas.openxmlformats.org/wordprocessingml/2006/main" xmlns:w14="http://schemas.microsoft.com/office/word/2010/wordml" xmlns:w15="http://schemas.microsoft.com/office/word/2012/wordml" xmlns:w16cex="http://schemas.microsoft.com/office/word/2018/wordml/cex" xmlns:w16cid="http://schemas.microsoft.com/office/word/2016/wordml/cid" xmlns:w16="http://schemas.microsoft.com/office/word/2018/wordml" xmlns:w16sdtdh="http://schemas.microsoft.com/office/word/2020/wordml/sdtdatahash" xmlns:w16se="http://schemas.microsoft.com/office/word/2015/wordml/symex" xmlns:wpg="http://schemas.microsoft.com/office/word/2010/wordprocessingGroup" xmlns:wpi="http://schemas.microsoft.com/office/word/2010/wordprocessingInk" xmlns:wne="http://schemas.microsoft.com/office/word/2006/wordml" xmlns:wps="http://schemas.microsoft.com/office/word/2010/wordprocessingShape" mc:Ignorable="w14 w15 w16se w16cid w16 w16cex w16sdtdh wp14">
+<w:footnotes xmlns:wpc="http://schemas.microsoft.com/office/word/2010/wordprocessingCanvas" xmlns:cx="http://schemas.microsoft.com/office/drawing/2014/chartex" xmlns:cx1="http://schemas.microsoft.com/office/drawing/2015/9/8/chartex" xmlns:cx2="http://schemas.microsoft.com/office/drawing/2015/10/21/chartex" xmlns:cx3="http://schemas.microsoft.com/office/drawing/2016/5/9/chartex" xmlns:cx4="http://schemas.microsoft.com/office/drawing/2016/5/10/chartex" xmlns:cx5="http://schemas.microsoft.com/office/drawing/2016/5/11/chartex" xmlns:cx6="http://schemas.microsoft.com/office/drawing/2016/5/12/chartex" xmlns:cx7="http://schemas.microsoft.com/office/drawing/2016/5/13/chartex" xmlns:cx8="http://schemas.microsoft.com/office/drawing/2016/5/14/chartex" xmlns:mc="http://schemas.openxmlformats.org/markup-compatibility/2006" xmlns:aink="http://schemas.microsoft.com/office/drawing/2016/ink" xmlns:am3d="http://schemas.microsoft.com/office/drawing/2017/model3d" xmlns:o="urn:schemas-microsoft-com:office:office" xmlns:oel="http://schemas.microsoft.com/office/2019/extlst" xmlns:r="http://schemas.openxmlformats.org/officeDocument/2006/relationships" xmlns:m="http://schemas.openxmlformats.org/officeDocument/2006/math" xmlns:v="urn:schemas-microsoft-com:vml" xmlns:wp14="http://schemas.microsoft.com/office/word/2010/wordprocessingDrawing" xmlns:wp="http://schemas.openxmlformats.org/drawingml/2006/wordprocessingDrawing" xmlns:w10="urn:schemas-microsoft-com:office:word" xmlns:w="http://schemas.openxmlformats.org/wordprocessingml/2006/main" xmlns:w14="http://schemas.microsoft.com/office/word/2010/wordml" xmlns:w15="http://schemas.microsoft.com/office/word/2012/wordml" xmlns:w16cex="http://schemas.microsoft.com/office/word/2018/wordml/cex" xmlns:w16cid="http://schemas.microsoft.com/office/word/2016/wordml/cid" xmlns:w16="http://schemas.microsoft.com/office/word/2018/wordml" xmlns:w16du="http://schemas.microsoft.com/office/word/2023/wordml/word16du" xmlns:w16sdtdh="http://schemas.microsoft.com/office/word/2020/wordml/sdtdatahash" xmlns:w16se="http://schemas.microsoft.com/office/word/2015/wordml/symex" xmlns:wpg="http://schemas.microsoft.com/office/word/2010/wordprocessingGroup" xmlns:wpi="http://schemas.microsoft.com/office/word/2010/wordprocessingInk" xmlns:wne="http://schemas.microsoft.com/office/word/2006/wordml" xmlns:wps="http://schemas.microsoft.com/office/word/2010/wordprocessingShape" mc:Ignorable="w14 w15 w16se w16cid w16 w16cex w16sdtdh wp14">
   <w:footnote w:type="separator" w:id="-1">
     <w:p>
       <w:r>
@@ -13555,7 +12977,7 @@
 </file>
 
 <file path=word/header1.xml><?xml version="1.0" encoding="utf-8"?>
-<w:hdr xmlns:wpc="http://schemas.microsoft.com/office/word/2010/wordprocessingCanvas" xmlns:cx="http://schemas.microsoft.com/office/drawing/2014/chartex" xmlns:cx1="http://schemas.microsoft.com/office/drawing/2015/9/8/chartex" xmlns:cx2="http://schemas.microsoft.com/office/drawing/2015/10/21/chartex" xmlns:cx3="http://schemas.microsoft.com/office/drawing/2016/5/9/chartex" xmlns:cx4="http://schemas.microsoft.com/office/drawing/2016/5/10/chartex" xmlns:cx5="http://schemas.microsoft.com/office/drawing/2016/5/11/chartex" xmlns:cx6="http://schemas.microsoft.com/office/drawing/2016/5/12/chartex" xmlns:cx7="http://schemas.microsoft.com/office/drawing/2016/5/13/chartex" xmlns:cx8="http://schemas.microsoft.com/office/drawing/2016/5/14/chartex" xmlns:mc="http://schemas.openxmlformats.org/markup-compatibility/2006" xmlns:aink="http://schemas.microsoft.com/office/drawing/2016/ink" xmlns:am3d="http://schemas.microsoft.com/office/drawing/2017/model3d" xmlns:o="urn:schemas-microsoft-com:office:office" xmlns:oel="http://schemas.microsoft.com/office/2019/extlst" xmlns:r="http://schemas.openxmlformats.org/officeDocument/2006/relationships" xmlns:m="http://schemas.openxmlformats.org/officeDocument/2006/math" xmlns:v="urn:schemas-microsoft-com:vml" xmlns:wp14="http://schemas.microsoft.com/office/word/2010/wordprocessingDrawing" xmlns:wp="http://schemas.openxmlformats.org/drawingml/2006/wordprocessingDrawing" xmlns:w10="urn:schemas-microsoft-com:office:word" xmlns:w="http://schemas.openxmlformats.org/wordprocessingml/2006/main" xmlns:w14="http://schemas.microsoft.com/office/word/2010/wordml" xmlns:w15="http://schemas.microsoft.com/office/word/2012/wordml" xmlns:w16cex="http://schemas.microsoft.com/office/word/2018/wordml/cex" xmlns:w16cid="http://schemas.microsoft.com/office/word/2016/wordml/cid" xmlns:w16="http://schemas.microsoft.com/office/word/2018/wordml" xmlns:w16sdtdh="http://schemas.microsoft.com/office/word/2020/wordml/sdtdatahash" xmlns:w16se="http://schemas.microsoft.com/office/word/2015/wordml/symex" xmlns:wpg="http://schemas.microsoft.com/office/word/2010/wordprocessingGroup" xmlns:wpi="http://schemas.microsoft.com/office/word/2010/wordprocessingInk" xmlns:wne="http://schemas.microsoft.com/office/word/2006/wordml" xmlns:wps="http://schemas.microsoft.com/office/word/2010/wordprocessingShape" mc:Ignorable="w14 w15 w16se w16cid w16 w16cex w16sdtdh wp14">
+<w:hdr xmlns:wpc="http://schemas.microsoft.com/office/word/2010/wordprocessingCanvas" xmlns:cx="http://schemas.microsoft.com/office/drawing/2014/chartex" xmlns:cx1="http://schemas.microsoft.com/office/drawing/2015/9/8/chartex" xmlns:cx2="http://schemas.microsoft.com/office/drawing/2015/10/21/chartex" xmlns:cx3="http://schemas.microsoft.com/office/drawing/2016/5/9/chartex" xmlns:cx4="http://schemas.microsoft.com/office/drawing/2016/5/10/chartex" xmlns:cx5="http://schemas.microsoft.com/office/drawing/2016/5/11/chartex" xmlns:cx6="http://schemas.microsoft.com/office/drawing/2016/5/12/chartex" xmlns:cx7="http://schemas.microsoft.com/office/drawing/2016/5/13/chartex" xmlns:cx8="http://schemas.microsoft.com/office/drawing/2016/5/14/chartex" xmlns:mc="http://schemas.openxmlformats.org/markup-compatibility/2006" xmlns:aink="http://schemas.microsoft.com/office/drawing/2016/ink" xmlns:am3d="http://schemas.microsoft.com/office/drawing/2017/model3d" xmlns:o="urn:schemas-microsoft-com:office:office" xmlns:oel="http://schemas.microsoft.com/office/2019/extlst" xmlns:r="http://schemas.openxmlformats.org/officeDocument/2006/relationships" xmlns:m="http://schemas.openxmlformats.org/officeDocument/2006/math" xmlns:v="urn:schemas-microsoft-com:vml" xmlns:wp14="http://schemas.microsoft.com/office/word/2010/wordprocessingDrawing" xmlns:wp="http://schemas.openxmlformats.org/drawingml/2006/wordprocessingDrawing" xmlns:w10="urn:schemas-microsoft-com:office:word" xmlns:w="http://schemas.openxmlformats.org/wordprocessingml/2006/main" xmlns:w14="http://schemas.microsoft.com/office/word/2010/wordml" xmlns:w15="http://schemas.microsoft.com/office/word/2012/wordml" xmlns:w16cex="http://schemas.microsoft.com/office/word/2018/wordml/cex" xmlns:w16cid="http://schemas.microsoft.com/office/word/2016/wordml/cid" xmlns:w16="http://schemas.microsoft.com/office/word/2018/wordml" xmlns:w16du="http://schemas.microsoft.com/office/word/2023/wordml/word16du" xmlns:w16sdtdh="http://schemas.microsoft.com/office/word/2020/wordml/sdtdatahash" xmlns:w16se="http://schemas.microsoft.com/office/word/2015/wordml/symex" xmlns:wpg="http://schemas.microsoft.com/office/word/2010/wordprocessingGroup" xmlns:wpi="http://schemas.microsoft.com/office/word/2010/wordprocessingInk" xmlns:wne="http://schemas.microsoft.com/office/word/2006/wordml" xmlns:wps="http://schemas.microsoft.com/office/word/2010/wordprocessingShape" mc:Ignorable="w14 w15 w16se w16cid w16 w16cex w16sdtdh wp14">
   <w:p>
     <w:pPr>
       <w:pStyle w:val="Header"/>
@@ -13565,7 +12987,7 @@
 </file>
 
 <file path=word/numbering.xml><?xml version="1.0" encoding="utf-8"?>
-<w:numbering xmlns:wpc="http://schemas.microsoft.com/office/word/2010/wordprocessingCanvas" xmlns:cx="http://schemas.microsoft.com/office/drawing/2014/chartex" xmlns:cx1="http://schemas.microsoft.com/office/drawing/2015/9/8/chartex" xmlns:cx2="http://schemas.microsoft.com/office/drawing/2015/10/21/chartex" xmlns:cx3="http://schemas.microsoft.com/office/drawing/2016/5/9/chartex" xmlns:cx4="http://schemas.microsoft.com/office/drawing/2016/5/10/chartex" xmlns:cx5="http://schemas.microsoft.com/office/drawing/2016/5/11/chartex" xmlns:cx6="http://schemas.microsoft.com/office/drawing/2016/5/12/chartex" xmlns:cx7="http://schemas.microsoft.com/office/drawing/2016/5/13/chartex" xmlns:cx8="http://schemas.microsoft.com/office/drawing/2016/5/14/chartex" xmlns:mc="http://schemas.openxmlformats.org/markup-compatibility/2006" xmlns:aink="http://schemas.microsoft.com/office/drawing/2016/ink" xmlns:am3d="http://schemas.microsoft.com/office/drawing/2017/model3d" xmlns:o="urn:schemas-microsoft-com:office:office" xmlns:oel="http://schemas.microsoft.com/office/2019/extlst" xmlns:r="http://schemas.openxmlformats.org/officeDocument/2006/relationships" xmlns:m="http://schemas.openxmlformats.org/officeDocument/2006/math" xmlns:v="urn:schemas-microsoft-com:vml" xmlns:wp14="http://schemas.microsoft.com/office/word/2010/wordprocessingDrawing" xmlns:wp="http://schemas.openxmlformats.org/drawingml/2006/wordprocessingDrawing" xmlns:w10="urn:schemas-microsoft-com:office:word" xmlns:w="http://schemas.openxmlformats.org/wordprocessingml/2006/main" xmlns:w14="http://schemas.microsoft.com/office/word/2010/wordml" xmlns:w15="http://schemas.microsoft.com/office/word/2012/wordml" xmlns:w16cex="http://schemas.microsoft.com/office/word/2018/wordml/cex" xmlns:w16cid="http://schemas.microsoft.com/office/word/2016/wordml/cid" xmlns:w16="http://schemas.microsoft.com/office/word/2018/wordml" xmlns:w16sdtdh="http://schemas.microsoft.com/office/word/2020/wordml/sdtdatahash" xmlns:w16se="http://schemas.microsoft.com/office/word/2015/wordml/symex" xmlns:wpg="http://schemas.microsoft.com/office/word/2010/wordprocessingGroup" xmlns:wpi="http://schemas.microsoft.com/office/word/2010/wordprocessingInk" xmlns:wne="http://schemas.microsoft.com/office/word/2006/wordml" xmlns:wps="http://schemas.microsoft.com/office/word/2010/wordprocessingShape" mc:Ignorable="w14 w15 w16se w16cid w16 w16cex w16sdtdh wp14">
+<w:numbering xmlns:wpc="http://schemas.microsoft.com/office/word/2010/wordprocessingCanvas" xmlns:cx="http://schemas.microsoft.com/office/drawing/2014/chartex" xmlns:cx1="http://schemas.microsoft.com/office/drawing/2015/9/8/chartex" xmlns:cx2="http://schemas.microsoft.com/office/drawing/2015/10/21/chartex" xmlns:cx3="http://schemas.microsoft.com/office/drawing/2016/5/9/chartex" xmlns:cx4="http://schemas.microsoft.com/office/drawing/2016/5/10/chartex" xmlns:cx5="http://schemas.microsoft.com/office/drawing/2016/5/11/chartex" xmlns:cx6="http://schemas.microsoft.com/office/drawing/2016/5/12/chartex" xmlns:cx7="http://schemas.microsoft.com/office/drawing/2016/5/13/chartex" xmlns:cx8="http://schemas.microsoft.com/office/drawing/2016/5/14/chartex" xmlns:mc="http://schemas.openxmlformats.org/markup-compatibility/2006" xmlns:aink="http://schemas.microsoft.com/office/drawing/2016/ink" xmlns:am3d="http://schemas.microsoft.com/office/drawing/2017/model3d" xmlns:o="urn:schemas-microsoft-com:office:office" xmlns:oel="http://schemas.microsoft.com/office/2019/extlst" xmlns:r="http://schemas.openxmlformats.org/officeDocument/2006/relationships" xmlns:m="http://schemas.openxmlformats.org/officeDocument/2006/math" xmlns:v="urn:schemas-microsoft-com:vml" xmlns:wp14="http://schemas.microsoft.com/office/word/2010/wordprocessingDrawing" xmlns:wp="http://schemas.openxmlformats.org/drawingml/2006/wordprocessingDrawing" xmlns:w10="urn:schemas-microsoft-com:office:word" xmlns:w="http://schemas.openxmlformats.org/wordprocessingml/2006/main" xmlns:w14="http://schemas.microsoft.com/office/word/2010/wordml" xmlns:w15="http://schemas.microsoft.com/office/word/2012/wordml" xmlns:w16cex="http://schemas.microsoft.com/office/word/2018/wordml/cex" xmlns:w16cid="http://schemas.microsoft.com/office/word/2016/wordml/cid" xmlns:w16="http://schemas.microsoft.com/office/word/2018/wordml" xmlns:w16du="http://schemas.microsoft.com/office/word/2023/wordml/word16du" xmlns:w16sdtdh="http://schemas.microsoft.com/office/word/2020/wordml/sdtdatahash" xmlns:w16se="http://schemas.microsoft.com/office/word/2015/wordml/symex" xmlns:wpg="http://schemas.microsoft.com/office/word/2010/wordprocessingGroup" xmlns:wpi="http://schemas.microsoft.com/office/word/2010/wordprocessingInk" xmlns:wne="http://schemas.microsoft.com/office/word/2006/wordml" xmlns:wps="http://schemas.microsoft.com/office/word/2010/wordprocessingShape" mc:Ignorable="w14 w15 w16se w16cid w16 w16cex w16sdtdh wp14">
   <w:abstractNum w:abstractNumId="0" w15:restartNumberingAfterBreak="0">
     <w:nsid w:val="00061DE9"/>
     <w:multiLevelType w:val="hybridMultilevel"/>

</xml_diff>

<commit_message>
Make report template style for tables centered
</commit_message>
<xml_diff>
--- a/input/templates/2022/2022-23_template.docx
+++ b/input/templates/2022/2022-23_template.docx
@@ -11,7 +11,7 @@
           <w:noProof/>
         </w:rPr>
         <w:drawing>
-          <wp:inline distT="0" distB="0" distL="0" distR="0" wp14:anchorId="14A3C86D" wp14:editId="6E583C16">
+          <wp:inline distT="0" distB="0" distL="0" distR="0" wp14:anchorId="14A3C86D" wp14:editId="76177D9F">
             <wp:extent cx="9861550" cy="1367155"/>
             <wp:effectExtent l="0" t="0" r="6350" b="4445"/>
             <wp:docPr id="814626460" name="Picture 1" descr="A picture containing text, screenshot, font, electric blue&#10;&#10;Description automatically generated"/>
@@ -1447,29 +1447,7 @@
           <w:szCs w:val="22"/>
           <w:lang w:val="en-GB" w:eastAsia="en-GB" w:bidi="ar-SA"/>
         </w:rPr>
-        <w:t xml:space="preserve">, particularly in online contact.  Data shows that the range of ways, </w:t>
-      </w:r>
-      <w:proofErr w:type="gramStart"/>
-      <w:r>
-        <w:rPr>
-          <w:rFonts w:ascii="Arial" w:hAnsi="Arial" w:cs="Arial"/>
-          <w:color w:val="000000"/>
-          <w:sz w:val="22"/>
-          <w:szCs w:val="22"/>
-          <w:lang w:val="en-GB" w:eastAsia="en-GB" w:bidi="ar-SA"/>
-        </w:rPr>
-        <w:t>frequencies</w:t>
-      </w:r>
-      <w:proofErr w:type="gramEnd"/>
-      <w:r>
-        <w:rPr>
-          <w:rFonts w:ascii="Arial" w:hAnsi="Arial" w:cs="Arial"/>
-          <w:color w:val="000000"/>
-          <w:sz w:val="22"/>
-          <w:szCs w:val="22"/>
-          <w:lang w:val="en-GB" w:eastAsia="en-GB" w:bidi="ar-SA"/>
-        </w:rPr>
-        <w:t xml:space="preserve"> and times that support was accessed during school closures were diverse.  Therefore, lessons delivered in the usual face-to-face setting have been recorded here so that we can compare provision that </w:t>
+        <w:t>, particularly in online contact.  Data shows that the range of ways, frequencies and times that support was accessed during school closures were diverse.  Therefore, lessons delivered in the usual face-to-face setting have been recorded here so that we can compare provision that </w:t>
       </w:r>
       <w:proofErr w:type="gramStart"/>
       <w:r>
@@ -1584,7 +1562,6 @@
           <w:szCs w:val="22"/>
         </w:rPr>
       </w:pPr>
-      <w:proofErr w:type="gramStart"/>
       <w:r>
         <w:rPr>
           <w:rFonts w:ascii="Arial" w:hAnsi="Arial" w:cs="Arial"/>
@@ -1592,17 +1569,15 @@
           <w:sz w:val="22"/>
           <w:szCs w:val="22"/>
         </w:rPr>
-        <w:t>Pupil</w:t>
-      </w:r>
-      <w:proofErr w:type="gramEnd"/>
-      <w:r>
-        <w:rPr>
-          <w:rFonts w:ascii="Arial" w:hAnsi="Arial" w:cs="Arial"/>
-          <w:b/>
+        <w:t>Pupil absent</w:t>
+      </w:r>
+      <w:r>
+        <w:rPr>
+          <w:rFonts w:ascii="Arial" w:hAnsi="Arial" w:cs="Arial"/>
           <w:sz w:val="22"/>
           <w:szCs w:val="22"/>
         </w:rPr>
-        <w:t xml:space="preserve"> absent</w:t>
+        <w:t xml:space="preserve"> -</w:t>
       </w:r>
       <w:r>
         <w:rPr>
@@ -1610,16 +1585,18 @@
           <w:sz w:val="22"/>
           <w:szCs w:val="22"/>
         </w:rPr>
-        <w:t xml:space="preserve"> -</w:t>
-      </w:r>
+        <w:t xml:space="preserve"> days when the child was not in </w:t>
+      </w:r>
+      <w:proofErr w:type="gramStart"/>
       <w:r>
         <w:rPr>
           <w:rFonts w:ascii="Arial" w:hAnsi="Arial" w:cs="Arial"/>
           <w:sz w:val="22"/>
           <w:szCs w:val="22"/>
         </w:rPr>
-        <w:t xml:space="preserve"> days when the child was not in school;</w:t>
-      </w:r>
+        <w:t>school;</w:t>
+      </w:r>
+      <w:proofErr w:type="gramEnd"/>
     </w:p>
     <w:p>
       <w:pPr>
@@ -3162,10 +3139,6 @@
               <w:cnfStyle w:val="000000000000" w:firstRow="0" w:lastRow="0" w:firstColumn="0" w:lastColumn="0" w:oddVBand="0" w:evenVBand="0" w:oddHBand="0" w:evenHBand="0" w:firstRowFirstColumn="0" w:firstRowLastColumn="0" w:lastRowFirstColumn="0" w:lastRowLastColumn="0"/>
             </w:pPr>
             <w:r>
-              <w:rPr>
-                <w:sz w:val="16"/>
-                <w:szCs w:val="16"/>
-              </w:rPr>
               <w:t> </w:t>
             </w:r>
           </w:p>
@@ -7170,6 +7143,7 @@
       <w:tblPr>
         <w:tblStyle w:val="GridTable1Light"/>
         <w:tblW w:w="15256" w:type="dxa"/>
+        <w:jc w:val="center"/>
         <w:tblLook w:val="04A0" w:firstRow="1" w:lastRow="0" w:firstColumn="1" w:lastColumn="0" w:noHBand="0" w:noVBand="1"/>
       </w:tblPr>
       <w:tblGrid>
@@ -7186,6 +7160,7 @@
         <w:trPr>
           <w:cnfStyle w:val="100000000000" w:firstRow="1" w:lastRow="0" w:firstColumn="0" w:lastColumn="0" w:oddVBand="0" w:evenVBand="0" w:oddHBand="0" w:evenHBand="0" w:firstRowFirstColumn="0" w:firstRowLastColumn="0" w:lastRowFirstColumn="0" w:lastRowLastColumn="0"/>
           <w:trHeight w:val="546"/>
+          <w:jc w:val="center"/>
         </w:trPr>
         <w:tc>
           <w:tcPr>
@@ -7195,23 +7170,13 @@
           </w:tcPr>
           <w:p>
             <w:pPr>
-              <w:jc w:val="center"/>
-              <w:rPr>
-                <w:rFonts w:ascii="Arial" w:hAnsi="Arial" w:cs="Arial"/>
+              <w:pStyle w:val="TableNote"/>
+              <w:rPr>
                 <w:b w:val="0"/>
                 <w:bCs w:val="0"/>
-                <w:sz w:val="18"/>
-                <w:szCs w:val="18"/>
-                <w:lang w:val="en-GB" w:eastAsia="en-GB" w:bidi="ar-SA"/>
-              </w:rPr>
-            </w:pPr>
-            <w:r>
-              <w:rPr>
-                <w:rFonts w:ascii="Arial" w:hAnsi="Arial" w:cs="Arial"/>
-                <w:sz w:val="18"/>
-                <w:szCs w:val="18"/>
-                <w:lang w:val="en-GB" w:eastAsia="en-GB" w:bidi="ar-SA"/>
-              </w:rPr>
+              </w:rPr>
+            </w:pPr>
+            <w:r>
               <w:t>RRED User ID</w:t>
             </w:r>
           </w:p>
@@ -7223,24 +7188,14 @@
           </w:tcPr>
           <w:p>
             <w:pPr>
-              <w:jc w:val="center"/>
+              <w:pStyle w:val="TableNote"/>
               <w:cnfStyle w:val="100000000000" w:firstRow="1" w:lastRow="0" w:firstColumn="0" w:lastColumn="0" w:oddVBand="0" w:evenVBand="0" w:oddHBand="0" w:evenHBand="0" w:firstRowFirstColumn="0" w:firstRowLastColumn="0" w:lastRowFirstColumn="0" w:lastRowLastColumn="0"/>
               <w:rPr>
-                <w:rFonts w:ascii="Arial" w:hAnsi="Arial" w:cs="Arial"/>
                 <w:b w:val="0"/>
                 <w:bCs w:val="0"/>
-                <w:sz w:val="18"/>
-                <w:szCs w:val="18"/>
-                <w:lang w:val="en-GB" w:eastAsia="en-GB" w:bidi="ar-SA"/>
-              </w:rPr>
-            </w:pPr>
-            <w:r>
-              <w:rPr>
-                <w:rFonts w:ascii="Arial" w:hAnsi="Arial" w:cs="Arial"/>
-                <w:sz w:val="18"/>
-                <w:szCs w:val="18"/>
-                <w:lang w:val="en-GB" w:eastAsia="en-GB" w:bidi="ar-SA"/>
-              </w:rPr>
+              </w:rPr>
+            </w:pPr>
+            <w:r>
               <w:t>Pupil Number</w:t>
             </w:r>
           </w:p>
@@ -7252,24 +7207,14 @@
           </w:tcPr>
           <w:p>
             <w:pPr>
-              <w:jc w:val="center"/>
+              <w:pStyle w:val="TableNote"/>
               <w:cnfStyle w:val="100000000000" w:firstRow="1" w:lastRow="0" w:firstColumn="0" w:lastColumn="0" w:oddVBand="0" w:evenVBand="0" w:oddHBand="0" w:evenHBand="0" w:firstRowFirstColumn="0" w:firstRowLastColumn="0" w:lastRowFirstColumn="0" w:lastRowLastColumn="0"/>
               <w:rPr>
-                <w:rFonts w:ascii="Arial" w:hAnsi="Arial" w:cs="Arial"/>
                 <w:b w:val="0"/>
                 <w:bCs w:val="0"/>
-                <w:sz w:val="18"/>
-                <w:szCs w:val="18"/>
-                <w:lang w:val="en-GB" w:eastAsia="en-GB" w:bidi="ar-SA"/>
-              </w:rPr>
-            </w:pPr>
-            <w:r>
-              <w:rPr>
-                <w:rFonts w:ascii="Arial" w:hAnsi="Arial" w:cs="Arial"/>
-                <w:sz w:val="18"/>
-                <w:szCs w:val="18"/>
-                <w:lang w:eastAsia="en-GB" w:bidi="ar-SA"/>
-              </w:rPr>
+              </w:rPr>
+            </w:pPr>
+            <w:r>
               <w:t>Lessons Missed (Child Absent)</w:t>
             </w:r>
           </w:p>
@@ -7281,24 +7226,14 @@
           </w:tcPr>
           <w:p>
             <w:pPr>
-              <w:jc w:val="center"/>
+              <w:pStyle w:val="TableNote"/>
               <w:cnfStyle w:val="100000000000" w:firstRow="1" w:lastRow="0" w:firstColumn="0" w:lastColumn="0" w:oddVBand="0" w:evenVBand="0" w:oddHBand="0" w:evenHBand="0" w:firstRowFirstColumn="0" w:firstRowLastColumn="0" w:lastRowFirstColumn="0" w:lastRowLastColumn="0"/>
               <w:rPr>
-                <w:rFonts w:ascii="Arial" w:hAnsi="Arial" w:cs="Arial"/>
                 <w:b w:val="0"/>
                 <w:bCs w:val="0"/>
-                <w:sz w:val="18"/>
-                <w:szCs w:val="18"/>
-                <w:lang w:val="en-GB" w:eastAsia="en-GB" w:bidi="ar-SA"/>
-              </w:rPr>
-            </w:pPr>
-            <w:r>
-              <w:rPr>
-                <w:rFonts w:ascii="Arial" w:hAnsi="Arial" w:cs="Arial"/>
-                <w:sz w:val="18"/>
-                <w:szCs w:val="18"/>
-                <w:lang w:eastAsia="en-GB" w:bidi="ar-SA"/>
-              </w:rPr>
+              </w:rPr>
+            </w:pPr>
+            <w:r>
               <w:t>Lessons Missed (Child Unavailable)</w:t>
             </w:r>
           </w:p>
@@ -7310,24 +7245,14 @@
           </w:tcPr>
           <w:p>
             <w:pPr>
-              <w:jc w:val="center"/>
+              <w:pStyle w:val="TableNote"/>
               <w:cnfStyle w:val="100000000000" w:firstRow="1" w:lastRow="0" w:firstColumn="0" w:lastColumn="0" w:oddVBand="0" w:evenVBand="0" w:oddHBand="0" w:evenHBand="0" w:firstRowFirstColumn="0" w:firstRowLastColumn="0" w:lastRowFirstColumn="0" w:lastRowLastColumn="0"/>
               <w:rPr>
-                <w:rFonts w:ascii="Arial" w:hAnsi="Arial" w:cs="Arial"/>
                 <w:b w:val="0"/>
                 <w:bCs w:val="0"/>
-                <w:sz w:val="18"/>
-                <w:szCs w:val="18"/>
-                <w:lang w:val="en-GB" w:eastAsia="en-GB" w:bidi="ar-SA"/>
-              </w:rPr>
-            </w:pPr>
-            <w:r>
-              <w:rPr>
-                <w:rFonts w:ascii="Arial" w:hAnsi="Arial" w:cs="Arial"/>
-                <w:sz w:val="18"/>
-                <w:szCs w:val="18"/>
-                <w:lang w:eastAsia="en-GB" w:bidi="ar-SA"/>
-              </w:rPr>
+              </w:rPr>
+            </w:pPr>
+            <w:r>
               <w:t>Lessons Missed (Teacher Absent)</w:t>
             </w:r>
           </w:p>
@@ -7339,24 +7264,14 @@
           </w:tcPr>
           <w:p>
             <w:pPr>
-              <w:jc w:val="center"/>
+              <w:pStyle w:val="TableNote"/>
               <w:cnfStyle w:val="100000000000" w:firstRow="1" w:lastRow="0" w:firstColumn="0" w:lastColumn="0" w:oddVBand="0" w:evenVBand="0" w:oddHBand="0" w:evenHBand="0" w:firstRowFirstColumn="0" w:firstRowLastColumn="0" w:lastRowFirstColumn="0" w:lastRowLastColumn="0"/>
               <w:rPr>
-                <w:rFonts w:ascii="Arial" w:hAnsi="Arial" w:cs="Arial"/>
                 <w:b w:val="0"/>
                 <w:bCs w:val="0"/>
-                <w:sz w:val="18"/>
-                <w:szCs w:val="18"/>
-                <w:lang w:val="en-GB" w:eastAsia="en-GB" w:bidi="ar-SA"/>
-              </w:rPr>
-            </w:pPr>
-            <w:r>
-              <w:rPr>
-                <w:rFonts w:ascii="Arial" w:hAnsi="Arial" w:cs="Arial"/>
-                <w:sz w:val="18"/>
-                <w:szCs w:val="18"/>
-                <w:lang w:eastAsia="en-GB" w:bidi="ar-SA"/>
-              </w:rPr>
+              </w:rPr>
+            </w:pPr>
+            <w:r>
               <w:t>Lessons Missed (Teacher Unavailable)</w:t>
             </w:r>
           </w:p>
@@ -7368,24 +7283,14 @@
           </w:tcPr>
           <w:p>
             <w:pPr>
-              <w:jc w:val="center"/>
+              <w:pStyle w:val="TableNote"/>
               <w:cnfStyle w:val="100000000000" w:firstRow="1" w:lastRow="0" w:firstColumn="0" w:lastColumn="0" w:oddVBand="0" w:evenVBand="0" w:oddHBand="0" w:evenHBand="0" w:firstRowFirstColumn="0" w:firstRowLastColumn="0" w:lastRowFirstColumn="0" w:lastRowLastColumn="0"/>
               <w:rPr>
-                <w:rFonts w:ascii="Arial" w:hAnsi="Arial" w:cs="Arial"/>
                 <w:b w:val="0"/>
                 <w:bCs w:val="0"/>
-                <w:sz w:val="18"/>
-                <w:szCs w:val="18"/>
-                <w:lang w:val="en-GB" w:eastAsia="en-GB" w:bidi="ar-SA"/>
-              </w:rPr>
-            </w:pPr>
-            <w:r>
-              <w:rPr>
-                <w:rFonts w:ascii="Arial" w:hAnsi="Arial" w:cs="Arial"/>
-                <w:sz w:val="18"/>
-                <w:szCs w:val="18"/>
-                <w:lang w:eastAsia="en-GB" w:bidi="ar-SA"/>
-              </w:rPr>
+              </w:rPr>
+            </w:pPr>
+            <w:r>
               <w:t>Total Lost Lessons</w:t>
             </w:r>
           </w:p>
@@ -7397,24 +7302,14 @@
           </w:tcPr>
           <w:p>
             <w:pPr>
-              <w:jc w:val="center"/>
+              <w:pStyle w:val="TableNote"/>
               <w:cnfStyle w:val="100000000000" w:firstRow="1" w:lastRow="0" w:firstColumn="0" w:lastColumn="0" w:oddVBand="0" w:evenVBand="0" w:oddHBand="0" w:evenHBand="0" w:firstRowFirstColumn="0" w:firstRowLastColumn="0" w:lastRowFirstColumn="0" w:lastRowLastColumn="0"/>
               <w:rPr>
-                <w:rFonts w:ascii="Arial" w:hAnsi="Arial" w:cs="Arial"/>
                 <w:b w:val="0"/>
                 <w:bCs w:val="0"/>
-                <w:sz w:val="18"/>
-                <w:szCs w:val="18"/>
-                <w:lang w:val="en-GB" w:eastAsia="en-GB" w:bidi="ar-SA"/>
-              </w:rPr>
-            </w:pPr>
-            <w:r>
-              <w:rPr>
-                <w:rFonts w:ascii="Arial" w:hAnsi="Arial" w:cs="Arial"/>
-                <w:sz w:val="18"/>
-                <w:szCs w:val="18"/>
-                <w:lang w:eastAsia="en-GB" w:bidi="ar-SA"/>
-              </w:rPr>
+              </w:rPr>
+            </w:pPr>
+            <w:r>
               <w:t>Outcome</w:t>
             </w:r>
           </w:p>
@@ -7423,29 +7318,19 @@
       <w:tr>
         <w:trPr>
           <w:trHeight w:val="376"/>
+          <w:jc w:val="center"/>
         </w:trPr>
         <w:tc>
           <w:tcPr>
-            <w:cnfStyle w:val="001000000000" w:firstRow="0" w:lastRow="0" w:firstColumn="1" w:lastColumn="0" w:oddVBand="0" w:evenVBand="0" w:oddHBand="0" w:evenHBand="0" w:firstRowFirstColumn="0" w:firstRowLastColumn="0" w:lastRowFirstColumn="0" w:lastRowLastColumn="0"/>
             <w:tcW w:w="1696" w:type="dxa"/>
             <w:hideMark/>
           </w:tcPr>
           <w:p>
             <w:pPr>
-              <w:rPr>
-                <w:rFonts w:ascii="Arial" w:hAnsi="Arial" w:cs="Arial"/>
-                <w:sz w:val="18"/>
-                <w:szCs w:val="18"/>
-                <w:lang w:val="en-GB" w:eastAsia="en-GB" w:bidi="ar-SA"/>
-              </w:rPr>
-            </w:pPr>
-            <w:r>
-              <w:rPr>
-                <w:rFonts w:ascii="Arial" w:hAnsi="Arial" w:cs="Arial"/>
-                <w:sz w:val="18"/>
-                <w:szCs w:val="18"/>
-                <w:lang w:val="en-GB" w:eastAsia="en-GB" w:bidi="ar-SA"/>
-              </w:rPr>
+              <w:pStyle w:val="TableNote"/>
+              <w:cnfStyle w:val="001000000000" w:firstRow="0" w:lastRow="0" w:firstColumn="1" w:lastColumn="0" w:oddVBand="0" w:evenVBand="0" w:oddHBand="0" w:evenHBand="0" w:firstRowFirstColumn="0" w:firstRowLastColumn="0" w:lastRowFirstColumn="0" w:lastRowLastColumn="0"/>
+            </w:pPr>
+            <w:r>
               <w:t> </w:t>
             </w:r>
           </w:p>
@@ -7457,21 +7342,9 @@
           </w:tcPr>
           <w:p>
             <w:pPr>
-              <w:cnfStyle w:val="000000000000" w:firstRow="0" w:lastRow="0" w:firstColumn="0" w:lastColumn="0" w:oddVBand="0" w:evenVBand="0" w:oddHBand="0" w:evenHBand="0" w:firstRowFirstColumn="0" w:firstRowLastColumn="0" w:lastRowFirstColumn="0" w:lastRowLastColumn="0"/>
-              <w:rPr>
-                <w:rFonts w:ascii="Arial" w:hAnsi="Arial" w:cs="Arial"/>
-                <w:sz w:val="18"/>
-                <w:szCs w:val="18"/>
-                <w:lang w:val="en-GB" w:eastAsia="en-GB" w:bidi="ar-SA"/>
-              </w:rPr>
-            </w:pPr>
-            <w:r>
-              <w:rPr>
-                <w:rFonts w:ascii="Arial" w:hAnsi="Arial" w:cs="Arial"/>
-                <w:sz w:val="18"/>
-                <w:szCs w:val="18"/>
-                <w:lang w:val="en-GB" w:eastAsia="en-GB" w:bidi="ar-SA"/>
-              </w:rPr>
+              <w:pStyle w:val="TableNote"/>
+            </w:pPr>
+            <w:r>
               <w:t> </w:t>
             </w:r>
           </w:p>
@@ -7483,23 +7356,8 @@
           </w:tcPr>
           <w:p>
             <w:pPr>
-              <w:cnfStyle w:val="000000000000" w:firstRow="0" w:lastRow="0" w:firstColumn="0" w:lastColumn="0" w:oddVBand="0" w:evenVBand="0" w:oddHBand="0" w:evenHBand="0" w:firstRowFirstColumn="0" w:firstRowLastColumn="0" w:lastRowFirstColumn="0" w:lastRowLastColumn="0"/>
-              <w:rPr>
-                <w:rFonts w:ascii="Arial" w:hAnsi="Arial" w:cs="Arial"/>
-                <w:sz w:val="18"/>
-                <w:szCs w:val="18"/>
-                <w:lang w:val="en-GB" w:eastAsia="en-GB" w:bidi="ar-SA"/>
-              </w:rPr>
-            </w:pPr>
-            <w:r>
-              <w:rPr>
-                <w:rFonts w:ascii="Arial" w:hAnsi="Arial" w:cs="Arial"/>
-                <w:sz w:val="18"/>
-                <w:szCs w:val="18"/>
-                <w:lang w:val="en-GB" w:eastAsia="en-GB" w:bidi="ar-SA"/>
-              </w:rPr>
-              <w:t> </w:t>
-            </w:r>
+              <w:pStyle w:val="TableNote"/>
+            </w:pPr>
           </w:p>
         </w:tc>
         <w:tc>
@@ -7509,21 +7367,9 @@
           </w:tcPr>
           <w:p>
             <w:pPr>
-              <w:cnfStyle w:val="000000000000" w:firstRow="0" w:lastRow="0" w:firstColumn="0" w:lastColumn="0" w:oddVBand="0" w:evenVBand="0" w:oddHBand="0" w:evenHBand="0" w:firstRowFirstColumn="0" w:firstRowLastColumn="0" w:lastRowFirstColumn="0" w:lastRowLastColumn="0"/>
-              <w:rPr>
-                <w:rFonts w:ascii="Arial" w:hAnsi="Arial" w:cs="Arial"/>
-                <w:sz w:val="18"/>
-                <w:szCs w:val="18"/>
-                <w:lang w:val="en-GB" w:eastAsia="en-GB" w:bidi="ar-SA"/>
-              </w:rPr>
-            </w:pPr>
-            <w:r>
-              <w:rPr>
-                <w:rFonts w:ascii="Arial" w:hAnsi="Arial" w:cs="Arial"/>
-                <w:sz w:val="18"/>
-                <w:szCs w:val="18"/>
-                <w:lang w:val="en-GB" w:eastAsia="en-GB" w:bidi="ar-SA"/>
-              </w:rPr>
+              <w:pStyle w:val="TableNote"/>
+            </w:pPr>
+            <w:r>
               <w:t> </w:t>
             </w:r>
           </w:p>
@@ -7535,21 +7381,9 @@
           </w:tcPr>
           <w:p>
             <w:pPr>
-              <w:cnfStyle w:val="000000000000" w:firstRow="0" w:lastRow="0" w:firstColumn="0" w:lastColumn="0" w:oddVBand="0" w:evenVBand="0" w:oddHBand="0" w:evenHBand="0" w:firstRowFirstColumn="0" w:firstRowLastColumn="0" w:lastRowFirstColumn="0" w:lastRowLastColumn="0"/>
-              <w:rPr>
-                <w:rFonts w:ascii="Arial" w:hAnsi="Arial" w:cs="Arial"/>
-                <w:sz w:val="18"/>
-                <w:szCs w:val="18"/>
-                <w:lang w:val="en-GB" w:eastAsia="en-GB" w:bidi="ar-SA"/>
-              </w:rPr>
-            </w:pPr>
-            <w:r>
-              <w:rPr>
-                <w:rFonts w:ascii="Arial" w:hAnsi="Arial" w:cs="Arial"/>
-                <w:sz w:val="18"/>
-                <w:szCs w:val="18"/>
-                <w:lang w:val="en-GB" w:eastAsia="en-GB" w:bidi="ar-SA"/>
-              </w:rPr>
+              <w:pStyle w:val="TableNote"/>
+            </w:pPr>
+            <w:r>
               <w:t> </w:t>
             </w:r>
           </w:p>
@@ -7561,21 +7395,9 @@
           </w:tcPr>
           <w:p>
             <w:pPr>
-              <w:cnfStyle w:val="000000000000" w:firstRow="0" w:lastRow="0" w:firstColumn="0" w:lastColumn="0" w:oddVBand="0" w:evenVBand="0" w:oddHBand="0" w:evenHBand="0" w:firstRowFirstColumn="0" w:firstRowLastColumn="0" w:lastRowFirstColumn="0" w:lastRowLastColumn="0"/>
-              <w:rPr>
-                <w:rFonts w:ascii="Arial" w:hAnsi="Arial" w:cs="Arial"/>
-                <w:sz w:val="18"/>
-                <w:szCs w:val="18"/>
-                <w:lang w:val="en-GB" w:eastAsia="en-GB" w:bidi="ar-SA"/>
-              </w:rPr>
-            </w:pPr>
-            <w:r>
-              <w:rPr>
-                <w:rFonts w:ascii="Arial" w:hAnsi="Arial" w:cs="Arial"/>
-                <w:sz w:val="18"/>
-                <w:szCs w:val="18"/>
-                <w:lang w:val="en-GB" w:eastAsia="en-GB" w:bidi="ar-SA"/>
-              </w:rPr>
+              <w:pStyle w:val="TableNote"/>
+            </w:pPr>
+            <w:r>
               <w:t> </w:t>
             </w:r>
           </w:p>
@@ -7587,21 +7409,9 @@
           </w:tcPr>
           <w:p>
             <w:pPr>
-              <w:cnfStyle w:val="000000000000" w:firstRow="0" w:lastRow="0" w:firstColumn="0" w:lastColumn="0" w:oddVBand="0" w:evenVBand="0" w:oddHBand="0" w:evenHBand="0" w:firstRowFirstColumn="0" w:firstRowLastColumn="0" w:lastRowFirstColumn="0" w:lastRowLastColumn="0"/>
-              <w:rPr>
-                <w:rFonts w:ascii="Arial" w:hAnsi="Arial" w:cs="Arial"/>
-                <w:sz w:val="18"/>
-                <w:szCs w:val="18"/>
-                <w:lang w:val="en-GB" w:eastAsia="en-GB" w:bidi="ar-SA"/>
-              </w:rPr>
-            </w:pPr>
-            <w:r>
-              <w:rPr>
-                <w:rFonts w:ascii="Arial" w:hAnsi="Arial" w:cs="Arial"/>
-                <w:sz w:val="18"/>
-                <w:szCs w:val="18"/>
-                <w:lang w:eastAsia="en-GB" w:bidi="ar-SA"/>
-              </w:rPr>
+              <w:pStyle w:val="TableNote"/>
+            </w:pPr>
+            <w:r>
               <w:t> </w:t>
             </w:r>
           </w:p>
@@ -7613,21 +7423,9 @@
           </w:tcPr>
           <w:p>
             <w:pPr>
-              <w:cnfStyle w:val="000000000000" w:firstRow="0" w:lastRow="0" w:firstColumn="0" w:lastColumn="0" w:oddVBand="0" w:evenVBand="0" w:oddHBand="0" w:evenHBand="0" w:firstRowFirstColumn="0" w:firstRowLastColumn="0" w:lastRowFirstColumn="0" w:lastRowLastColumn="0"/>
-              <w:rPr>
-                <w:rFonts w:ascii="Arial" w:hAnsi="Arial" w:cs="Arial"/>
-                <w:sz w:val="18"/>
-                <w:szCs w:val="18"/>
-                <w:lang w:val="en-GB" w:eastAsia="en-GB" w:bidi="ar-SA"/>
-              </w:rPr>
-            </w:pPr>
-            <w:r>
-              <w:rPr>
-                <w:rFonts w:ascii="Arial" w:hAnsi="Arial" w:cs="Arial"/>
-                <w:sz w:val="18"/>
-                <w:szCs w:val="18"/>
-                <w:lang w:val="en-GB" w:eastAsia="en-GB" w:bidi="ar-SA"/>
-              </w:rPr>
+              <w:pStyle w:val="TableNote"/>
+            </w:pPr>
+            <w:r>
               <w:t> </w:t>
             </w:r>
           </w:p>
@@ -7636,6 +7434,7 @@
       <w:tr>
         <w:trPr>
           <w:trHeight w:val="410"/>
+          <w:jc w:val="center"/>
         </w:trPr>
         <w:tc>
           <w:tcPr>
@@ -7645,20 +7444,9 @@
           </w:tcPr>
           <w:p>
             <w:pPr>
-              <w:rPr>
-                <w:rFonts w:ascii="Arial" w:hAnsi="Arial" w:cs="Arial"/>
-                <w:sz w:val="18"/>
-                <w:szCs w:val="18"/>
-                <w:lang w:val="en-GB" w:eastAsia="en-GB" w:bidi="ar-SA"/>
-              </w:rPr>
-            </w:pPr>
-            <w:r>
-              <w:rPr>
-                <w:rFonts w:ascii="Arial" w:hAnsi="Arial" w:cs="Arial"/>
-                <w:sz w:val="18"/>
-                <w:szCs w:val="18"/>
-                <w:lang w:val="en-GB" w:eastAsia="en-GB" w:bidi="ar-SA"/>
-              </w:rPr>
+              <w:pStyle w:val="TableNote"/>
+            </w:pPr>
+            <w:r>
               <w:t> </w:t>
             </w:r>
           </w:p>
@@ -7670,21 +7458,10 @@
           </w:tcPr>
           <w:p>
             <w:pPr>
-              <w:cnfStyle w:val="000000000000" w:firstRow="0" w:lastRow="0" w:firstColumn="0" w:lastColumn="0" w:oddVBand="0" w:evenVBand="0" w:oddHBand="0" w:evenHBand="0" w:firstRowFirstColumn="0" w:firstRowLastColumn="0" w:lastRowFirstColumn="0" w:lastRowLastColumn="0"/>
-              <w:rPr>
-                <w:rFonts w:ascii="Arial" w:hAnsi="Arial" w:cs="Arial"/>
-                <w:sz w:val="18"/>
-                <w:szCs w:val="18"/>
-                <w:lang w:val="en-GB" w:eastAsia="en-GB" w:bidi="ar-SA"/>
-              </w:rPr>
-            </w:pPr>
-            <w:r>
-              <w:rPr>
-                <w:rFonts w:ascii="Arial" w:hAnsi="Arial" w:cs="Arial"/>
-                <w:sz w:val="18"/>
-                <w:szCs w:val="18"/>
-                <w:lang w:val="en-GB" w:eastAsia="en-GB" w:bidi="ar-SA"/>
-              </w:rPr>
+              <w:pStyle w:val="TableNote"/>
+              <w:cnfStyle w:val="000000000000" w:firstRow="0" w:lastRow="0" w:firstColumn="0" w:lastColumn="0" w:oddVBand="0" w:evenVBand="0" w:oddHBand="0" w:evenHBand="0" w:firstRowFirstColumn="0" w:firstRowLastColumn="0" w:lastRowFirstColumn="0" w:lastRowLastColumn="0"/>
+            </w:pPr>
+            <w:r>
               <w:t> </w:t>
             </w:r>
           </w:p>
@@ -7696,21 +7473,10 @@
           </w:tcPr>
           <w:p>
             <w:pPr>
-              <w:cnfStyle w:val="000000000000" w:firstRow="0" w:lastRow="0" w:firstColumn="0" w:lastColumn="0" w:oddVBand="0" w:evenVBand="0" w:oddHBand="0" w:evenHBand="0" w:firstRowFirstColumn="0" w:firstRowLastColumn="0" w:lastRowFirstColumn="0" w:lastRowLastColumn="0"/>
-              <w:rPr>
-                <w:rFonts w:ascii="Arial" w:hAnsi="Arial" w:cs="Arial"/>
-                <w:sz w:val="18"/>
-                <w:szCs w:val="18"/>
-                <w:lang w:val="en-GB" w:eastAsia="en-GB" w:bidi="ar-SA"/>
-              </w:rPr>
-            </w:pPr>
-            <w:r>
-              <w:rPr>
-                <w:rFonts w:ascii="Arial" w:hAnsi="Arial" w:cs="Arial"/>
-                <w:sz w:val="18"/>
-                <w:szCs w:val="18"/>
-                <w:lang w:val="en-GB" w:eastAsia="en-GB" w:bidi="ar-SA"/>
-              </w:rPr>
+              <w:pStyle w:val="TableNote"/>
+              <w:cnfStyle w:val="000000000000" w:firstRow="0" w:lastRow="0" w:firstColumn="0" w:lastColumn="0" w:oddVBand="0" w:evenVBand="0" w:oddHBand="0" w:evenHBand="0" w:firstRowFirstColumn="0" w:firstRowLastColumn="0" w:lastRowFirstColumn="0" w:lastRowLastColumn="0"/>
+            </w:pPr>
+            <w:r>
               <w:t> </w:t>
             </w:r>
           </w:p>
@@ -7722,21 +7488,10 @@
           </w:tcPr>
           <w:p>
             <w:pPr>
-              <w:cnfStyle w:val="000000000000" w:firstRow="0" w:lastRow="0" w:firstColumn="0" w:lastColumn="0" w:oddVBand="0" w:evenVBand="0" w:oddHBand="0" w:evenHBand="0" w:firstRowFirstColumn="0" w:firstRowLastColumn="0" w:lastRowFirstColumn="0" w:lastRowLastColumn="0"/>
-              <w:rPr>
-                <w:rFonts w:ascii="Arial" w:hAnsi="Arial" w:cs="Arial"/>
-                <w:sz w:val="18"/>
-                <w:szCs w:val="18"/>
-                <w:lang w:val="en-GB" w:eastAsia="en-GB" w:bidi="ar-SA"/>
-              </w:rPr>
-            </w:pPr>
-            <w:r>
-              <w:rPr>
-                <w:rFonts w:ascii="Arial" w:hAnsi="Arial" w:cs="Arial"/>
-                <w:sz w:val="18"/>
-                <w:szCs w:val="18"/>
-                <w:lang w:val="en-GB" w:eastAsia="en-GB" w:bidi="ar-SA"/>
-              </w:rPr>
+              <w:pStyle w:val="TableNote"/>
+              <w:cnfStyle w:val="000000000000" w:firstRow="0" w:lastRow="0" w:firstColumn="0" w:lastColumn="0" w:oddVBand="0" w:evenVBand="0" w:oddHBand="0" w:evenHBand="0" w:firstRowFirstColumn="0" w:firstRowLastColumn="0" w:lastRowFirstColumn="0" w:lastRowLastColumn="0"/>
+            </w:pPr>
+            <w:r>
               <w:t> </w:t>
             </w:r>
           </w:p>
@@ -7748,21 +7503,10 @@
           </w:tcPr>
           <w:p>
             <w:pPr>
-              <w:cnfStyle w:val="000000000000" w:firstRow="0" w:lastRow="0" w:firstColumn="0" w:lastColumn="0" w:oddVBand="0" w:evenVBand="0" w:oddHBand="0" w:evenHBand="0" w:firstRowFirstColumn="0" w:firstRowLastColumn="0" w:lastRowFirstColumn="0" w:lastRowLastColumn="0"/>
-              <w:rPr>
-                <w:rFonts w:ascii="Arial" w:hAnsi="Arial" w:cs="Arial"/>
-                <w:sz w:val="18"/>
-                <w:szCs w:val="18"/>
-                <w:lang w:val="en-GB" w:eastAsia="en-GB" w:bidi="ar-SA"/>
-              </w:rPr>
-            </w:pPr>
-            <w:r>
-              <w:rPr>
-                <w:rFonts w:ascii="Arial" w:hAnsi="Arial" w:cs="Arial"/>
-                <w:sz w:val="18"/>
-                <w:szCs w:val="18"/>
-                <w:lang w:val="en-GB" w:eastAsia="en-GB" w:bidi="ar-SA"/>
-              </w:rPr>
+              <w:pStyle w:val="TableNote"/>
+              <w:cnfStyle w:val="000000000000" w:firstRow="0" w:lastRow="0" w:firstColumn="0" w:lastColumn="0" w:oddVBand="0" w:evenVBand="0" w:oddHBand="0" w:evenHBand="0" w:firstRowFirstColumn="0" w:firstRowLastColumn="0" w:lastRowFirstColumn="0" w:lastRowLastColumn="0"/>
+            </w:pPr>
+            <w:r>
               <w:t> </w:t>
             </w:r>
           </w:p>
@@ -7774,21 +7518,10 @@
           </w:tcPr>
           <w:p>
             <w:pPr>
-              <w:cnfStyle w:val="000000000000" w:firstRow="0" w:lastRow="0" w:firstColumn="0" w:lastColumn="0" w:oddVBand="0" w:evenVBand="0" w:oddHBand="0" w:evenHBand="0" w:firstRowFirstColumn="0" w:firstRowLastColumn="0" w:lastRowFirstColumn="0" w:lastRowLastColumn="0"/>
-              <w:rPr>
-                <w:rFonts w:ascii="Arial" w:hAnsi="Arial" w:cs="Arial"/>
-                <w:sz w:val="18"/>
-                <w:szCs w:val="18"/>
-                <w:lang w:val="en-GB" w:eastAsia="en-GB" w:bidi="ar-SA"/>
-              </w:rPr>
-            </w:pPr>
-            <w:r>
-              <w:rPr>
-                <w:rFonts w:ascii="Arial" w:hAnsi="Arial" w:cs="Arial"/>
-                <w:sz w:val="18"/>
-                <w:szCs w:val="18"/>
-                <w:lang w:val="en-GB" w:eastAsia="en-GB" w:bidi="ar-SA"/>
-              </w:rPr>
+              <w:pStyle w:val="TableNote"/>
+              <w:cnfStyle w:val="000000000000" w:firstRow="0" w:lastRow="0" w:firstColumn="0" w:lastColumn="0" w:oddVBand="0" w:evenVBand="0" w:oddHBand="0" w:evenHBand="0" w:firstRowFirstColumn="0" w:firstRowLastColumn="0" w:lastRowFirstColumn="0" w:lastRowLastColumn="0"/>
+            </w:pPr>
+            <w:r>
               <w:t> </w:t>
             </w:r>
           </w:p>
@@ -7800,21 +7533,10 @@
           </w:tcPr>
           <w:p>
             <w:pPr>
-              <w:cnfStyle w:val="000000000000" w:firstRow="0" w:lastRow="0" w:firstColumn="0" w:lastColumn="0" w:oddVBand="0" w:evenVBand="0" w:oddHBand="0" w:evenHBand="0" w:firstRowFirstColumn="0" w:firstRowLastColumn="0" w:lastRowFirstColumn="0" w:lastRowLastColumn="0"/>
-              <w:rPr>
-                <w:rFonts w:ascii="Arial" w:hAnsi="Arial" w:cs="Arial"/>
-                <w:sz w:val="18"/>
-                <w:szCs w:val="18"/>
-                <w:lang w:val="en-GB" w:eastAsia="en-GB" w:bidi="ar-SA"/>
-              </w:rPr>
-            </w:pPr>
-            <w:r>
-              <w:rPr>
-                <w:rFonts w:ascii="Arial" w:hAnsi="Arial" w:cs="Arial"/>
-                <w:sz w:val="18"/>
-                <w:szCs w:val="18"/>
-                <w:lang w:val="en-GB" w:eastAsia="en-GB" w:bidi="ar-SA"/>
-              </w:rPr>
+              <w:pStyle w:val="TableNote"/>
+              <w:cnfStyle w:val="000000000000" w:firstRow="0" w:lastRow="0" w:firstColumn="0" w:lastColumn="0" w:oddVBand="0" w:evenVBand="0" w:oddHBand="0" w:evenHBand="0" w:firstRowFirstColumn="0" w:firstRowLastColumn="0" w:lastRowFirstColumn="0" w:lastRowLastColumn="0"/>
+            </w:pPr>
+            <w:r>
               <w:t> </w:t>
             </w:r>
           </w:p>
@@ -7826,21 +7548,10 @@
           </w:tcPr>
           <w:p>
             <w:pPr>
-              <w:cnfStyle w:val="000000000000" w:firstRow="0" w:lastRow="0" w:firstColumn="0" w:lastColumn="0" w:oddVBand="0" w:evenVBand="0" w:oddHBand="0" w:evenHBand="0" w:firstRowFirstColumn="0" w:firstRowLastColumn="0" w:lastRowFirstColumn="0" w:lastRowLastColumn="0"/>
-              <w:rPr>
-                <w:rFonts w:ascii="Arial" w:hAnsi="Arial" w:cs="Arial"/>
-                <w:sz w:val="18"/>
-                <w:szCs w:val="18"/>
-                <w:lang w:val="en-GB" w:eastAsia="en-GB" w:bidi="ar-SA"/>
-              </w:rPr>
-            </w:pPr>
-            <w:r>
-              <w:rPr>
-                <w:rFonts w:ascii="Arial" w:hAnsi="Arial" w:cs="Arial"/>
-                <w:sz w:val="18"/>
-                <w:szCs w:val="18"/>
-                <w:lang w:val="en-GB" w:eastAsia="en-GB" w:bidi="ar-SA"/>
-              </w:rPr>
+              <w:pStyle w:val="TableNote"/>
+              <w:cnfStyle w:val="000000000000" w:firstRow="0" w:lastRow="0" w:firstColumn="0" w:lastColumn="0" w:oddVBand="0" w:evenVBand="0" w:oddHBand="0" w:evenHBand="0" w:firstRowFirstColumn="0" w:firstRowLastColumn="0" w:lastRowFirstColumn="0" w:lastRowLastColumn="0"/>
+            </w:pPr>
+            <w:r>
               <w:t> </w:t>
             </w:r>
           </w:p>
@@ -7849,6 +7560,7 @@
       <w:tr>
         <w:trPr>
           <w:trHeight w:hRule="exact" w:val="442"/>
+          <w:jc w:val="center"/>
         </w:trPr>
         <w:tc>
           <w:tcPr>
@@ -7858,20 +7570,9 @@
           </w:tcPr>
           <w:p>
             <w:pPr>
-              <w:rPr>
-                <w:rFonts w:ascii="Arial" w:hAnsi="Arial" w:cs="Arial"/>
-                <w:sz w:val="18"/>
-                <w:szCs w:val="18"/>
-                <w:lang w:val="en-GB" w:eastAsia="en-GB" w:bidi="ar-SA"/>
-              </w:rPr>
-            </w:pPr>
-            <w:r>
-              <w:rPr>
-                <w:rFonts w:ascii="Arial" w:hAnsi="Arial" w:cs="Arial"/>
-                <w:sz w:val="18"/>
-                <w:szCs w:val="18"/>
-                <w:lang w:val="en-GB" w:eastAsia="en-GB" w:bidi="ar-SA"/>
-              </w:rPr>
+              <w:pStyle w:val="TableNote"/>
+            </w:pPr>
+            <w:r>
               <w:t> </w:t>
             </w:r>
           </w:p>
@@ -7883,21 +7584,10 @@
           </w:tcPr>
           <w:p>
             <w:pPr>
-              <w:cnfStyle w:val="000000000000" w:firstRow="0" w:lastRow="0" w:firstColumn="0" w:lastColumn="0" w:oddVBand="0" w:evenVBand="0" w:oddHBand="0" w:evenHBand="0" w:firstRowFirstColumn="0" w:firstRowLastColumn="0" w:lastRowFirstColumn="0" w:lastRowLastColumn="0"/>
-              <w:rPr>
-                <w:rFonts w:ascii="Arial" w:hAnsi="Arial" w:cs="Arial"/>
-                <w:sz w:val="18"/>
-                <w:szCs w:val="18"/>
-                <w:lang w:val="en-GB" w:eastAsia="en-GB" w:bidi="ar-SA"/>
-              </w:rPr>
-            </w:pPr>
-            <w:r>
-              <w:rPr>
-                <w:rFonts w:ascii="Arial" w:hAnsi="Arial" w:cs="Arial"/>
-                <w:sz w:val="18"/>
-                <w:szCs w:val="18"/>
-                <w:lang w:val="en-GB" w:eastAsia="en-GB" w:bidi="ar-SA"/>
-              </w:rPr>
+              <w:pStyle w:val="TableNote"/>
+              <w:cnfStyle w:val="000000000000" w:firstRow="0" w:lastRow="0" w:firstColumn="0" w:lastColumn="0" w:oddVBand="0" w:evenVBand="0" w:oddHBand="0" w:evenHBand="0" w:firstRowFirstColumn="0" w:firstRowLastColumn="0" w:lastRowFirstColumn="0" w:lastRowLastColumn="0"/>
+            </w:pPr>
+            <w:r>
               <w:t> </w:t>
             </w:r>
           </w:p>
@@ -7909,21 +7599,10 @@
           </w:tcPr>
           <w:p>
             <w:pPr>
-              <w:cnfStyle w:val="000000000000" w:firstRow="0" w:lastRow="0" w:firstColumn="0" w:lastColumn="0" w:oddVBand="0" w:evenVBand="0" w:oddHBand="0" w:evenHBand="0" w:firstRowFirstColumn="0" w:firstRowLastColumn="0" w:lastRowFirstColumn="0" w:lastRowLastColumn="0"/>
-              <w:rPr>
-                <w:rFonts w:ascii="Arial" w:hAnsi="Arial" w:cs="Arial"/>
-                <w:sz w:val="18"/>
-                <w:szCs w:val="18"/>
-                <w:lang w:val="en-GB" w:eastAsia="en-GB" w:bidi="ar-SA"/>
-              </w:rPr>
-            </w:pPr>
-            <w:r>
-              <w:rPr>
-                <w:rFonts w:ascii="Arial" w:hAnsi="Arial" w:cs="Arial"/>
-                <w:sz w:val="18"/>
-                <w:szCs w:val="18"/>
-                <w:lang w:val="en-GB" w:eastAsia="en-GB" w:bidi="ar-SA"/>
-              </w:rPr>
+              <w:pStyle w:val="TableNote"/>
+              <w:cnfStyle w:val="000000000000" w:firstRow="0" w:lastRow="0" w:firstColumn="0" w:lastColumn="0" w:oddVBand="0" w:evenVBand="0" w:oddHBand="0" w:evenHBand="0" w:firstRowFirstColumn="0" w:firstRowLastColumn="0" w:lastRowFirstColumn="0" w:lastRowLastColumn="0"/>
+            </w:pPr>
+            <w:r>
               <w:t> </w:t>
             </w:r>
           </w:p>
@@ -7935,21 +7614,10 @@
           </w:tcPr>
           <w:p>
             <w:pPr>
-              <w:cnfStyle w:val="000000000000" w:firstRow="0" w:lastRow="0" w:firstColumn="0" w:lastColumn="0" w:oddVBand="0" w:evenVBand="0" w:oddHBand="0" w:evenHBand="0" w:firstRowFirstColumn="0" w:firstRowLastColumn="0" w:lastRowFirstColumn="0" w:lastRowLastColumn="0"/>
-              <w:rPr>
-                <w:rFonts w:ascii="Arial" w:hAnsi="Arial" w:cs="Arial"/>
-                <w:sz w:val="18"/>
-                <w:szCs w:val="18"/>
-                <w:lang w:val="en-GB" w:eastAsia="en-GB" w:bidi="ar-SA"/>
-              </w:rPr>
-            </w:pPr>
-            <w:r>
-              <w:rPr>
-                <w:rFonts w:ascii="Arial" w:hAnsi="Arial" w:cs="Arial"/>
-                <w:sz w:val="18"/>
-                <w:szCs w:val="18"/>
-                <w:lang w:eastAsia="en-GB" w:bidi="ar-SA"/>
-              </w:rPr>
+              <w:pStyle w:val="TableNote"/>
+              <w:cnfStyle w:val="000000000000" w:firstRow="0" w:lastRow="0" w:firstColumn="0" w:lastColumn="0" w:oddVBand="0" w:evenVBand="0" w:oddHBand="0" w:evenHBand="0" w:firstRowFirstColumn="0" w:firstRowLastColumn="0" w:lastRowFirstColumn="0" w:lastRowLastColumn="0"/>
+            </w:pPr>
+            <w:r>
               <w:t> </w:t>
             </w:r>
           </w:p>
@@ -7961,21 +7629,10 @@
           </w:tcPr>
           <w:p>
             <w:pPr>
-              <w:cnfStyle w:val="000000000000" w:firstRow="0" w:lastRow="0" w:firstColumn="0" w:lastColumn="0" w:oddVBand="0" w:evenVBand="0" w:oddHBand="0" w:evenHBand="0" w:firstRowFirstColumn="0" w:firstRowLastColumn="0" w:lastRowFirstColumn="0" w:lastRowLastColumn="0"/>
-              <w:rPr>
-                <w:rFonts w:ascii="Arial" w:hAnsi="Arial" w:cs="Arial"/>
-                <w:sz w:val="18"/>
-                <w:szCs w:val="18"/>
-                <w:lang w:val="en-GB" w:eastAsia="en-GB" w:bidi="ar-SA"/>
-              </w:rPr>
-            </w:pPr>
-            <w:r>
-              <w:rPr>
-                <w:rFonts w:ascii="Arial" w:hAnsi="Arial" w:cs="Arial"/>
-                <w:sz w:val="18"/>
-                <w:szCs w:val="18"/>
-                <w:lang w:eastAsia="en-GB" w:bidi="ar-SA"/>
-              </w:rPr>
+              <w:pStyle w:val="TableNote"/>
+              <w:cnfStyle w:val="000000000000" w:firstRow="0" w:lastRow="0" w:firstColumn="0" w:lastColumn="0" w:oddVBand="0" w:evenVBand="0" w:oddHBand="0" w:evenHBand="0" w:firstRowFirstColumn="0" w:firstRowLastColumn="0" w:lastRowFirstColumn="0" w:lastRowLastColumn="0"/>
+            </w:pPr>
+            <w:r>
               <w:t> </w:t>
             </w:r>
           </w:p>
@@ -7987,21 +7644,10 @@
           </w:tcPr>
           <w:p>
             <w:pPr>
-              <w:cnfStyle w:val="000000000000" w:firstRow="0" w:lastRow="0" w:firstColumn="0" w:lastColumn="0" w:oddVBand="0" w:evenVBand="0" w:oddHBand="0" w:evenHBand="0" w:firstRowFirstColumn="0" w:firstRowLastColumn="0" w:lastRowFirstColumn="0" w:lastRowLastColumn="0"/>
-              <w:rPr>
-                <w:rFonts w:ascii="Arial" w:hAnsi="Arial" w:cs="Arial"/>
-                <w:sz w:val="18"/>
-                <w:szCs w:val="18"/>
-                <w:lang w:val="en-GB" w:eastAsia="en-GB" w:bidi="ar-SA"/>
-              </w:rPr>
-            </w:pPr>
-            <w:r>
-              <w:rPr>
-                <w:rFonts w:ascii="Arial" w:hAnsi="Arial" w:cs="Arial"/>
-                <w:sz w:val="18"/>
-                <w:szCs w:val="18"/>
-                <w:lang w:eastAsia="en-GB" w:bidi="ar-SA"/>
-              </w:rPr>
+              <w:pStyle w:val="TableNote"/>
+              <w:cnfStyle w:val="000000000000" w:firstRow="0" w:lastRow="0" w:firstColumn="0" w:lastColumn="0" w:oddVBand="0" w:evenVBand="0" w:oddHBand="0" w:evenHBand="0" w:firstRowFirstColumn="0" w:firstRowLastColumn="0" w:lastRowFirstColumn="0" w:lastRowLastColumn="0"/>
+            </w:pPr>
+            <w:r>
               <w:t> </w:t>
             </w:r>
           </w:p>
@@ -8013,21 +7659,10 @@
           </w:tcPr>
           <w:p>
             <w:pPr>
-              <w:cnfStyle w:val="000000000000" w:firstRow="0" w:lastRow="0" w:firstColumn="0" w:lastColumn="0" w:oddVBand="0" w:evenVBand="0" w:oddHBand="0" w:evenHBand="0" w:firstRowFirstColumn="0" w:firstRowLastColumn="0" w:lastRowFirstColumn="0" w:lastRowLastColumn="0"/>
-              <w:rPr>
-                <w:rFonts w:ascii="Arial" w:hAnsi="Arial" w:cs="Arial"/>
-                <w:sz w:val="18"/>
-                <w:szCs w:val="18"/>
-                <w:lang w:val="en-GB" w:eastAsia="en-GB" w:bidi="ar-SA"/>
-              </w:rPr>
-            </w:pPr>
-            <w:r>
-              <w:rPr>
-                <w:rFonts w:ascii="Arial" w:hAnsi="Arial" w:cs="Arial"/>
-                <w:sz w:val="18"/>
-                <w:szCs w:val="18"/>
-                <w:lang w:eastAsia="en-GB" w:bidi="ar-SA"/>
-              </w:rPr>
+              <w:pStyle w:val="TableNote"/>
+              <w:cnfStyle w:val="000000000000" w:firstRow="0" w:lastRow="0" w:firstColumn="0" w:lastColumn="0" w:oddVBand="0" w:evenVBand="0" w:oddHBand="0" w:evenHBand="0" w:firstRowFirstColumn="0" w:firstRowLastColumn="0" w:lastRowFirstColumn="0" w:lastRowLastColumn="0"/>
+            </w:pPr>
+            <w:r>
               <w:t> </w:t>
             </w:r>
           </w:p>
@@ -8039,21 +7674,10 @@
           </w:tcPr>
           <w:p>
             <w:pPr>
-              <w:cnfStyle w:val="000000000000" w:firstRow="0" w:lastRow="0" w:firstColumn="0" w:lastColumn="0" w:oddVBand="0" w:evenVBand="0" w:oddHBand="0" w:evenHBand="0" w:firstRowFirstColumn="0" w:firstRowLastColumn="0" w:lastRowFirstColumn="0" w:lastRowLastColumn="0"/>
-              <w:rPr>
-                <w:rFonts w:ascii="Arial" w:hAnsi="Arial" w:cs="Arial"/>
-                <w:sz w:val="18"/>
-                <w:szCs w:val="18"/>
-                <w:lang w:val="en-GB" w:eastAsia="en-GB" w:bidi="ar-SA"/>
-              </w:rPr>
-            </w:pPr>
-            <w:r>
-              <w:rPr>
-                <w:rFonts w:ascii="Arial" w:hAnsi="Arial" w:cs="Arial"/>
-                <w:sz w:val="18"/>
-                <w:szCs w:val="18"/>
-                <w:lang w:eastAsia="en-GB" w:bidi="ar-SA"/>
-              </w:rPr>
+              <w:pStyle w:val="TableNote"/>
+              <w:cnfStyle w:val="000000000000" w:firstRow="0" w:lastRow="0" w:firstColumn="0" w:lastColumn="0" w:oddVBand="0" w:evenVBand="0" w:oddHBand="0" w:evenHBand="0" w:firstRowFirstColumn="0" w:firstRowLastColumn="0" w:lastRowFirstColumn="0" w:lastRowLastColumn="0"/>
+            </w:pPr>
+            <w:r>
               <w:t> </w:t>
             </w:r>
           </w:p>
@@ -8062,6 +7686,7 @@
       <w:tr>
         <w:trPr>
           <w:trHeight w:val="394"/>
+          <w:jc w:val="center"/>
         </w:trPr>
         <w:tc>
           <w:tcPr>
@@ -8071,20 +7696,9 @@
           </w:tcPr>
           <w:p>
             <w:pPr>
-              <w:rPr>
-                <w:rFonts w:ascii="Arial" w:hAnsi="Arial" w:cs="Arial"/>
-                <w:sz w:val="18"/>
-                <w:szCs w:val="18"/>
-                <w:lang w:val="en-GB" w:eastAsia="en-GB" w:bidi="ar-SA"/>
-              </w:rPr>
-            </w:pPr>
-            <w:r>
-              <w:rPr>
-                <w:rFonts w:ascii="Arial" w:hAnsi="Arial" w:cs="Arial"/>
-                <w:sz w:val="18"/>
-                <w:szCs w:val="18"/>
-                <w:lang w:val="en-GB" w:eastAsia="en-GB" w:bidi="ar-SA"/>
-              </w:rPr>
+              <w:pStyle w:val="TableNote"/>
+            </w:pPr>
+            <w:r>
               <w:t> </w:t>
             </w:r>
           </w:p>
@@ -8096,21 +7710,10 @@
           </w:tcPr>
           <w:p>
             <w:pPr>
-              <w:cnfStyle w:val="000000000000" w:firstRow="0" w:lastRow="0" w:firstColumn="0" w:lastColumn="0" w:oddVBand="0" w:evenVBand="0" w:oddHBand="0" w:evenHBand="0" w:firstRowFirstColumn="0" w:firstRowLastColumn="0" w:lastRowFirstColumn="0" w:lastRowLastColumn="0"/>
-              <w:rPr>
-                <w:rFonts w:ascii="Arial" w:hAnsi="Arial" w:cs="Arial"/>
-                <w:sz w:val="18"/>
-                <w:szCs w:val="18"/>
-                <w:lang w:val="en-GB" w:eastAsia="en-GB" w:bidi="ar-SA"/>
-              </w:rPr>
-            </w:pPr>
-            <w:r>
-              <w:rPr>
-                <w:rFonts w:ascii="Arial" w:hAnsi="Arial" w:cs="Arial"/>
-                <w:sz w:val="18"/>
-                <w:szCs w:val="18"/>
-                <w:lang w:val="en-GB" w:eastAsia="en-GB" w:bidi="ar-SA"/>
-              </w:rPr>
+              <w:pStyle w:val="TableNote"/>
+              <w:cnfStyle w:val="000000000000" w:firstRow="0" w:lastRow="0" w:firstColumn="0" w:lastColumn="0" w:oddVBand="0" w:evenVBand="0" w:oddHBand="0" w:evenHBand="0" w:firstRowFirstColumn="0" w:firstRowLastColumn="0" w:lastRowFirstColumn="0" w:lastRowLastColumn="0"/>
+            </w:pPr>
+            <w:r>
               <w:t> </w:t>
             </w:r>
           </w:p>
@@ -8122,21 +7725,10 @@
           </w:tcPr>
           <w:p>
             <w:pPr>
-              <w:cnfStyle w:val="000000000000" w:firstRow="0" w:lastRow="0" w:firstColumn="0" w:lastColumn="0" w:oddVBand="0" w:evenVBand="0" w:oddHBand="0" w:evenHBand="0" w:firstRowFirstColumn="0" w:firstRowLastColumn="0" w:lastRowFirstColumn="0" w:lastRowLastColumn="0"/>
-              <w:rPr>
-                <w:rFonts w:ascii="Arial" w:hAnsi="Arial" w:cs="Arial"/>
-                <w:sz w:val="18"/>
-                <w:szCs w:val="18"/>
-                <w:lang w:val="en-GB" w:eastAsia="en-GB" w:bidi="ar-SA"/>
-              </w:rPr>
-            </w:pPr>
-            <w:r>
-              <w:rPr>
-                <w:rFonts w:ascii="Arial" w:hAnsi="Arial" w:cs="Arial"/>
-                <w:sz w:val="18"/>
-                <w:szCs w:val="18"/>
-                <w:lang w:val="en-GB" w:eastAsia="en-GB" w:bidi="ar-SA"/>
-              </w:rPr>
+              <w:pStyle w:val="TableNote"/>
+              <w:cnfStyle w:val="000000000000" w:firstRow="0" w:lastRow="0" w:firstColumn="0" w:lastColumn="0" w:oddVBand="0" w:evenVBand="0" w:oddHBand="0" w:evenHBand="0" w:firstRowFirstColumn="0" w:firstRowLastColumn="0" w:lastRowFirstColumn="0" w:lastRowLastColumn="0"/>
+            </w:pPr>
+            <w:r>
               <w:t> </w:t>
             </w:r>
           </w:p>
@@ -8148,21 +7740,10 @@
           </w:tcPr>
           <w:p>
             <w:pPr>
-              <w:cnfStyle w:val="000000000000" w:firstRow="0" w:lastRow="0" w:firstColumn="0" w:lastColumn="0" w:oddVBand="0" w:evenVBand="0" w:oddHBand="0" w:evenHBand="0" w:firstRowFirstColumn="0" w:firstRowLastColumn="0" w:lastRowFirstColumn="0" w:lastRowLastColumn="0"/>
-              <w:rPr>
-                <w:rFonts w:ascii="Arial" w:hAnsi="Arial" w:cs="Arial"/>
-                <w:sz w:val="18"/>
-                <w:szCs w:val="18"/>
-                <w:lang w:val="en-GB" w:eastAsia="en-GB" w:bidi="ar-SA"/>
-              </w:rPr>
-            </w:pPr>
-            <w:r>
-              <w:rPr>
-                <w:rFonts w:ascii="Arial" w:hAnsi="Arial" w:cs="Arial"/>
-                <w:sz w:val="18"/>
-                <w:szCs w:val="18"/>
-                <w:lang w:val="en-GB" w:eastAsia="en-GB" w:bidi="ar-SA"/>
-              </w:rPr>
+              <w:pStyle w:val="TableNote"/>
+              <w:cnfStyle w:val="000000000000" w:firstRow="0" w:lastRow="0" w:firstColumn="0" w:lastColumn="0" w:oddVBand="0" w:evenVBand="0" w:oddHBand="0" w:evenHBand="0" w:firstRowFirstColumn="0" w:firstRowLastColumn="0" w:lastRowFirstColumn="0" w:lastRowLastColumn="0"/>
+            </w:pPr>
+            <w:r>
               <w:t> </w:t>
             </w:r>
           </w:p>
@@ -8174,21 +7755,10 @@
           </w:tcPr>
           <w:p>
             <w:pPr>
-              <w:cnfStyle w:val="000000000000" w:firstRow="0" w:lastRow="0" w:firstColumn="0" w:lastColumn="0" w:oddVBand="0" w:evenVBand="0" w:oddHBand="0" w:evenHBand="0" w:firstRowFirstColumn="0" w:firstRowLastColumn="0" w:lastRowFirstColumn="0" w:lastRowLastColumn="0"/>
-              <w:rPr>
-                <w:rFonts w:ascii="Arial" w:hAnsi="Arial" w:cs="Arial"/>
-                <w:sz w:val="18"/>
-                <w:szCs w:val="18"/>
-                <w:lang w:val="en-GB" w:eastAsia="en-GB" w:bidi="ar-SA"/>
-              </w:rPr>
-            </w:pPr>
-            <w:r>
-              <w:rPr>
-                <w:rFonts w:ascii="Arial" w:hAnsi="Arial" w:cs="Arial"/>
-                <w:sz w:val="18"/>
-                <w:szCs w:val="18"/>
-                <w:lang w:val="en-GB" w:eastAsia="en-GB" w:bidi="ar-SA"/>
-              </w:rPr>
+              <w:pStyle w:val="TableNote"/>
+              <w:cnfStyle w:val="000000000000" w:firstRow="0" w:lastRow="0" w:firstColumn="0" w:lastColumn="0" w:oddVBand="0" w:evenVBand="0" w:oddHBand="0" w:evenHBand="0" w:firstRowFirstColumn="0" w:firstRowLastColumn="0" w:lastRowFirstColumn="0" w:lastRowLastColumn="0"/>
+            </w:pPr>
+            <w:r>
               <w:t> </w:t>
             </w:r>
           </w:p>
@@ -8200,21 +7770,10 @@
           </w:tcPr>
           <w:p>
             <w:pPr>
-              <w:cnfStyle w:val="000000000000" w:firstRow="0" w:lastRow="0" w:firstColumn="0" w:lastColumn="0" w:oddVBand="0" w:evenVBand="0" w:oddHBand="0" w:evenHBand="0" w:firstRowFirstColumn="0" w:firstRowLastColumn="0" w:lastRowFirstColumn="0" w:lastRowLastColumn="0"/>
-              <w:rPr>
-                <w:rFonts w:ascii="Arial" w:hAnsi="Arial" w:cs="Arial"/>
-                <w:sz w:val="18"/>
-                <w:szCs w:val="18"/>
-                <w:lang w:val="en-GB" w:eastAsia="en-GB" w:bidi="ar-SA"/>
-              </w:rPr>
-            </w:pPr>
-            <w:r>
-              <w:rPr>
-                <w:rFonts w:ascii="Arial" w:hAnsi="Arial" w:cs="Arial"/>
-                <w:sz w:val="18"/>
-                <w:szCs w:val="18"/>
-                <w:lang w:val="en-GB" w:eastAsia="en-GB" w:bidi="ar-SA"/>
-              </w:rPr>
+              <w:pStyle w:val="TableNote"/>
+              <w:cnfStyle w:val="000000000000" w:firstRow="0" w:lastRow="0" w:firstColumn="0" w:lastColumn="0" w:oddVBand="0" w:evenVBand="0" w:oddHBand="0" w:evenHBand="0" w:firstRowFirstColumn="0" w:firstRowLastColumn="0" w:lastRowFirstColumn="0" w:lastRowLastColumn="0"/>
+            </w:pPr>
+            <w:r>
               <w:t> </w:t>
             </w:r>
           </w:p>
@@ -8226,21 +7785,10 @@
           </w:tcPr>
           <w:p>
             <w:pPr>
-              <w:cnfStyle w:val="000000000000" w:firstRow="0" w:lastRow="0" w:firstColumn="0" w:lastColumn="0" w:oddVBand="0" w:evenVBand="0" w:oddHBand="0" w:evenHBand="0" w:firstRowFirstColumn="0" w:firstRowLastColumn="0" w:lastRowFirstColumn="0" w:lastRowLastColumn="0"/>
-              <w:rPr>
-                <w:rFonts w:ascii="Arial" w:hAnsi="Arial" w:cs="Arial"/>
-                <w:sz w:val="18"/>
-                <w:szCs w:val="18"/>
-                <w:lang w:val="en-GB" w:eastAsia="en-GB" w:bidi="ar-SA"/>
-              </w:rPr>
-            </w:pPr>
-            <w:r>
-              <w:rPr>
-                <w:rFonts w:ascii="Arial" w:hAnsi="Arial" w:cs="Arial"/>
-                <w:sz w:val="18"/>
-                <w:szCs w:val="18"/>
-                <w:lang w:val="en-GB" w:eastAsia="en-GB" w:bidi="ar-SA"/>
-              </w:rPr>
+              <w:pStyle w:val="TableNote"/>
+              <w:cnfStyle w:val="000000000000" w:firstRow="0" w:lastRow="0" w:firstColumn="0" w:lastColumn="0" w:oddVBand="0" w:evenVBand="0" w:oddHBand="0" w:evenHBand="0" w:firstRowFirstColumn="0" w:firstRowLastColumn="0" w:lastRowFirstColumn="0" w:lastRowLastColumn="0"/>
+            </w:pPr>
+            <w:r>
               <w:t> </w:t>
             </w:r>
           </w:p>
@@ -8252,21 +7800,10 @@
           </w:tcPr>
           <w:p>
             <w:pPr>
-              <w:cnfStyle w:val="000000000000" w:firstRow="0" w:lastRow="0" w:firstColumn="0" w:lastColumn="0" w:oddVBand="0" w:evenVBand="0" w:oddHBand="0" w:evenHBand="0" w:firstRowFirstColumn="0" w:firstRowLastColumn="0" w:lastRowFirstColumn="0" w:lastRowLastColumn="0"/>
-              <w:rPr>
-                <w:rFonts w:ascii="Arial" w:hAnsi="Arial" w:cs="Arial"/>
-                <w:sz w:val="18"/>
-                <w:szCs w:val="18"/>
-                <w:lang w:val="en-GB" w:eastAsia="en-GB" w:bidi="ar-SA"/>
-              </w:rPr>
-            </w:pPr>
-            <w:r>
-              <w:rPr>
-                <w:rFonts w:ascii="Arial" w:hAnsi="Arial" w:cs="Arial"/>
-                <w:sz w:val="18"/>
-                <w:szCs w:val="18"/>
-                <w:lang w:val="en-GB" w:eastAsia="en-GB" w:bidi="ar-SA"/>
-              </w:rPr>
+              <w:pStyle w:val="TableNote"/>
+              <w:cnfStyle w:val="000000000000" w:firstRow="0" w:lastRow="0" w:firstColumn="0" w:lastColumn="0" w:oddVBand="0" w:evenVBand="0" w:oddHBand="0" w:evenHBand="0" w:firstRowFirstColumn="0" w:firstRowLastColumn="0" w:lastRowFirstColumn="0" w:lastRowLastColumn="0"/>
+            </w:pPr>
+            <w:r>
               <w:t> </w:t>
             </w:r>
           </w:p>
@@ -15391,13 +14928,16 @@
   <w:style w:type="paragraph" w:customStyle="1" w:styleId="TableNote">
     <w:name w:val="Table Note"/>
     <w:basedOn w:val="Normal"/>
-    <w:rsid w:val="007C3767"/>
+    <w:rsid w:val="00C051A7"/>
+    <w:pPr>
+      <w:jc w:val="center"/>
+    </w:pPr>
     <w:rPr>
       <w:rFonts w:ascii="Arial" w:hAnsi="Arial" w:cs="Arial"/>
       <w:color w:val="000000"/>
       <w:sz w:val="18"/>
       <w:szCs w:val="18"/>
-      <w:lang w:eastAsia="en-GB" w:bidi="ar-SA"/>
+      <w:lang w:val="en-GB" w:eastAsia="en-GB" w:bidi="ar-SA"/>
     </w:rPr>
   </w:style>
   <w:style w:type="paragraph" w:customStyle="1" w:styleId="TableColumnLabel">

</xml_diff>